<commit_message>
Header gemaakt van applicatie en hernieuwde opdracht geupdate
</commit_message>
<xml_diff>
--- a/Documentatie/Kerntaak-1/1.1.2_Hernieuwde opdracht/2017-04-18_Hernieuwde-Opdracht_V1.docx
+++ b/Documentatie/Kerntaak-1/1.1.2_Hernieuwde opdracht/2017-04-18_Hernieuwde-Opdracht_V1.docx
@@ -1,6 +1,6 @@
 
 <file path=word/document.xml><?xml version="1.0" encoding="utf-8"?>
-<w:document xmlns:wpc="http://schemas.microsoft.com/office/word/2010/wordprocessingCanvas" xmlns:mc="http://schemas.openxmlformats.org/markup-compatibility/2006" xmlns:o="urn:schemas-microsoft-com:office:office" xmlns:r="http://schemas.openxmlformats.org/officeDocument/2006/relationships" xmlns:m="http://schemas.openxmlformats.org/officeDocument/2006/math" xmlns:v="urn:schemas-microsoft-com:vml" xmlns:wp14="http://schemas.microsoft.com/office/word/2010/wordprocessingDrawing" xmlns:wp="http://schemas.openxmlformats.org/drawingml/2006/wordprocessingDrawing" xmlns:w10="urn:schemas-microsoft-com:office:word" xmlns:w="http://schemas.openxmlformats.org/wordprocessingml/2006/main" xmlns:w14="http://schemas.microsoft.com/office/word/2010/wordml" xmlns:w15="http://schemas.microsoft.com/office/word/2012/wordml" xmlns:wpg="http://schemas.microsoft.com/office/word/2010/wordprocessingGroup" xmlns:wpi="http://schemas.microsoft.com/office/word/2010/wordprocessingInk" xmlns:wne="http://schemas.microsoft.com/office/word/2006/wordml" xmlns:wps="http://schemas.microsoft.com/office/word/2010/wordprocessingShape" mc:Ignorable="w14 w15 wp14">
+<w:document xmlns:wpc="http://schemas.microsoft.com/office/word/2010/wordprocessingCanvas" xmlns:cx="http://schemas.microsoft.com/office/drawing/2014/chartex" xmlns:cx1="http://schemas.microsoft.com/office/drawing/2015/9/8/chartex" xmlns:cx2="http://schemas.microsoft.com/office/drawing/2015/10/21/chartex" xmlns:cx3="http://schemas.microsoft.com/office/drawing/2016/5/9/chartex" xmlns:cx4="http://schemas.microsoft.com/office/drawing/2016/5/10/chartex" xmlns:cx5="http://schemas.microsoft.com/office/drawing/2016/5/11/chartex" xmlns:mc="http://schemas.openxmlformats.org/markup-compatibility/2006" xmlns:o="urn:schemas-microsoft-com:office:office" xmlns:r="http://schemas.openxmlformats.org/officeDocument/2006/relationships" xmlns:m="http://schemas.openxmlformats.org/officeDocument/2006/math" xmlns:v="urn:schemas-microsoft-com:vml" xmlns:wp14="http://schemas.microsoft.com/office/word/2010/wordprocessingDrawing" xmlns:wp="http://schemas.openxmlformats.org/drawingml/2006/wordprocessingDrawing" xmlns:w10="urn:schemas-microsoft-com:office:word" xmlns:w="http://schemas.openxmlformats.org/wordprocessingml/2006/main" xmlns:w14="http://schemas.microsoft.com/office/word/2010/wordml" xmlns:w15="http://schemas.microsoft.com/office/word/2012/wordml" xmlns:w16se="http://schemas.microsoft.com/office/word/2015/wordml/symex" xmlns:wpg="http://schemas.microsoft.com/office/word/2010/wordprocessingGroup" xmlns:wpi="http://schemas.microsoft.com/office/word/2010/wordprocessingInk" xmlns:wne="http://schemas.microsoft.com/office/word/2006/wordml" xmlns:wps="http://schemas.microsoft.com/office/word/2010/wordprocessingShape" mc:Ignorable="w14 w15 w16se wp14">
   <w:body>
     <w:sdt>
       <w:sdtPr>
@@ -32,7 +32,7 @@
             <w:rPr>
               <w:rFonts w:cs="Arial"/>
               <w:noProof/>
-              <w:lang w:eastAsia="nl-NL"/>
+              <w:lang w:val="en-GB" w:eastAsia="en-GB"/>
             </w:rPr>
             <mc:AlternateContent>
               <mc:Choice Requires="wps">
@@ -86,7 +86,7 @@
                             <w:txbxContent>
                               <w:p>
                                 <w:pPr>
-                                  <w:pStyle w:val="NoSpacing"/>
+                                  <w:pStyle w:val="Geenafstand"/>
                                   <w:spacing w:before="40" w:after="560" w:line="216" w:lineRule="auto"/>
                                   <w:rPr>
                                     <w:color w:val="5B9BD5" w:themeColor="accent1"/>
@@ -151,7 +151,7 @@
                                 <w:sdtContent>
                                   <w:p>
                                     <w:pPr>
-                                      <w:pStyle w:val="NoSpacing"/>
+                                      <w:pStyle w:val="Geenafstand"/>
                                       <w:spacing w:before="40" w:after="40"/>
                                       <w:rPr>
                                         <w:caps/>
@@ -191,7 +191,7 @@
                                 <w:sdtContent>
                                   <w:p>
                                     <w:pPr>
-                                      <w:pStyle w:val="NoSpacing"/>
+                                      <w:pStyle w:val="Geenafstand"/>
                                       <w:spacing w:before="80" w:after="40"/>
                                       <w:rPr>
                                         <w:caps/>
@@ -381,7 +381,7 @@
             <w:rPr>
               <w:rFonts w:cs="Arial"/>
               <w:noProof/>
-              <w:lang w:eastAsia="nl-NL"/>
+              <w:lang w:val="en-GB" w:eastAsia="en-GB"/>
             </w:rPr>
             <mc:AlternateContent>
               <mc:Choice Requires="wps">
@@ -454,14 +454,40 @@
                                     <w:lang w:val="en-US"/>
                                   </w:rPr>
                                   <w:br/>
-                                  <w:t>Klas: RIO4-APO3A</w:t>
+                                </w:r>
+                                <w:proofErr w:type="spellStart"/>
+                                <w:r>
+                                  <w:rPr>
+                                    <w:lang w:val="en-US"/>
+                                  </w:rPr>
+                                  <w:t>Klas</w:t>
+                                </w:r>
+                                <w:proofErr w:type="spellEnd"/>
+                                <w:r>
+                                  <w:rPr>
+                                    <w:lang w:val="en-US"/>
+                                  </w:rPr>
+                                  <w:t>: RIO4-APO3A</w:t>
                                 </w:r>
                                 <w:r>
                                   <w:rPr>
                                     <w:lang w:val="en-US"/>
                                   </w:rPr>
                                   <w:br/>
-                                  <w:t>Examencasus: 03</w:t>
+                                </w:r>
+                                <w:proofErr w:type="spellStart"/>
+                                <w:r>
+                                  <w:rPr>
+                                    <w:lang w:val="en-US"/>
+                                  </w:rPr>
+                                  <w:t>Examencasus</w:t>
+                                </w:r>
+                                <w:proofErr w:type="spellEnd"/>
+                                <w:r>
+                                  <w:rPr>
+                                    <w:lang w:val="en-US"/>
+                                  </w:rPr>
+                                  <w:t>: 03</w:t>
                                 </w:r>
                               </w:p>
                               <w:p>
@@ -549,7 +575,7 @@
             <w:rPr>
               <w:rFonts w:cs="Arial"/>
               <w:noProof/>
-              <w:lang w:eastAsia="nl-NL"/>
+              <w:lang w:val="en-GB" w:eastAsia="en-GB"/>
             </w:rPr>
             <mc:AlternateContent>
               <mc:Choice Requires="wps">
@@ -635,7 +661,7 @@
                                 <w:sdtContent>
                                   <w:p>
                                     <w:pPr>
-                                      <w:pStyle w:val="NoSpacing"/>
+                                      <w:pStyle w:val="Geenafstand"/>
                                       <w:jc w:val="right"/>
                                       <w:rPr>
                                         <w:color w:val="FFFFFF" w:themeColor="background1"/>
@@ -760,7 +786,7 @@
       <w:sdtContent>
         <w:p>
           <w:pPr>
-            <w:pStyle w:val="TOCHeading"/>
+            <w:pStyle w:val="Kopvaninhoudsopgave"/>
             <w:rPr>
               <w:rFonts w:ascii="Arial" w:hAnsi="Arial" w:cs="Arial"/>
             </w:rPr>
@@ -772,10 +798,12 @@
             </w:rPr>
             <w:t>Inhoudsopgave</w:t>
           </w:r>
+          <w:bookmarkStart w:id="0" w:name="_GoBack"/>
+          <w:bookmarkEnd w:id="0"/>
         </w:p>
         <w:p>
           <w:pPr>
-            <w:pStyle w:val="TOC1"/>
+            <w:pStyle w:val="Inhopg1"/>
             <w:tabs>
               <w:tab w:val="left" w:pos="440"/>
               <w:tab w:val="right" w:leader="dot" w:pos="9062"/>
@@ -783,7 +811,7 @@
             <w:rPr>
               <w:rFonts w:cstheme="minorBidi"/>
               <w:noProof/>
-              <w:lang w:val="nl-NL" w:eastAsia="nl-NL"/>
+              <w:lang w:val="en-GB" w:eastAsia="en-GB"/>
             </w:rPr>
           </w:pPr>
           <w:r>
@@ -804,7 +832,7 @@
             </w:rPr>
             <w:fldChar w:fldCharType="separate"/>
           </w:r>
-          <w:hyperlink w:anchor="_Toc480283325" w:history="1">
+          <w:hyperlink w:anchor="_Toc480320859" w:history="1">
             <w:r>
               <w:rPr>
                 <w:rStyle w:val="Hyperlink"/>
@@ -817,7 +845,7 @@
               <w:rPr>
                 <w:rFonts w:cstheme="minorBidi"/>
                 <w:noProof/>
-                <w:lang w:val="nl-NL" w:eastAsia="nl-NL"/>
+                <w:lang w:val="en-GB" w:eastAsia="en-GB"/>
               </w:rPr>
               <w:tab/>
             </w:r>
@@ -848,7 +876,7 @@
                 <w:noProof/>
                 <w:webHidden/>
               </w:rPr>
-              <w:instrText xml:space="preserve"> PAGEREF _Toc480283325 \h </w:instrText>
+              <w:instrText xml:space="preserve"> PAGEREF _Toc480320859 \h </w:instrText>
             </w:r>
             <w:r>
               <w:rPr>
@@ -881,7 +909,7 @@
         </w:p>
         <w:p>
           <w:pPr>
-            <w:pStyle w:val="TOC1"/>
+            <w:pStyle w:val="Inhopg1"/>
             <w:tabs>
               <w:tab w:val="left" w:pos="440"/>
               <w:tab w:val="right" w:leader="dot" w:pos="9062"/>
@@ -889,10 +917,10 @@
             <w:rPr>
               <w:rFonts w:cstheme="minorBidi"/>
               <w:noProof/>
-              <w:lang w:val="nl-NL" w:eastAsia="nl-NL"/>
+              <w:lang w:val="en-GB" w:eastAsia="en-GB"/>
             </w:rPr>
           </w:pPr>
-          <w:hyperlink w:anchor="_Toc480283326" w:history="1">
+          <w:hyperlink w:anchor="_Toc480320860" w:history="1">
             <w:r>
               <w:rPr>
                 <w:rStyle w:val="Hyperlink"/>
@@ -905,7 +933,7 @@
               <w:rPr>
                 <w:rFonts w:cstheme="minorBidi"/>
                 <w:noProof/>
-                <w:lang w:val="nl-NL" w:eastAsia="nl-NL"/>
+                <w:lang w:val="en-GB" w:eastAsia="en-GB"/>
               </w:rPr>
               <w:tab/>
             </w:r>
@@ -936,7 +964,7 @@
                 <w:noProof/>
                 <w:webHidden/>
               </w:rPr>
-              <w:instrText xml:space="preserve"> PAGEREF _Toc480283326 \h </w:instrText>
+              <w:instrText xml:space="preserve"> PAGEREF _Toc480320860 \h </w:instrText>
             </w:r>
             <w:r>
               <w:rPr>
@@ -969,17 +997,17 @@
         </w:p>
         <w:p>
           <w:pPr>
-            <w:pStyle w:val="TOC2"/>
+            <w:pStyle w:val="Inhopg2"/>
             <w:tabs>
               <w:tab w:val="right" w:leader="dot" w:pos="9062"/>
             </w:tabs>
             <w:rPr>
               <w:rFonts w:cstheme="minorBidi"/>
               <w:noProof/>
-              <w:lang w:val="nl-NL" w:eastAsia="nl-NL"/>
+              <w:lang w:val="en-GB" w:eastAsia="en-GB"/>
             </w:rPr>
           </w:pPr>
-          <w:hyperlink w:anchor="_Toc480283327" w:history="1">
+          <w:hyperlink w:anchor="_Toc480320861" w:history="1">
             <w:r>
               <w:rPr>
                 <w:rStyle w:val="Hyperlink"/>
@@ -1007,7 +1035,7 @@
                 <w:noProof/>
                 <w:webHidden/>
               </w:rPr>
-              <w:instrText xml:space="preserve"> PAGEREF _Toc480283327 \h </w:instrText>
+              <w:instrText xml:space="preserve"> PAGEREF _Toc480320861 \h </w:instrText>
             </w:r>
             <w:r>
               <w:rPr>
@@ -1040,17 +1068,17 @@
         </w:p>
         <w:p>
           <w:pPr>
-            <w:pStyle w:val="TOC2"/>
+            <w:pStyle w:val="Inhopg2"/>
             <w:tabs>
               <w:tab w:val="right" w:leader="dot" w:pos="9062"/>
             </w:tabs>
             <w:rPr>
               <w:rFonts w:cstheme="minorBidi"/>
               <w:noProof/>
-              <w:lang w:val="nl-NL" w:eastAsia="nl-NL"/>
+              <w:lang w:val="en-GB" w:eastAsia="en-GB"/>
             </w:rPr>
           </w:pPr>
-          <w:hyperlink w:anchor="_Toc480283328" w:history="1">
+          <w:hyperlink w:anchor="_Toc480320862" w:history="1">
             <w:r>
               <w:rPr>
                 <w:rStyle w:val="Hyperlink"/>
@@ -1078,7 +1106,7 @@
                 <w:noProof/>
                 <w:webHidden/>
               </w:rPr>
-              <w:instrText xml:space="preserve"> PAGEREF _Toc480283328 \h </w:instrText>
+              <w:instrText xml:space="preserve"> PAGEREF _Toc480320862 \h </w:instrText>
             </w:r>
             <w:r>
               <w:rPr>
@@ -1111,7 +1139,7 @@
         </w:p>
         <w:p>
           <w:pPr>
-            <w:pStyle w:val="TOC1"/>
+            <w:pStyle w:val="Inhopg1"/>
             <w:tabs>
               <w:tab w:val="left" w:pos="440"/>
               <w:tab w:val="right" w:leader="dot" w:pos="9062"/>
@@ -1119,10 +1147,10 @@
             <w:rPr>
               <w:rFonts w:cstheme="minorBidi"/>
               <w:noProof/>
-              <w:lang w:val="nl-NL" w:eastAsia="nl-NL"/>
+              <w:lang w:val="en-GB" w:eastAsia="en-GB"/>
             </w:rPr>
           </w:pPr>
-          <w:hyperlink w:anchor="_Toc480283329" w:history="1">
+          <w:hyperlink w:anchor="_Toc480320863" w:history="1">
             <w:r>
               <w:rPr>
                 <w:rStyle w:val="Hyperlink"/>
@@ -1135,7 +1163,7 @@
               <w:rPr>
                 <w:rFonts w:cstheme="minorBidi"/>
                 <w:noProof/>
-                <w:lang w:val="nl-NL" w:eastAsia="nl-NL"/>
+                <w:lang w:val="en-GB" w:eastAsia="en-GB"/>
               </w:rPr>
               <w:tab/>
             </w:r>
@@ -1166,7 +1194,7 @@
                 <w:noProof/>
                 <w:webHidden/>
               </w:rPr>
-              <w:instrText xml:space="preserve"> PAGEREF _Toc480283329 \h </w:instrText>
+              <w:instrText xml:space="preserve"> PAGEREF _Toc480320863 \h </w:instrText>
             </w:r>
             <w:r>
               <w:rPr>
@@ -1199,7 +1227,7 @@
         </w:p>
         <w:p>
           <w:pPr>
-            <w:pStyle w:val="TOC2"/>
+            <w:pStyle w:val="Inhopg2"/>
             <w:tabs>
               <w:tab w:val="left" w:pos="880"/>
               <w:tab w:val="right" w:leader="dot" w:pos="9062"/>
@@ -1207,10 +1235,10 @@
             <w:rPr>
               <w:rFonts w:cstheme="minorBidi"/>
               <w:noProof/>
-              <w:lang w:val="nl-NL" w:eastAsia="nl-NL"/>
+              <w:lang w:val="en-GB" w:eastAsia="en-GB"/>
             </w:rPr>
           </w:pPr>
-          <w:hyperlink w:anchor="_Toc480283330" w:history="1">
+          <w:hyperlink w:anchor="_Toc480320864" w:history="1">
             <w:r>
               <w:rPr>
                 <w:rStyle w:val="Hyperlink"/>
@@ -1223,7 +1251,7 @@
               <w:rPr>
                 <w:rFonts w:cstheme="minorBidi"/>
                 <w:noProof/>
-                <w:lang w:val="nl-NL" w:eastAsia="nl-NL"/>
+                <w:lang w:val="en-GB" w:eastAsia="en-GB"/>
               </w:rPr>
               <w:tab/>
             </w:r>
@@ -1254,7 +1282,7 @@
                 <w:noProof/>
                 <w:webHidden/>
               </w:rPr>
-              <w:instrText xml:space="preserve"> PAGEREF _Toc480283330 \h </w:instrText>
+              <w:instrText xml:space="preserve"> PAGEREF _Toc480320864 \h </w:instrText>
             </w:r>
             <w:r>
               <w:rPr>
@@ -1287,7 +1315,7 @@
         </w:p>
         <w:p>
           <w:pPr>
-            <w:pStyle w:val="TOC3"/>
+            <w:pStyle w:val="Inhopg3"/>
             <w:tabs>
               <w:tab w:val="left" w:pos="1320"/>
               <w:tab w:val="right" w:leader="dot" w:pos="9062"/>
@@ -1295,10 +1323,10 @@
             <w:rPr>
               <w:rFonts w:cstheme="minorBidi"/>
               <w:noProof/>
-              <w:lang w:val="nl-NL" w:eastAsia="nl-NL"/>
+              <w:lang w:val="en-GB" w:eastAsia="en-GB"/>
             </w:rPr>
           </w:pPr>
-          <w:hyperlink w:anchor="_Toc480283331" w:history="1">
+          <w:hyperlink w:anchor="_Toc480320865" w:history="1">
             <w:r>
               <w:rPr>
                 <w:rStyle w:val="Hyperlink"/>
@@ -1310,7 +1338,7 @@
               <w:rPr>
                 <w:rFonts w:cstheme="minorBidi"/>
                 <w:noProof/>
-                <w:lang w:val="nl-NL" w:eastAsia="nl-NL"/>
+                <w:lang w:val="en-GB" w:eastAsia="en-GB"/>
               </w:rPr>
               <w:tab/>
             </w:r>
@@ -1340,7 +1368,7 @@
                 <w:noProof/>
                 <w:webHidden/>
               </w:rPr>
-              <w:instrText xml:space="preserve"> PAGEREF _Toc480283331 \h </w:instrText>
+              <w:instrText xml:space="preserve"> PAGEREF _Toc480320865 \h </w:instrText>
             </w:r>
             <w:r>
               <w:rPr>
@@ -1373,7 +1401,7 @@
         </w:p>
         <w:p>
           <w:pPr>
-            <w:pStyle w:val="TOC3"/>
+            <w:pStyle w:val="Inhopg3"/>
             <w:tabs>
               <w:tab w:val="left" w:pos="1320"/>
               <w:tab w:val="right" w:leader="dot" w:pos="9062"/>
@@ -1381,10 +1409,10 @@
             <w:rPr>
               <w:rFonts w:cstheme="minorBidi"/>
               <w:noProof/>
-              <w:lang w:val="nl-NL" w:eastAsia="nl-NL"/>
+              <w:lang w:val="en-GB" w:eastAsia="en-GB"/>
             </w:rPr>
           </w:pPr>
-          <w:hyperlink w:anchor="_Toc480283332" w:history="1">
+          <w:hyperlink w:anchor="_Toc480320866" w:history="1">
             <w:r>
               <w:rPr>
                 <w:rStyle w:val="Hyperlink"/>
@@ -1396,7 +1424,7 @@
               <w:rPr>
                 <w:rFonts w:cstheme="minorBidi"/>
                 <w:noProof/>
-                <w:lang w:val="nl-NL" w:eastAsia="nl-NL"/>
+                <w:lang w:val="en-GB" w:eastAsia="en-GB"/>
               </w:rPr>
               <w:tab/>
             </w:r>
@@ -1426,7 +1454,7 @@
                 <w:noProof/>
                 <w:webHidden/>
               </w:rPr>
-              <w:instrText xml:space="preserve"> PAGEREF _Toc480283332 \h </w:instrText>
+              <w:instrText xml:space="preserve"> PAGEREF _Toc480320866 \h </w:instrText>
             </w:r>
             <w:r>
               <w:rPr>
@@ -1459,7 +1487,7 @@
         </w:p>
         <w:p>
           <w:pPr>
-            <w:pStyle w:val="TOC3"/>
+            <w:pStyle w:val="Inhopg3"/>
             <w:tabs>
               <w:tab w:val="left" w:pos="1320"/>
               <w:tab w:val="right" w:leader="dot" w:pos="9062"/>
@@ -1467,10 +1495,10 @@
             <w:rPr>
               <w:rFonts w:cstheme="minorBidi"/>
               <w:noProof/>
-              <w:lang w:val="nl-NL" w:eastAsia="nl-NL"/>
+              <w:lang w:val="en-GB" w:eastAsia="en-GB"/>
             </w:rPr>
           </w:pPr>
-          <w:hyperlink w:anchor="_Toc480283333" w:history="1">
+          <w:hyperlink w:anchor="_Toc480320867" w:history="1">
             <w:r>
               <w:rPr>
                 <w:rStyle w:val="Hyperlink"/>
@@ -1482,7 +1510,7 @@
               <w:rPr>
                 <w:rFonts w:cstheme="minorBidi"/>
                 <w:noProof/>
-                <w:lang w:val="nl-NL" w:eastAsia="nl-NL"/>
+                <w:lang w:val="en-GB" w:eastAsia="en-GB"/>
               </w:rPr>
               <w:tab/>
             </w:r>
@@ -1512,7 +1540,7 @@
                 <w:noProof/>
                 <w:webHidden/>
               </w:rPr>
-              <w:instrText xml:space="preserve"> PAGEREF _Toc480283333 \h </w:instrText>
+              <w:instrText xml:space="preserve"> PAGEREF _Toc480320867 \h </w:instrText>
             </w:r>
             <w:r>
               <w:rPr>
@@ -1545,7 +1573,7 @@
         </w:p>
         <w:p>
           <w:pPr>
-            <w:pStyle w:val="TOC2"/>
+            <w:pStyle w:val="Inhopg2"/>
             <w:tabs>
               <w:tab w:val="left" w:pos="880"/>
               <w:tab w:val="right" w:leader="dot" w:pos="9062"/>
@@ -1553,10 +1581,10 @@
             <w:rPr>
               <w:rFonts w:cstheme="minorBidi"/>
               <w:noProof/>
-              <w:lang w:val="nl-NL" w:eastAsia="nl-NL"/>
+              <w:lang w:val="en-GB" w:eastAsia="en-GB"/>
             </w:rPr>
           </w:pPr>
-          <w:hyperlink w:anchor="_Toc480283334" w:history="1">
+          <w:hyperlink w:anchor="_Toc480320868" w:history="1">
             <w:r>
               <w:rPr>
                 <w:rStyle w:val="Hyperlink"/>
@@ -1569,7 +1597,7 @@
               <w:rPr>
                 <w:rFonts w:cstheme="minorBidi"/>
                 <w:noProof/>
-                <w:lang w:val="nl-NL" w:eastAsia="nl-NL"/>
+                <w:lang w:val="en-GB" w:eastAsia="en-GB"/>
               </w:rPr>
               <w:tab/>
             </w:r>
@@ -1600,7 +1628,7 @@
                 <w:noProof/>
                 <w:webHidden/>
               </w:rPr>
-              <w:instrText xml:space="preserve"> PAGEREF _Toc480283334 \h </w:instrText>
+              <w:instrText xml:space="preserve"> PAGEREF _Toc480320868 \h </w:instrText>
             </w:r>
             <w:r>
               <w:rPr>
@@ -1633,7 +1661,7 @@
         </w:p>
         <w:p>
           <w:pPr>
-            <w:pStyle w:val="TOC2"/>
+            <w:pStyle w:val="Inhopg2"/>
             <w:tabs>
               <w:tab w:val="left" w:pos="880"/>
               <w:tab w:val="right" w:leader="dot" w:pos="9062"/>
@@ -1641,10 +1669,10 @@
             <w:rPr>
               <w:rFonts w:cstheme="minorBidi"/>
               <w:noProof/>
-              <w:lang w:val="nl-NL" w:eastAsia="nl-NL"/>
+              <w:lang w:val="en-GB" w:eastAsia="en-GB"/>
             </w:rPr>
           </w:pPr>
-          <w:hyperlink w:anchor="_Toc480283335" w:history="1">
+          <w:hyperlink w:anchor="_Toc480320869" w:history="1">
             <w:r>
               <w:rPr>
                 <w:rStyle w:val="Hyperlink"/>
@@ -1657,7 +1685,7 @@
               <w:rPr>
                 <w:rFonts w:cstheme="minorBidi"/>
                 <w:noProof/>
-                <w:lang w:val="nl-NL" w:eastAsia="nl-NL"/>
+                <w:lang w:val="en-GB" w:eastAsia="en-GB"/>
               </w:rPr>
               <w:tab/>
             </w:r>
@@ -1688,7 +1716,7 @@
                 <w:noProof/>
                 <w:webHidden/>
               </w:rPr>
-              <w:instrText xml:space="preserve"> PAGEREF _Toc480283335 \h </w:instrText>
+              <w:instrText xml:space="preserve"> PAGEREF _Toc480320869 \h </w:instrText>
             </w:r>
             <w:r>
               <w:rPr>
@@ -1721,7 +1749,7 @@
         </w:p>
         <w:p>
           <w:pPr>
-            <w:pStyle w:val="TOC2"/>
+            <w:pStyle w:val="Inhopg2"/>
             <w:tabs>
               <w:tab w:val="left" w:pos="880"/>
               <w:tab w:val="right" w:leader="dot" w:pos="9062"/>
@@ -1729,10 +1757,10 @@
             <w:rPr>
               <w:rFonts w:cstheme="minorBidi"/>
               <w:noProof/>
-              <w:lang w:val="nl-NL" w:eastAsia="nl-NL"/>
+              <w:lang w:val="en-GB" w:eastAsia="en-GB"/>
             </w:rPr>
           </w:pPr>
-          <w:hyperlink w:anchor="_Toc480283336" w:history="1">
+          <w:hyperlink w:anchor="_Toc480320870" w:history="1">
             <w:r>
               <w:rPr>
                 <w:rStyle w:val="Hyperlink"/>
@@ -1745,7 +1773,7 @@
               <w:rPr>
                 <w:rFonts w:cstheme="minorBidi"/>
                 <w:noProof/>
-                <w:lang w:val="nl-NL" w:eastAsia="nl-NL"/>
+                <w:lang w:val="en-GB" w:eastAsia="en-GB"/>
               </w:rPr>
               <w:tab/>
             </w:r>
@@ -1776,7 +1804,7 @@
                 <w:noProof/>
                 <w:webHidden/>
               </w:rPr>
-              <w:instrText xml:space="preserve"> PAGEREF _Toc480283336 \h </w:instrText>
+              <w:instrText xml:space="preserve"> PAGEREF _Toc480320870 \h </w:instrText>
             </w:r>
             <w:r>
               <w:rPr>
@@ -1809,7 +1837,7 @@
         </w:p>
         <w:p>
           <w:pPr>
-            <w:pStyle w:val="TOC1"/>
+            <w:pStyle w:val="Inhopg1"/>
             <w:tabs>
               <w:tab w:val="left" w:pos="660"/>
               <w:tab w:val="right" w:leader="dot" w:pos="9062"/>
@@ -1817,10 +1845,10 @@
             <w:rPr>
               <w:rFonts w:cstheme="minorBidi"/>
               <w:noProof/>
-              <w:lang w:val="nl-NL" w:eastAsia="nl-NL"/>
+              <w:lang w:val="en-GB" w:eastAsia="en-GB"/>
             </w:rPr>
           </w:pPr>
-          <w:hyperlink w:anchor="_Toc480283337" w:history="1">
+          <w:hyperlink w:anchor="_Toc480320871" w:history="1">
             <w:r>
               <w:rPr>
                 <w:rStyle w:val="Hyperlink"/>
@@ -1832,7 +1860,7 @@
               <w:rPr>
                 <w:rFonts w:cstheme="minorBidi"/>
                 <w:noProof/>
-                <w:lang w:val="nl-NL" w:eastAsia="nl-NL"/>
+                <w:lang w:val="en-GB" w:eastAsia="en-GB"/>
               </w:rPr>
               <w:tab/>
             </w:r>
@@ -1862,7 +1890,7 @@
                 <w:noProof/>
                 <w:webHidden/>
               </w:rPr>
-              <w:instrText xml:space="preserve"> PAGEREF _Toc480283337 \h </w:instrText>
+              <w:instrText xml:space="preserve"> PAGEREF _Toc480320871 \h </w:instrText>
             </w:r>
             <w:r>
               <w:rPr>
@@ -1895,7 +1923,7 @@
         </w:p>
         <w:p>
           <w:pPr>
-            <w:pStyle w:val="TOC1"/>
+            <w:pStyle w:val="Inhopg1"/>
             <w:tabs>
               <w:tab w:val="left" w:pos="440"/>
               <w:tab w:val="right" w:leader="dot" w:pos="9062"/>
@@ -1903,10 +1931,10 @@
             <w:rPr>
               <w:rFonts w:cstheme="minorBidi"/>
               <w:noProof/>
-              <w:lang w:val="nl-NL" w:eastAsia="nl-NL"/>
+              <w:lang w:val="en-GB" w:eastAsia="en-GB"/>
             </w:rPr>
           </w:pPr>
-          <w:hyperlink w:anchor="_Toc480283338" w:history="1">
+          <w:hyperlink w:anchor="_Toc480320872" w:history="1">
             <w:r>
               <w:rPr>
                 <w:rStyle w:val="Hyperlink"/>
@@ -1919,7 +1947,7 @@
               <w:rPr>
                 <w:rFonts w:cstheme="minorBidi"/>
                 <w:noProof/>
-                <w:lang w:val="nl-NL" w:eastAsia="nl-NL"/>
+                <w:lang w:val="en-GB" w:eastAsia="en-GB"/>
               </w:rPr>
               <w:tab/>
             </w:r>
@@ -1950,7 +1978,7 @@
                 <w:noProof/>
                 <w:webHidden/>
               </w:rPr>
-              <w:instrText xml:space="preserve"> PAGEREF _Toc480283338 \h </w:instrText>
+              <w:instrText xml:space="preserve"> PAGEREF _Toc480320872 \h </w:instrText>
             </w:r>
             <w:r>
               <w:rPr>
@@ -1983,7 +2011,85 @@
         </w:p>
         <w:p>
           <w:pPr>
-            <w:pStyle w:val="TOC1"/>
+            <w:pStyle w:val="Inhopg1"/>
+            <w:tabs>
+              <w:tab w:val="right" w:leader="dot" w:pos="9062"/>
+            </w:tabs>
+            <w:rPr>
+              <w:rFonts w:cstheme="minorBidi"/>
+              <w:noProof/>
+              <w:lang w:val="en-GB" w:eastAsia="en-GB"/>
+            </w:rPr>
+          </w:pPr>
+          <w:hyperlink w:anchor="_Toc480320873" w:history="1">
+            <w:r>
+              <w:rPr>
+                <w:rStyle w:val="Hyperlink"/>
+                <w:rFonts w:cs="Arial"/>
+                <w:noProof/>
+              </w:rPr>
+              <w:t>2017-04-18_MoSCoW_V1.xls</w:t>
+            </w:r>
+            <w:r>
+              <w:rPr>
+                <w:rStyle w:val="Hyperlink"/>
+                <w:noProof/>
+              </w:rPr>
+              <w:t>Voor akkoord</w:t>
+            </w:r>
+            <w:r>
+              <w:rPr>
+                <w:noProof/>
+                <w:webHidden/>
+              </w:rPr>
+              <w:tab/>
+            </w:r>
+            <w:r>
+              <w:rPr>
+                <w:noProof/>
+                <w:webHidden/>
+              </w:rPr>
+              <w:fldChar w:fldCharType="begin"/>
+            </w:r>
+            <w:r>
+              <w:rPr>
+                <w:noProof/>
+                <w:webHidden/>
+              </w:rPr>
+              <w:instrText xml:space="preserve"> PAGEREF _Toc480320873 \h </w:instrText>
+            </w:r>
+            <w:r>
+              <w:rPr>
+                <w:noProof/>
+                <w:webHidden/>
+              </w:rPr>
+            </w:r>
+            <w:r>
+              <w:rPr>
+                <w:noProof/>
+                <w:webHidden/>
+              </w:rPr>
+              <w:fldChar w:fldCharType="separate"/>
+            </w:r>
+            <w:r>
+              <w:rPr>
+                <w:noProof/>
+                <w:webHidden/>
+              </w:rPr>
+              <w:t>6</w:t>
+            </w:r>
+            <w:r>
+              <w:rPr>
+                <w:noProof/>
+                <w:webHidden/>
+              </w:rPr>
+              <w:fldChar w:fldCharType="end"/>
+            </w:r>
+          </w:hyperlink>
+        </w:p>
+        <w:p>
+          <w:pPr>
+            <w:pStyle w:val="Inhopg1"/>
             <w:tabs>
               <w:tab w:val="left" w:pos="440"/>
               <w:tab w:val="right" w:leader="dot" w:pos="9062"/>
@@ -1991,10 +2097,10 @@
             <w:rPr>
               <w:rFonts w:cstheme="minorBidi"/>
               <w:noProof/>
-              <w:lang w:val="nl-NL" w:eastAsia="nl-NL"/>
+              <w:lang w:val="en-GB" w:eastAsia="en-GB"/>
             </w:rPr>
           </w:pPr>
-          <w:hyperlink w:anchor="_Toc480283339" w:history="1">
+          <w:hyperlink w:anchor="_Toc480320874" w:history="1">
             <w:r>
               <w:rPr>
                 <w:rStyle w:val="Hyperlink"/>
@@ -2007,7 +2113,7 @@
               <w:rPr>
                 <w:rFonts w:cstheme="minorBidi"/>
                 <w:noProof/>
-                <w:lang w:val="nl-NL" w:eastAsia="nl-NL"/>
+                <w:lang w:val="en-GB" w:eastAsia="en-GB"/>
               </w:rPr>
               <w:tab/>
             </w:r>
@@ -2038,7 +2144,7 @@
                 <w:noProof/>
                 <w:webHidden/>
               </w:rPr>
-              <w:instrText xml:space="preserve"> PAGEREF _Toc480283339 \h </w:instrText>
+              <w:instrText xml:space="preserve"> PAGEREF _Toc480320874 \h </w:instrText>
             </w:r>
             <w:r>
               <w:rPr>
@@ -2058,7 +2164,7 @@
                 <w:noProof/>
                 <w:webHidden/>
               </w:rPr>
-              <w:t>7</w:t>
+              <w:t>8</w:t>
             </w:r>
             <w:r>
               <w:rPr>
@@ -2108,7 +2214,7 @@
     </w:p>
     <w:p>
       <w:pPr>
-        <w:pStyle w:val="Heading1"/>
+        <w:pStyle w:val="Kop1"/>
         <w:numPr>
           <w:ilvl w:val="0"/>
           <w:numId w:val="6"/>
@@ -2117,7 +2223,7 @@
           <w:rFonts w:cs="Arial"/>
         </w:rPr>
       </w:pPr>
-      <w:bookmarkStart w:id="0" w:name="_Toc480283325"/>
+      <w:bookmarkStart w:id="1" w:name="_Toc480320859"/>
       <w:r>
         <w:rPr>
           <w:rFonts w:cs="Arial"/>
@@ -2125,7 +2231,7 @@
         <w:lastRenderedPageBreak/>
         <w:t>Inleiding</w:t>
       </w:r>
-      <w:bookmarkEnd w:id="0"/>
+      <w:bookmarkEnd w:id="1"/>
     </w:p>
     <w:p>
       <w:pPr>
@@ -2143,31 +2249,59 @@
         <w:rPr>
           <w:rFonts w:cs="Arial"/>
         </w:rPr>
-        <w:t xml:space="preserve"> Websentiment. De app zal overzichtelijk informatie geven over het bedrijf. </w:t>
-      </w:r>
+        <w:t xml:space="preserve"> </w:t>
+      </w:r>
+      <w:proofErr w:type="spellStart"/>
       <w:r>
         <w:rPr>
           <w:rFonts w:cs="Arial"/>
         </w:rPr>
-        <w:t>Ook zal je via deze app contact op kunnen nemen met Websentiment.</w:t>
-      </w:r>
-    </w:p>
-    <w:p>
-      <w:pPr>
+        <w:t>Websentiment</w:t>
+      </w:r>
+      <w:proofErr w:type="spellEnd"/>
+      <w:r>
         <w:rPr>
           <w:rFonts w:cs="Arial"/>
         </w:rPr>
-      </w:pPr>
+        <w:t xml:space="preserve">. De app zal overzichtelijk informatie geven over het bedrijf. </w:t>
+      </w:r>
       <w:r>
         <w:rPr>
           <w:rFonts w:cs="Arial"/>
         </w:rPr>
+        <w:t xml:space="preserve">Ook zal je via deze app contact op kunnen nemen met </w:t>
+      </w:r>
+      <w:proofErr w:type="spellStart"/>
+      <w:r>
+        <w:rPr>
+          <w:rFonts w:cs="Arial"/>
+        </w:rPr>
+        <w:t>Websentiment</w:t>
+      </w:r>
+      <w:proofErr w:type="spellEnd"/>
+      <w:r>
+        <w:rPr>
+          <w:rFonts w:cs="Arial"/>
+        </w:rPr>
+        <w:t>.</w:t>
+      </w:r>
+    </w:p>
+    <w:p>
+      <w:pPr>
+        <w:rPr>
+          <w:rFonts w:cs="Arial"/>
+        </w:rPr>
+      </w:pPr>
+      <w:r>
+        <w:rPr>
+          <w:rFonts w:cs="Arial"/>
+        </w:rPr>
         <w:br w:type="page"/>
       </w:r>
     </w:p>
     <w:p>
       <w:pPr>
-        <w:pStyle w:val="Heading1"/>
+        <w:pStyle w:val="Kop1"/>
         <w:numPr>
           <w:ilvl w:val="0"/>
           <w:numId w:val="6"/>
@@ -2176,9 +2310,9 @@
           <w:rFonts w:cs="Arial"/>
         </w:rPr>
       </w:pPr>
-      <w:bookmarkStart w:id="1" w:name="_Toc434222517"/>
-      <w:bookmarkStart w:id="2" w:name="_Toc474751123"/>
-      <w:bookmarkStart w:id="3" w:name="_Toc480283326"/>
+      <w:bookmarkStart w:id="2" w:name="_Toc434222517"/>
+      <w:bookmarkStart w:id="3" w:name="_Toc474751123"/>
+      <w:bookmarkStart w:id="4" w:name="_Toc480320860"/>
       <w:r>
         <w:rPr>
           <w:rFonts w:cs="Arial"/>
@@ -2186,9 +2320,9 @@
         <w:lastRenderedPageBreak/>
         <w:t>Afspraken</w:t>
       </w:r>
-      <w:bookmarkEnd w:id="1"/>
       <w:bookmarkEnd w:id="2"/>
       <w:bookmarkEnd w:id="3"/>
+      <w:bookmarkEnd w:id="4"/>
     </w:p>
     <w:p>
       <w:pPr>
@@ -2211,12 +2345,12 @@
     </w:p>
     <w:p>
       <w:pPr>
-        <w:pStyle w:val="Heading2"/>
+        <w:pStyle w:val="Kop2"/>
         <w:rPr>
           <w:rFonts w:cs="Arial"/>
         </w:rPr>
       </w:pPr>
-      <w:bookmarkStart w:id="4" w:name="_Toc480283327"/>
+      <w:bookmarkStart w:id="5" w:name="_Toc480320861"/>
       <w:r>
         <w:rPr>
           <w:rFonts w:cs="Arial"/>
@@ -2229,11 +2363,11 @@
         </w:rPr>
         <w:t>Algemene afspraken</w:t>
       </w:r>
-      <w:bookmarkEnd w:id="4"/>
-    </w:p>
-    <w:p>
-      <w:pPr>
-        <w:pStyle w:val="ListParagraph"/>
+      <w:bookmarkEnd w:id="5"/>
+    </w:p>
+    <w:p>
+      <w:pPr>
+        <w:pStyle w:val="Lijstalinea"/>
         <w:numPr>
           <w:ilvl w:val="0"/>
           <w:numId w:val="2"/>
@@ -2269,7 +2403,7 @@
     </w:p>
     <w:p>
       <w:pPr>
-        <w:pStyle w:val="ListParagraph"/>
+        <w:pStyle w:val="Lijstalinea"/>
         <w:numPr>
           <w:ilvl w:val="0"/>
           <w:numId w:val="2"/>
@@ -2300,20 +2434,36 @@
         <w:rPr>
           <w:rFonts w:ascii="Arial" w:hAnsi="Arial" w:cs="Arial"/>
         </w:rPr>
-        <w:t xml:space="preserve"> en Santino</w:t>
-      </w:r>
-      <w:r>
-        <w:rPr>
-          <w:rFonts w:ascii="Arial" w:hAnsi="Arial" w:cs="Arial"/>
-        </w:rPr>
-        <w:t xml:space="preserve"> Bonora</w:t>
-      </w:r>
+        <w:t xml:space="preserve"> en </w:t>
+      </w:r>
+      <w:proofErr w:type="spellStart"/>
+      <w:r>
+        <w:rPr>
+          <w:rFonts w:ascii="Arial" w:hAnsi="Arial" w:cs="Arial"/>
+        </w:rPr>
+        <w:t>Santino</w:t>
+      </w:r>
+      <w:proofErr w:type="spellEnd"/>
       <w:r>
         <w:rPr>
           <w:rFonts w:ascii="Arial" w:hAnsi="Arial" w:cs="Arial"/>
         </w:rPr>
         <w:t xml:space="preserve"> </w:t>
       </w:r>
+      <w:proofErr w:type="spellStart"/>
+      <w:r>
+        <w:rPr>
+          <w:rFonts w:ascii="Arial" w:hAnsi="Arial" w:cs="Arial"/>
+        </w:rPr>
+        <w:t>Bonora</w:t>
+      </w:r>
+      <w:proofErr w:type="spellEnd"/>
+      <w:r>
+        <w:rPr>
+          <w:rFonts w:ascii="Arial" w:hAnsi="Arial" w:cs="Arial"/>
+        </w:rPr>
+        <w:t xml:space="preserve"> </w:t>
+      </w:r>
       <w:r>
         <w:rPr>
           <w:rFonts w:ascii="Arial" w:hAnsi="Arial" w:cs="Arial"/>
@@ -2335,7 +2485,7 @@
     </w:p>
     <w:p>
       <w:pPr>
-        <w:pStyle w:val="ListParagraph"/>
+        <w:pStyle w:val="Lijstalinea"/>
         <w:numPr>
           <w:ilvl w:val="0"/>
           <w:numId w:val="2"/>
@@ -2353,13 +2503,13 @@
     </w:p>
     <w:p>
       <w:pPr>
-        <w:pStyle w:val="Heading2"/>
+        <w:pStyle w:val="Kop2"/>
         <w:rPr>
           <w:rFonts w:cs="Arial"/>
           <w:lang w:val="en-US"/>
         </w:rPr>
       </w:pPr>
-      <w:bookmarkStart w:id="5" w:name="_Toc480283328"/>
+      <w:bookmarkStart w:id="6" w:name="_Toc480320862"/>
       <w:r>
         <w:rPr>
           <w:rFonts w:cs="Arial"/>
@@ -2372,11 +2522,11 @@
         </w:rPr>
         <w:t>Lay-out</w:t>
       </w:r>
-      <w:bookmarkEnd w:id="5"/>
-    </w:p>
-    <w:p>
-      <w:pPr>
-        <w:pStyle w:val="ListParagraph"/>
+      <w:bookmarkEnd w:id="6"/>
+    </w:p>
+    <w:p>
+      <w:pPr>
+        <w:pStyle w:val="Lijstalinea"/>
         <w:numPr>
           <w:ilvl w:val="0"/>
           <w:numId w:val="3"/>
@@ -2406,7 +2556,7 @@
     </w:p>
     <w:p>
       <w:pPr>
-        <w:pStyle w:val="ListParagraph"/>
+        <w:pStyle w:val="Lijstalinea"/>
         <w:rPr>
           <w:rFonts w:ascii="Arial" w:hAnsi="Arial" w:cs="Arial"/>
         </w:rPr>
@@ -2439,13 +2589,13 @@
         <w:rPr>
           <w:rFonts w:ascii="Arial" w:hAnsi="Arial" w:cs="Arial"/>
         </w:rPr>
-        <w:t>(#</w:t>
-      </w:r>
-      <w:r>
-        <w:rPr>
-          <w:rFonts w:ascii="Arial" w:hAnsi="Arial" w:cs="Arial"/>
-        </w:rPr>
-        <w:t>EC607</w:t>
+        <w:t>(</w:t>
+      </w:r>
+      <w:r>
+        <w:rPr>
+          <w:rFonts w:ascii="Arial" w:hAnsi="Arial" w:cs="Arial"/>
+        </w:rPr>
+        <w:t>#EC6707</w:t>
       </w:r>
       <w:r>
         <w:rPr>
@@ -2463,13 +2613,13 @@
         <w:rPr>
           <w:rFonts w:ascii="Arial" w:hAnsi="Arial" w:cs="Arial"/>
         </w:rPr>
-        <w:t>grijs</w:t>
-      </w:r>
-      <w:r>
-        <w:rPr>
-          <w:rFonts w:ascii="Arial" w:hAnsi="Arial" w:cs="Arial"/>
-        </w:rPr>
-        <w:t>( #</w:t>
+        <w:t>grijs (</w:t>
+      </w:r>
+      <w:r>
+        <w:rPr>
+          <w:rFonts w:ascii="Arial" w:hAnsi="Arial" w:cs="Arial"/>
+        </w:rPr>
+        <w:t>#</w:t>
       </w:r>
       <w:r>
         <w:rPr>
@@ -2510,7 +2660,7 @@
     </w:p>
     <w:p>
       <w:pPr>
-        <w:pStyle w:val="ListParagraph"/>
+        <w:pStyle w:val="Lijstalinea"/>
         <w:rPr>
           <w:rFonts w:ascii="Arial" w:hAnsi="Arial" w:cs="Arial"/>
         </w:rPr>
@@ -2527,12 +2677,14 @@
         </w:rPr>
         <w:t>“</w:t>
       </w:r>
+      <w:proofErr w:type="spellStart"/>
       <w:r>
         <w:rPr>
           <w:rFonts w:ascii="Arial" w:hAnsi="Arial" w:cs="Arial"/>
         </w:rPr>
         <w:t>Helvana</w:t>
       </w:r>
+      <w:proofErr w:type="spellEnd"/>
       <w:r>
         <w:rPr>
           <w:rFonts w:ascii="Arial" w:hAnsi="Arial" w:cs="Arial"/>
@@ -2548,7 +2700,7 @@
     </w:p>
     <w:p>
       <w:pPr>
-        <w:pStyle w:val="ListParagraph"/>
+        <w:pStyle w:val="Lijstalinea"/>
         <w:tabs>
           <w:tab w:val="left" w:pos="6885"/>
         </w:tabs>
@@ -2565,7 +2717,7 @@
     </w:p>
     <w:p>
       <w:pPr>
-        <w:pStyle w:val="ListParagraph"/>
+        <w:pStyle w:val="Lijstalinea"/>
         <w:numPr>
           <w:ilvl w:val="0"/>
           <w:numId w:val="3"/>
@@ -2655,7 +2807,7 @@
     </w:p>
     <w:p>
       <w:pPr>
-        <w:pStyle w:val="ListParagraph"/>
+        <w:pStyle w:val="Lijstalinea"/>
         <w:numPr>
           <w:ilvl w:val="0"/>
           <w:numId w:val="3"/>
@@ -2691,7 +2843,7 @@
     </w:p>
     <w:p>
       <w:pPr>
-        <w:pStyle w:val="ListParagraph"/>
+        <w:pStyle w:val="Lijstalinea"/>
         <w:rPr>
           <w:rFonts w:ascii="Arial" w:hAnsi="Arial" w:cs="Arial"/>
         </w:rPr>
@@ -2724,7 +2876,7 @@
     </w:p>
     <w:p>
       <w:pPr>
-        <w:pStyle w:val="Heading1"/>
+        <w:pStyle w:val="Kop1"/>
         <w:numPr>
           <w:ilvl w:val="0"/>
           <w:numId w:val="10"/>
@@ -2733,14 +2885,14 @@
           <w:rFonts w:cs="Arial"/>
         </w:rPr>
       </w:pPr>
-      <w:bookmarkStart w:id="6" w:name="_Toc480283329"/>
+      <w:bookmarkStart w:id="7" w:name="_Toc480320863"/>
       <w:r>
         <w:rPr>
           <w:rFonts w:cs="Arial"/>
         </w:rPr>
         <w:t>Home</w:t>
       </w:r>
-      <w:bookmarkEnd w:id="6"/>
+      <w:bookmarkEnd w:id="7"/>
     </w:p>
     <w:p>
       <w:pPr>
@@ -2757,7 +2909,7 @@
     </w:p>
     <w:p>
       <w:pPr>
-        <w:pStyle w:val="ListParagraph"/>
+        <w:pStyle w:val="Lijstalinea"/>
         <w:numPr>
           <w:ilvl w:val="0"/>
           <w:numId w:val="5"/>
@@ -2819,7 +2971,7 @@
     </w:p>
     <w:p>
       <w:pPr>
-        <w:pStyle w:val="ListParagraph"/>
+        <w:pStyle w:val="Lijstalinea"/>
         <w:numPr>
           <w:ilvl w:val="0"/>
           <w:numId w:val="5"/>
@@ -2837,7 +2989,7 @@
     </w:p>
     <w:p>
       <w:pPr>
-        <w:pStyle w:val="ListParagraph"/>
+        <w:pStyle w:val="Lijstalinea"/>
         <w:numPr>
           <w:ilvl w:val="0"/>
           <w:numId w:val="5"/>
@@ -2870,6 +3022,7 @@
         </w:rPr>
         <w:t xml:space="preserve"> van </w:t>
       </w:r>
+      <w:proofErr w:type="spellStart"/>
       <w:r>
         <w:rPr>
           <w:rFonts w:ascii="Arial" w:hAnsi="Arial" w:cs="Arial"/>
@@ -2888,12 +3041,14 @@
         </w:rPr>
         <w:t>entiment</w:t>
       </w:r>
+      <w:proofErr w:type="spellEnd"/>
       <w:r>
         <w:rPr>
           <w:rFonts w:ascii="Arial" w:hAnsi="Arial" w:cs="Arial"/>
         </w:rPr>
         <w:t xml:space="preserve"> in PNG die aangeleverd is door </w:t>
       </w:r>
+      <w:proofErr w:type="spellStart"/>
       <w:r>
         <w:rPr>
           <w:rFonts w:ascii="Arial" w:hAnsi="Arial" w:cs="Arial"/>
@@ -2906,6 +3061,7 @@
         </w:rPr>
         <w:t>entiment</w:t>
       </w:r>
+      <w:proofErr w:type="spellEnd"/>
       <w:r>
         <w:rPr>
           <w:rFonts w:ascii="Arial" w:hAnsi="Arial" w:cs="Arial"/>
@@ -2915,7 +3071,7 @@
     </w:p>
     <w:p>
       <w:pPr>
-        <w:pStyle w:val="ListParagraph"/>
+        <w:pStyle w:val="Lijstalinea"/>
         <w:numPr>
           <w:ilvl w:val="0"/>
           <w:numId w:val="5"/>
@@ -2936,6 +3092,7 @@
         </w:rPr>
         <w:t xml:space="preserve"> knoppen met de tekst die is aangeleverd door </w:t>
       </w:r>
+      <w:proofErr w:type="spellStart"/>
       <w:r>
         <w:rPr>
           <w:rFonts w:ascii="Arial" w:hAnsi="Arial" w:cs="Arial"/>
@@ -2948,6 +3105,7 @@
         </w:rPr>
         <w:t>entiment</w:t>
       </w:r>
+      <w:proofErr w:type="spellEnd"/>
       <w:r>
         <w:rPr>
           <w:rFonts w:ascii="Arial" w:hAnsi="Arial" w:cs="Arial"/>
@@ -2957,7 +3115,7 @@
     </w:p>
     <w:p>
       <w:pPr>
-        <w:pStyle w:val="Heading2"/>
+        <w:pStyle w:val="Kop2"/>
         <w:numPr>
           <w:ilvl w:val="1"/>
           <w:numId w:val="11"/>
@@ -2966,14 +3124,14 @@
           <w:rFonts w:cs="Arial"/>
         </w:rPr>
       </w:pPr>
-      <w:bookmarkStart w:id="7" w:name="_Toc480283330"/>
+      <w:bookmarkStart w:id="8" w:name="_Toc480320864"/>
       <w:r>
         <w:rPr>
           <w:rFonts w:cs="Arial"/>
         </w:rPr>
         <w:t>Diensten</w:t>
       </w:r>
-      <w:bookmarkEnd w:id="7"/>
+      <w:bookmarkEnd w:id="8"/>
     </w:p>
     <w:p>
       <w:pPr>
@@ -2990,7 +3148,7 @@
     </w:p>
     <w:p>
       <w:pPr>
-        <w:pStyle w:val="ListParagraph"/>
+        <w:pStyle w:val="Lijstalinea"/>
         <w:numPr>
           <w:ilvl w:val="0"/>
           <w:numId w:val="5"/>
@@ -3014,7 +3172,7 @@
     </w:p>
     <w:p>
       <w:pPr>
-        <w:pStyle w:val="ListParagraph"/>
+        <w:pStyle w:val="Lijstalinea"/>
         <w:numPr>
           <w:ilvl w:val="0"/>
           <w:numId w:val="5"/>
@@ -3038,7 +3196,7 @@
     </w:p>
     <w:p>
       <w:pPr>
-        <w:pStyle w:val="ListParagraph"/>
+        <w:pStyle w:val="Lijstalinea"/>
         <w:numPr>
           <w:ilvl w:val="0"/>
           <w:numId w:val="5"/>
@@ -3056,7 +3214,7 @@
     </w:p>
     <w:p>
       <w:pPr>
-        <w:pStyle w:val="ListParagraph"/>
+        <w:pStyle w:val="Lijstalinea"/>
         <w:numPr>
           <w:ilvl w:val="0"/>
           <w:numId w:val="5"/>
@@ -3069,12 +3227,40 @@
         <w:rPr>
           <w:rFonts w:ascii="Arial" w:hAnsi="Arial" w:cs="Arial"/>
         </w:rPr>
-        <w:t>Een afbeelding van Websentiment in PNG die aangeleverd is door Websentiment.</w:t>
-      </w:r>
-    </w:p>
-    <w:p>
-      <w:pPr>
-        <w:pStyle w:val="ListParagraph"/>
+        <w:t xml:space="preserve">Een afbeelding van </w:t>
+      </w:r>
+      <w:proofErr w:type="spellStart"/>
+      <w:r>
+        <w:rPr>
+          <w:rFonts w:ascii="Arial" w:hAnsi="Arial" w:cs="Arial"/>
+        </w:rPr>
+        <w:t>Websentiment</w:t>
+      </w:r>
+      <w:proofErr w:type="spellEnd"/>
+      <w:r>
+        <w:rPr>
+          <w:rFonts w:ascii="Arial" w:hAnsi="Arial" w:cs="Arial"/>
+        </w:rPr>
+        <w:t xml:space="preserve"> in PNG die aangeleverd is door </w:t>
+      </w:r>
+      <w:proofErr w:type="spellStart"/>
+      <w:r>
+        <w:rPr>
+          <w:rFonts w:ascii="Arial" w:hAnsi="Arial" w:cs="Arial"/>
+        </w:rPr>
+        <w:t>Websentiment</w:t>
+      </w:r>
+      <w:proofErr w:type="spellEnd"/>
+      <w:r>
+        <w:rPr>
+          <w:rFonts w:ascii="Arial" w:hAnsi="Arial" w:cs="Arial"/>
+        </w:rPr>
+        <w:t>.</w:t>
+      </w:r>
+    </w:p>
+    <w:p>
+      <w:pPr>
+        <w:pStyle w:val="Lijstalinea"/>
         <w:numPr>
           <w:ilvl w:val="0"/>
           <w:numId w:val="5"/>
@@ -3087,34 +3273,46 @@
         <w:rPr>
           <w:rFonts w:ascii="Arial" w:hAnsi="Arial" w:cs="Arial"/>
         </w:rPr>
-        <w:t>Drie knoppen met de subcategoriën.</w:t>
-      </w:r>
-    </w:p>
-    <w:p>
-      <w:pPr>
-        <w:pStyle w:val="ListParagraph"/>
-        <w:rPr>
-          <w:rFonts w:ascii="Arial" w:hAnsi="Arial" w:cs="Arial"/>
-        </w:rPr>
-      </w:pPr>
-    </w:p>
-    <w:p>
-      <w:pPr>
-        <w:pStyle w:val="Heading3"/>
+        <w:t xml:space="preserve">Drie knoppen met de </w:t>
+      </w:r>
+      <w:r>
+        <w:rPr>
+          <w:rFonts w:ascii="Arial" w:hAnsi="Arial" w:cs="Arial"/>
+        </w:rPr>
+        <w:t>subcategorieën</w:t>
+      </w:r>
+      <w:r>
+        <w:rPr>
+          <w:rFonts w:ascii="Arial" w:hAnsi="Arial" w:cs="Arial"/>
+        </w:rPr>
+        <w:t>.</w:t>
+      </w:r>
+    </w:p>
+    <w:p>
+      <w:pPr>
+        <w:pStyle w:val="Lijstalinea"/>
+        <w:rPr>
+          <w:rFonts w:ascii="Arial" w:hAnsi="Arial" w:cs="Arial"/>
+        </w:rPr>
+      </w:pPr>
+    </w:p>
+    <w:p>
+      <w:pPr>
+        <w:pStyle w:val="Kop3"/>
         <w:numPr>
           <w:ilvl w:val="2"/>
           <w:numId w:val="11"/>
         </w:numPr>
       </w:pPr>
-      <w:bookmarkStart w:id="8" w:name="_Toc480283331"/>
+      <w:bookmarkStart w:id="9" w:name="_Toc480320865"/>
       <w:r>
         <w:t>Website</w:t>
       </w:r>
-      <w:bookmarkEnd w:id="8"/>
-    </w:p>
-    <w:p>
-      <w:pPr>
-        <w:pStyle w:val="ListParagraph"/>
+      <w:bookmarkEnd w:id="9"/>
+    </w:p>
+    <w:p>
+      <w:pPr>
+        <w:pStyle w:val="Lijstalinea"/>
         <w:numPr>
           <w:ilvl w:val="0"/>
           <w:numId w:val="5"/>
@@ -3132,7 +3330,7 @@
     </w:p>
     <w:p>
       <w:pPr>
-        <w:pStyle w:val="ListParagraph"/>
+        <w:pStyle w:val="Lijstalinea"/>
         <w:numPr>
           <w:ilvl w:val="0"/>
           <w:numId w:val="5"/>
@@ -3145,18 +3343,12 @@
         <w:rPr>
           <w:rFonts w:ascii="Arial" w:hAnsi="Arial" w:cs="Arial"/>
         </w:rPr>
-        <w:t>Het menu bevat een contact knop.</w:t>
-      </w:r>
-      <w:r>
-        <w:rPr>
-          <w:rFonts w:ascii="Arial" w:hAnsi="Arial" w:cs="Arial"/>
-        </w:rPr>
-        <w:t xml:space="preserve"> </w:t>
-      </w:r>
-    </w:p>
-    <w:p>
-      <w:pPr>
-        <w:pStyle w:val="ListParagraph"/>
+        <w:t xml:space="preserve">Het menu bevat een contact knop. </w:t>
+      </w:r>
+    </w:p>
+    <w:p>
+      <w:pPr>
+        <w:pStyle w:val="Lijstalinea"/>
         <w:numPr>
           <w:ilvl w:val="0"/>
           <w:numId w:val="5"/>
@@ -3174,7 +3366,7 @@
     </w:p>
     <w:p>
       <w:pPr>
-        <w:pStyle w:val="ListParagraph"/>
+        <w:pStyle w:val="Lijstalinea"/>
         <w:numPr>
           <w:ilvl w:val="0"/>
           <w:numId w:val="5"/>
@@ -3187,12 +3379,40 @@
         <w:rPr>
           <w:rFonts w:ascii="Arial" w:hAnsi="Arial" w:cs="Arial"/>
         </w:rPr>
-        <w:t>Een afbeelding van Websentiment in PNG die aangeleverd is door Websentiment.</w:t>
-      </w:r>
-    </w:p>
-    <w:p>
-      <w:pPr>
-        <w:pStyle w:val="ListParagraph"/>
+        <w:t xml:space="preserve">Een afbeelding van </w:t>
+      </w:r>
+      <w:proofErr w:type="spellStart"/>
+      <w:r>
+        <w:rPr>
+          <w:rFonts w:ascii="Arial" w:hAnsi="Arial" w:cs="Arial"/>
+        </w:rPr>
+        <w:t>Websentiment</w:t>
+      </w:r>
+      <w:proofErr w:type="spellEnd"/>
+      <w:r>
+        <w:rPr>
+          <w:rFonts w:ascii="Arial" w:hAnsi="Arial" w:cs="Arial"/>
+        </w:rPr>
+        <w:t xml:space="preserve"> in PNG die aangeleverd is door </w:t>
+      </w:r>
+      <w:proofErr w:type="spellStart"/>
+      <w:r>
+        <w:rPr>
+          <w:rFonts w:ascii="Arial" w:hAnsi="Arial" w:cs="Arial"/>
+        </w:rPr>
+        <w:t>Websentiment</w:t>
+      </w:r>
+      <w:proofErr w:type="spellEnd"/>
+      <w:r>
+        <w:rPr>
+          <w:rFonts w:ascii="Arial" w:hAnsi="Arial" w:cs="Arial"/>
+        </w:rPr>
+        <w:t>.</w:t>
+      </w:r>
+    </w:p>
+    <w:p>
+      <w:pPr>
+        <w:pStyle w:val="Lijstalinea"/>
         <w:numPr>
           <w:ilvl w:val="0"/>
           <w:numId w:val="5"/>
@@ -3205,7 +3425,21 @@
         <w:rPr>
           <w:rFonts w:ascii="Arial" w:hAnsi="Arial" w:cs="Arial"/>
         </w:rPr>
-        <w:t>Tekstuele content aangeleverd door Websentiment.</w:t>
+        <w:t xml:space="preserve">Tekstuele content aangeleverd door </w:t>
+      </w:r>
+      <w:proofErr w:type="spellStart"/>
+      <w:r>
+        <w:rPr>
+          <w:rFonts w:ascii="Arial" w:hAnsi="Arial" w:cs="Arial"/>
+        </w:rPr>
+        <w:t>Websentiment</w:t>
+      </w:r>
+      <w:proofErr w:type="spellEnd"/>
+      <w:r>
+        <w:rPr>
+          <w:rFonts w:ascii="Arial" w:hAnsi="Arial" w:cs="Arial"/>
+        </w:rPr>
+        <w:t>.</w:t>
       </w:r>
     </w:p>
     <w:p>
@@ -3225,13 +3459,13 @@
     </w:p>
     <w:p>
       <w:pPr>
-        <w:pStyle w:val="Heading3"/>
+        <w:pStyle w:val="Kop3"/>
         <w:numPr>
           <w:ilvl w:val="2"/>
           <w:numId w:val="11"/>
         </w:numPr>
       </w:pPr>
-      <w:bookmarkStart w:id="9" w:name="_Toc480283332"/>
+      <w:bookmarkStart w:id="10" w:name="_Toc480320866"/>
       <w:r>
         <w:lastRenderedPageBreak/>
         <w:t>E</w:t>
@@ -3239,11 +3473,11 @@
       <w:r>
         <w:t>-commerce</w:t>
       </w:r>
-      <w:bookmarkEnd w:id="9"/>
-    </w:p>
-    <w:p>
-      <w:pPr>
-        <w:pStyle w:val="ListParagraph"/>
+      <w:bookmarkEnd w:id="10"/>
+    </w:p>
+    <w:p>
+      <w:pPr>
+        <w:pStyle w:val="Lijstalinea"/>
         <w:numPr>
           <w:ilvl w:val="0"/>
           <w:numId w:val="5"/>
@@ -3261,7 +3495,7 @@
     </w:p>
     <w:p>
       <w:pPr>
-        <w:pStyle w:val="ListParagraph"/>
+        <w:pStyle w:val="Lijstalinea"/>
         <w:numPr>
           <w:ilvl w:val="0"/>
           <w:numId w:val="5"/>
@@ -3274,18 +3508,12 @@
         <w:rPr>
           <w:rFonts w:ascii="Arial" w:hAnsi="Arial" w:cs="Arial"/>
         </w:rPr>
-        <w:t>Het menu bevat een contact knop.</w:t>
-      </w:r>
-      <w:r>
-        <w:rPr>
-          <w:rFonts w:ascii="Arial" w:hAnsi="Arial" w:cs="Arial"/>
-        </w:rPr>
-        <w:t xml:space="preserve"> </w:t>
-      </w:r>
-    </w:p>
-    <w:p>
-      <w:pPr>
-        <w:pStyle w:val="ListParagraph"/>
+        <w:t xml:space="preserve">Het menu bevat een contact knop. </w:t>
+      </w:r>
+    </w:p>
+    <w:p>
+      <w:pPr>
+        <w:pStyle w:val="Lijstalinea"/>
         <w:numPr>
           <w:ilvl w:val="0"/>
           <w:numId w:val="5"/>
@@ -3303,7 +3531,7 @@
     </w:p>
     <w:p>
       <w:pPr>
-        <w:pStyle w:val="ListParagraph"/>
+        <w:pStyle w:val="Lijstalinea"/>
         <w:numPr>
           <w:ilvl w:val="0"/>
           <w:numId w:val="5"/>
@@ -3316,12 +3544,40 @@
         <w:rPr>
           <w:rFonts w:ascii="Arial" w:hAnsi="Arial" w:cs="Arial"/>
         </w:rPr>
-        <w:t>Een afbeelding van Websentiment in PNG die aangeleverd is door Websentiment.</w:t>
-      </w:r>
-    </w:p>
-    <w:p>
-      <w:pPr>
-        <w:pStyle w:val="ListParagraph"/>
+        <w:t xml:space="preserve">Een afbeelding van </w:t>
+      </w:r>
+      <w:proofErr w:type="spellStart"/>
+      <w:r>
+        <w:rPr>
+          <w:rFonts w:ascii="Arial" w:hAnsi="Arial" w:cs="Arial"/>
+        </w:rPr>
+        <w:t>Websentiment</w:t>
+      </w:r>
+      <w:proofErr w:type="spellEnd"/>
+      <w:r>
+        <w:rPr>
+          <w:rFonts w:ascii="Arial" w:hAnsi="Arial" w:cs="Arial"/>
+        </w:rPr>
+        <w:t xml:space="preserve"> in PNG die aangeleverd is door </w:t>
+      </w:r>
+      <w:proofErr w:type="spellStart"/>
+      <w:r>
+        <w:rPr>
+          <w:rFonts w:ascii="Arial" w:hAnsi="Arial" w:cs="Arial"/>
+        </w:rPr>
+        <w:t>Websentiment</w:t>
+      </w:r>
+      <w:proofErr w:type="spellEnd"/>
+      <w:r>
+        <w:rPr>
+          <w:rFonts w:ascii="Arial" w:hAnsi="Arial" w:cs="Arial"/>
+        </w:rPr>
+        <w:t>.</w:t>
+      </w:r>
+    </w:p>
+    <w:p>
+      <w:pPr>
+        <w:pStyle w:val="Lijstalinea"/>
         <w:numPr>
           <w:ilvl w:val="0"/>
           <w:numId w:val="5"/>
@@ -3334,30 +3590,44 @@
         <w:rPr>
           <w:rFonts w:ascii="Arial" w:hAnsi="Arial" w:cs="Arial"/>
         </w:rPr>
-        <w:t>Tekstuele content aangeleverd door Websentiment.</w:t>
+        <w:t xml:space="preserve">Tekstuele content aangeleverd door </w:t>
+      </w:r>
+      <w:proofErr w:type="spellStart"/>
+      <w:r>
+        <w:rPr>
+          <w:rFonts w:ascii="Arial" w:hAnsi="Arial" w:cs="Arial"/>
+        </w:rPr>
+        <w:t>Websentiment</w:t>
+      </w:r>
+      <w:proofErr w:type="spellEnd"/>
+      <w:r>
+        <w:rPr>
+          <w:rFonts w:ascii="Arial" w:hAnsi="Arial" w:cs="Arial"/>
+        </w:rPr>
+        <w:t>.</w:t>
       </w:r>
     </w:p>
     <w:p/>
     <w:p>
       <w:pPr>
-        <w:pStyle w:val="Heading3"/>
+        <w:pStyle w:val="Kop3"/>
         <w:numPr>
           <w:ilvl w:val="2"/>
           <w:numId w:val="11"/>
         </w:numPr>
       </w:pPr>
-      <w:bookmarkStart w:id="10" w:name="_Toc480283333"/>
+      <w:bookmarkStart w:id="11" w:name="_Toc480320867"/>
       <w:r>
         <w:t>A</w:t>
       </w:r>
       <w:r>
         <w:t>pplicaties op maat</w:t>
       </w:r>
-      <w:bookmarkEnd w:id="10"/>
-    </w:p>
-    <w:p>
-      <w:pPr>
-        <w:pStyle w:val="ListParagraph"/>
+      <w:bookmarkEnd w:id="11"/>
+    </w:p>
+    <w:p>
+      <w:pPr>
+        <w:pStyle w:val="Lijstalinea"/>
         <w:numPr>
           <w:ilvl w:val="0"/>
           <w:numId w:val="5"/>
@@ -3375,7 +3645,7 @@
     </w:p>
     <w:p>
       <w:pPr>
-        <w:pStyle w:val="ListParagraph"/>
+        <w:pStyle w:val="Lijstalinea"/>
         <w:numPr>
           <w:ilvl w:val="0"/>
           <w:numId w:val="5"/>
@@ -3393,7 +3663,7 @@
     </w:p>
     <w:p>
       <w:pPr>
-        <w:pStyle w:val="ListParagraph"/>
+        <w:pStyle w:val="Lijstalinea"/>
         <w:numPr>
           <w:ilvl w:val="0"/>
           <w:numId w:val="5"/>
@@ -3411,7 +3681,7 @@
     </w:p>
     <w:p>
       <w:pPr>
-        <w:pStyle w:val="ListParagraph"/>
+        <w:pStyle w:val="Lijstalinea"/>
         <w:numPr>
           <w:ilvl w:val="0"/>
           <w:numId w:val="5"/>
@@ -3424,12 +3694,40 @@
         <w:rPr>
           <w:rFonts w:ascii="Arial" w:hAnsi="Arial" w:cs="Arial"/>
         </w:rPr>
-        <w:t>Een afbeelding van Websentiment in PNG die aangeleverd is door Websentiment.</w:t>
-      </w:r>
-    </w:p>
-    <w:p>
-      <w:pPr>
-        <w:pStyle w:val="ListParagraph"/>
+        <w:t xml:space="preserve">Een afbeelding van </w:t>
+      </w:r>
+      <w:proofErr w:type="spellStart"/>
+      <w:r>
+        <w:rPr>
+          <w:rFonts w:ascii="Arial" w:hAnsi="Arial" w:cs="Arial"/>
+        </w:rPr>
+        <w:t>Websentiment</w:t>
+      </w:r>
+      <w:proofErr w:type="spellEnd"/>
+      <w:r>
+        <w:rPr>
+          <w:rFonts w:ascii="Arial" w:hAnsi="Arial" w:cs="Arial"/>
+        </w:rPr>
+        <w:t xml:space="preserve"> in PNG die aangeleverd is door </w:t>
+      </w:r>
+      <w:proofErr w:type="spellStart"/>
+      <w:r>
+        <w:rPr>
+          <w:rFonts w:ascii="Arial" w:hAnsi="Arial" w:cs="Arial"/>
+        </w:rPr>
+        <w:t>Websentiment</w:t>
+      </w:r>
+      <w:proofErr w:type="spellEnd"/>
+      <w:r>
+        <w:rPr>
+          <w:rFonts w:ascii="Arial" w:hAnsi="Arial" w:cs="Arial"/>
+        </w:rPr>
+        <w:t>.</w:t>
+      </w:r>
+    </w:p>
+    <w:p>
+      <w:pPr>
+        <w:pStyle w:val="Lijstalinea"/>
         <w:numPr>
           <w:ilvl w:val="0"/>
           <w:numId w:val="5"/>
@@ -3442,20 +3740,34 @@
         <w:rPr>
           <w:rFonts w:ascii="Arial" w:hAnsi="Arial" w:cs="Arial"/>
         </w:rPr>
-        <w:t>Tekstuele content aangeleverd door Websentiment.</w:t>
-      </w:r>
-    </w:p>
-    <w:p>
-      <w:pPr>
-        <w:pStyle w:val="ListParagraph"/>
-        <w:rPr>
-          <w:rFonts w:ascii="Arial" w:hAnsi="Arial" w:cs="Arial"/>
-        </w:rPr>
-      </w:pPr>
-    </w:p>
-    <w:p>
-      <w:pPr>
-        <w:pStyle w:val="ListParagraph"/>
+        <w:t xml:space="preserve">Tekstuele content aangeleverd door </w:t>
+      </w:r>
+      <w:proofErr w:type="spellStart"/>
+      <w:r>
+        <w:rPr>
+          <w:rFonts w:ascii="Arial" w:hAnsi="Arial" w:cs="Arial"/>
+        </w:rPr>
+        <w:t>Websentiment</w:t>
+      </w:r>
+      <w:proofErr w:type="spellEnd"/>
+      <w:r>
+        <w:rPr>
+          <w:rFonts w:ascii="Arial" w:hAnsi="Arial" w:cs="Arial"/>
+        </w:rPr>
+        <w:t>.</w:t>
+      </w:r>
+    </w:p>
+    <w:p>
+      <w:pPr>
+        <w:pStyle w:val="Lijstalinea"/>
+        <w:rPr>
+          <w:rFonts w:ascii="Arial" w:hAnsi="Arial" w:cs="Arial"/>
+        </w:rPr>
+      </w:pPr>
+    </w:p>
+    <w:p>
+      <w:pPr>
+        <w:pStyle w:val="Lijstalinea"/>
         <w:rPr>
           <w:rFonts w:ascii="Arial" w:hAnsi="Arial" w:cs="Arial"/>
         </w:rPr>
@@ -3485,7 +3797,7 @@
     </w:p>
     <w:p>
       <w:pPr>
-        <w:pStyle w:val="Heading2"/>
+        <w:pStyle w:val="Kop2"/>
         <w:numPr>
           <w:ilvl w:val="1"/>
           <w:numId w:val="11"/>
@@ -3494,7 +3806,7 @@
           <w:rFonts w:cs="Arial"/>
         </w:rPr>
       </w:pPr>
-      <w:bookmarkStart w:id="11" w:name="_Toc480283334"/>
+      <w:bookmarkStart w:id="12" w:name="_Toc480320868"/>
       <w:r>
         <w:rPr>
           <w:rFonts w:cs="Arial"/>
@@ -3502,7 +3814,7 @@
         <w:lastRenderedPageBreak/>
         <w:t>Projecten</w:t>
       </w:r>
-      <w:bookmarkEnd w:id="11"/>
+      <w:bookmarkEnd w:id="12"/>
     </w:p>
     <w:p>
       <w:pPr>
@@ -3519,7 +3831,7 @@
     </w:p>
     <w:p>
       <w:pPr>
-        <w:pStyle w:val="ListParagraph"/>
+        <w:pStyle w:val="Lijstalinea"/>
         <w:numPr>
           <w:ilvl w:val="0"/>
           <w:numId w:val="5"/>
@@ -3537,7 +3849,7 @@
     </w:p>
     <w:p>
       <w:pPr>
-        <w:pStyle w:val="ListParagraph"/>
+        <w:pStyle w:val="Lijstalinea"/>
         <w:numPr>
           <w:ilvl w:val="0"/>
           <w:numId w:val="5"/>
@@ -3561,7 +3873,7 @@
     </w:p>
     <w:p>
       <w:pPr>
-        <w:pStyle w:val="ListParagraph"/>
+        <w:pStyle w:val="Lijstalinea"/>
         <w:numPr>
           <w:ilvl w:val="0"/>
           <w:numId w:val="5"/>
@@ -3579,7 +3891,7 @@
     </w:p>
     <w:p>
       <w:pPr>
-        <w:pStyle w:val="ListParagraph"/>
+        <w:pStyle w:val="Lijstalinea"/>
         <w:numPr>
           <w:ilvl w:val="0"/>
           <w:numId w:val="5"/>
@@ -3592,12 +3904,40 @@
         <w:rPr>
           <w:rFonts w:ascii="Arial" w:hAnsi="Arial" w:cs="Arial"/>
         </w:rPr>
-        <w:t>Een afbeelding van Websentiment in PNG die aangeleverd is door Websentiment.</w:t>
-      </w:r>
-    </w:p>
-    <w:p>
-      <w:pPr>
-        <w:pStyle w:val="ListParagraph"/>
+        <w:t xml:space="preserve">Een afbeelding van </w:t>
+      </w:r>
+      <w:proofErr w:type="spellStart"/>
+      <w:r>
+        <w:rPr>
+          <w:rFonts w:ascii="Arial" w:hAnsi="Arial" w:cs="Arial"/>
+        </w:rPr>
+        <w:t>Websentiment</w:t>
+      </w:r>
+      <w:proofErr w:type="spellEnd"/>
+      <w:r>
+        <w:rPr>
+          <w:rFonts w:ascii="Arial" w:hAnsi="Arial" w:cs="Arial"/>
+        </w:rPr>
+        <w:t xml:space="preserve"> in PNG die aangeleverd is door </w:t>
+      </w:r>
+      <w:proofErr w:type="spellStart"/>
+      <w:r>
+        <w:rPr>
+          <w:rFonts w:ascii="Arial" w:hAnsi="Arial" w:cs="Arial"/>
+        </w:rPr>
+        <w:t>Websentiment</w:t>
+      </w:r>
+      <w:proofErr w:type="spellEnd"/>
+      <w:r>
+        <w:rPr>
+          <w:rFonts w:ascii="Arial" w:hAnsi="Arial" w:cs="Arial"/>
+        </w:rPr>
+        <w:t>.</w:t>
+      </w:r>
+    </w:p>
+    <w:p>
+      <w:pPr>
+        <w:pStyle w:val="Lijstalinea"/>
         <w:numPr>
           <w:ilvl w:val="0"/>
           <w:numId w:val="5"/>
@@ -3615,7 +3955,7 @@
     </w:p>
     <w:p>
       <w:pPr>
-        <w:pStyle w:val="ListParagraph"/>
+        <w:pStyle w:val="Lijstalinea"/>
         <w:numPr>
           <w:ilvl w:val="0"/>
           <w:numId w:val="5"/>
@@ -3633,7 +3973,7 @@
     </w:p>
     <w:p>
       <w:pPr>
-        <w:pStyle w:val="ListParagraph"/>
+        <w:pStyle w:val="Lijstalinea"/>
         <w:numPr>
           <w:ilvl w:val="0"/>
           <w:numId w:val="5"/>
@@ -3651,7 +3991,7 @@
     </w:p>
     <w:p>
       <w:pPr>
-        <w:pStyle w:val="ListParagraph"/>
+        <w:pStyle w:val="Lijstalinea"/>
         <w:numPr>
           <w:ilvl w:val="0"/>
           <w:numId w:val="5"/>
@@ -3669,15 +4009,15 @@
     </w:p>
     <w:p>
       <w:pPr>
-        <w:pStyle w:val="ListParagraph"/>
-        <w:rPr>
-          <w:rFonts w:ascii="Arial" w:hAnsi="Arial" w:cs="Arial"/>
-        </w:rPr>
-      </w:pPr>
-    </w:p>
-    <w:p>
-      <w:pPr>
-        <w:pStyle w:val="Heading2"/>
+        <w:pStyle w:val="Lijstalinea"/>
+        <w:rPr>
+          <w:rFonts w:ascii="Arial" w:hAnsi="Arial" w:cs="Arial"/>
+        </w:rPr>
+      </w:pPr>
+    </w:p>
+    <w:p>
+      <w:pPr>
+        <w:pStyle w:val="Kop2"/>
         <w:numPr>
           <w:ilvl w:val="1"/>
           <w:numId w:val="7"/>
@@ -3686,14 +4026,14 @@
           <w:rFonts w:cs="Arial"/>
         </w:rPr>
       </w:pPr>
-      <w:bookmarkStart w:id="12" w:name="_Toc480283335"/>
+      <w:bookmarkStart w:id="13" w:name="_Toc480320869"/>
       <w:r>
         <w:rPr>
           <w:rFonts w:cs="Arial"/>
         </w:rPr>
         <w:t>Over ons</w:t>
       </w:r>
-      <w:bookmarkEnd w:id="12"/>
+      <w:bookmarkEnd w:id="13"/>
     </w:p>
     <w:p>
       <w:pPr>
@@ -3710,7 +4050,7 @@
     </w:p>
     <w:p>
       <w:pPr>
-        <w:pStyle w:val="ListParagraph"/>
+        <w:pStyle w:val="Lijstalinea"/>
         <w:numPr>
           <w:ilvl w:val="0"/>
           <w:numId w:val="5"/>
@@ -3728,7 +4068,7 @@
     </w:p>
     <w:p>
       <w:pPr>
-        <w:pStyle w:val="ListParagraph"/>
+        <w:pStyle w:val="Lijstalinea"/>
         <w:numPr>
           <w:ilvl w:val="0"/>
           <w:numId w:val="5"/>
@@ -3752,7 +4092,7 @@
     </w:p>
     <w:p>
       <w:pPr>
-        <w:pStyle w:val="ListParagraph"/>
+        <w:pStyle w:val="Lijstalinea"/>
         <w:numPr>
           <w:ilvl w:val="0"/>
           <w:numId w:val="5"/>
@@ -3770,7 +4110,7 @@
     </w:p>
     <w:p>
       <w:pPr>
-        <w:pStyle w:val="ListParagraph"/>
+        <w:pStyle w:val="Lijstalinea"/>
         <w:numPr>
           <w:ilvl w:val="0"/>
           <w:numId w:val="5"/>
@@ -3783,12 +4123,40 @@
         <w:rPr>
           <w:rFonts w:ascii="Arial" w:hAnsi="Arial" w:cs="Arial"/>
         </w:rPr>
-        <w:t>Een afbeelding van Websentiment in PNG die aangeleverd is door Websentiment.</w:t>
-      </w:r>
-    </w:p>
-    <w:p>
-      <w:pPr>
-        <w:pStyle w:val="ListParagraph"/>
+        <w:t xml:space="preserve">Een afbeelding van </w:t>
+      </w:r>
+      <w:proofErr w:type="spellStart"/>
+      <w:r>
+        <w:rPr>
+          <w:rFonts w:ascii="Arial" w:hAnsi="Arial" w:cs="Arial"/>
+        </w:rPr>
+        <w:t>Websentiment</w:t>
+      </w:r>
+      <w:proofErr w:type="spellEnd"/>
+      <w:r>
+        <w:rPr>
+          <w:rFonts w:ascii="Arial" w:hAnsi="Arial" w:cs="Arial"/>
+        </w:rPr>
+        <w:t xml:space="preserve"> in PNG die aangeleverd is door </w:t>
+      </w:r>
+      <w:proofErr w:type="spellStart"/>
+      <w:r>
+        <w:rPr>
+          <w:rFonts w:ascii="Arial" w:hAnsi="Arial" w:cs="Arial"/>
+        </w:rPr>
+        <w:t>Websentiment</w:t>
+      </w:r>
+      <w:proofErr w:type="spellEnd"/>
+      <w:r>
+        <w:rPr>
+          <w:rFonts w:ascii="Arial" w:hAnsi="Arial" w:cs="Arial"/>
+        </w:rPr>
+        <w:t>.</w:t>
+      </w:r>
+    </w:p>
+    <w:p>
+      <w:pPr>
+        <w:pStyle w:val="Lijstalinea"/>
         <w:numPr>
           <w:ilvl w:val="0"/>
           <w:numId w:val="5"/>
@@ -3801,7 +4169,21 @@
         <w:rPr>
           <w:rFonts w:ascii="Arial" w:hAnsi="Arial" w:cs="Arial"/>
         </w:rPr>
-        <w:t>Tekstuele content aangeleverd door Websentiment.</w:t>
+        <w:t xml:space="preserve">Tekstuele content aangeleverd door </w:t>
+      </w:r>
+      <w:proofErr w:type="spellStart"/>
+      <w:r>
+        <w:rPr>
+          <w:rFonts w:ascii="Arial" w:hAnsi="Arial" w:cs="Arial"/>
+        </w:rPr>
+        <w:t>Websentiment</w:t>
+      </w:r>
+      <w:proofErr w:type="spellEnd"/>
+      <w:r>
+        <w:rPr>
+          <w:rFonts w:ascii="Arial" w:hAnsi="Arial" w:cs="Arial"/>
+        </w:rPr>
+        <w:t>.</w:t>
       </w:r>
     </w:p>
     <w:p>
@@ -3816,7 +4198,7 @@
     </w:p>
     <w:p>
       <w:pPr>
-        <w:pStyle w:val="Heading2"/>
+        <w:pStyle w:val="Kop2"/>
         <w:numPr>
           <w:ilvl w:val="1"/>
           <w:numId w:val="7"/>
@@ -3825,14 +4207,14 @@
           <w:rFonts w:cs="Arial"/>
         </w:rPr>
       </w:pPr>
-      <w:bookmarkStart w:id="13" w:name="_Toc480283336"/>
+      <w:bookmarkStart w:id="14" w:name="_Toc480320870"/>
       <w:r>
         <w:rPr>
           <w:rFonts w:cs="Arial"/>
         </w:rPr>
         <w:t>Cliënten</w:t>
       </w:r>
-      <w:bookmarkEnd w:id="13"/>
+      <w:bookmarkEnd w:id="14"/>
     </w:p>
     <w:p>
       <w:pPr>
@@ -3849,7 +4231,7 @@
     </w:p>
     <w:p>
       <w:pPr>
-        <w:pStyle w:val="ListParagraph"/>
+        <w:pStyle w:val="Lijstalinea"/>
         <w:numPr>
           <w:ilvl w:val="0"/>
           <w:numId w:val="5"/>
@@ -3867,7 +4249,7 @@
     </w:p>
     <w:p>
       <w:pPr>
-        <w:pStyle w:val="ListParagraph"/>
+        <w:pStyle w:val="Lijstalinea"/>
         <w:numPr>
           <w:ilvl w:val="0"/>
           <w:numId w:val="5"/>
@@ -3891,7 +4273,7 @@
     </w:p>
     <w:p>
       <w:pPr>
-        <w:pStyle w:val="ListParagraph"/>
+        <w:pStyle w:val="Lijstalinea"/>
         <w:numPr>
           <w:ilvl w:val="0"/>
           <w:numId w:val="5"/>
@@ -3909,7 +4291,7 @@
     </w:p>
     <w:p>
       <w:pPr>
-        <w:pStyle w:val="ListParagraph"/>
+        <w:pStyle w:val="Lijstalinea"/>
         <w:numPr>
           <w:ilvl w:val="0"/>
           <w:numId w:val="5"/>
@@ -3922,12 +4304,40 @@
         <w:rPr>
           <w:rFonts w:ascii="Arial" w:hAnsi="Arial" w:cs="Arial"/>
         </w:rPr>
-        <w:t>Een afbeelding van Websentiment in PNG die aangeleverd is door Websentiment.</w:t>
-      </w:r>
-    </w:p>
-    <w:p>
-      <w:pPr>
-        <w:pStyle w:val="ListParagraph"/>
+        <w:t xml:space="preserve">Een afbeelding van </w:t>
+      </w:r>
+      <w:proofErr w:type="spellStart"/>
+      <w:r>
+        <w:rPr>
+          <w:rFonts w:ascii="Arial" w:hAnsi="Arial" w:cs="Arial"/>
+        </w:rPr>
+        <w:t>Websentiment</w:t>
+      </w:r>
+      <w:proofErr w:type="spellEnd"/>
+      <w:r>
+        <w:rPr>
+          <w:rFonts w:ascii="Arial" w:hAnsi="Arial" w:cs="Arial"/>
+        </w:rPr>
+        <w:t xml:space="preserve"> in PNG die aangeleverd is door </w:t>
+      </w:r>
+      <w:proofErr w:type="spellStart"/>
+      <w:r>
+        <w:rPr>
+          <w:rFonts w:ascii="Arial" w:hAnsi="Arial" w:cs="Arial"/>
+        </w:rPr>
+        <w:t>Websentiment</w:t>
+      </w:r>
+      <w:proofErr w:type="spellEnd"/>
+      <w:r>
+        <w:rPr>
+          <w:rFonts w:ascii="Arial" w:hAnsi="Arial" w:cs="Arial"/>
+        </w:rPr>
+        <w:t>.</w:t>
+      </w:r>
+    </w:p>
+    <w:p>
+      <w:pPr>
+        <w:pStyle w:val="Lijstalinea"/>
         <w:numPr>
           <w:ilvl w:val="0"/>
           <w:numId w:val="5"/>
@@ -3957,7 +4367,7 @@
     </w:p>
     <w:p>
       <w:pPr>
-        <w:pStyle w:val="ListParagraph"/>
+        <w:pStyle w:val="Lijstalinea"/>
         <w:numPr>
           <w:ilvl w:val="0"/>
           <w:numId w:val="5"/>
@@ -3981,7 +4391,7 @@
     </w:p>
     <w:p>
       <w:pPr>
-        <w:pStyle w:val="ListParagraph"/>
+        <w:pStyle w:val="Lijstalinea"/>
         <w:numPr>
           <w:ilvl w:val="0"/>
           <w:numId w:val="5"/>
@@ -3999,15 +4409,15 @@
     </w:p>
     <w:p>
       <w:pPr>
-        <w:pStyle w:val="ListParagraph"/>
-        <w:rPr>
-          <w:rFonts w:ascii="Arial" w:hAnsi="Arial" w:cs="Arial"/>
-        </w:rPr>
-      </w:pPr>
-    </w:p>
-    <w:p>
-      <w:pPr>
-        <w:pStyle w:val="Heading1"/>
+        <w:pStyle w:val="Lijstalinea"/>
+        <w:rPr>
+          <w:rFonts w:ascii="Arial" w:hAnsi="Arial" w:cs="Arial"/>
+        </w:rPr>
+      </w:pPr>
+    </w:p>
+    <w:p>
+      <w:pPr>
+        <w:pStyle w:val="Kop1"/>
         <w:numPr>
           <w:ilvl w:val="1"/>
           <w:numId w:val="7"/>
@@ -4017,7 +4427,7 @@
           <w:szCs w:val="26"/>
         </w:rPr>
       </w:pPr>
-      <w:bookmarkStart w:id="14" w:name="_Toc480283337"/>
+      <w:bookmarkStart w:id="15" w:name="_Toc480320871"/>
       <w:r>
         <w:rPr>
           <w:sz w:val="26"/>
@@ -4025,11 +4435,11 @@
         </w:rPr>
         <w:t>Contact</w:t>
       </w:r>
-      <w:bookmarkEnd w:id="14"/>
-    </w:p>
-    <w:p>
-      <w:pPr>
-        <w:pStyle w:val="ListParagraph"/>
+      <w:bookmarkEnd w:id="15"/>
+    </w:p>
+    <w:p>
+      <w:pPr>
+        <w:pStyle w:val="Lijstalinea"/>
         <w:numPr>
           <w:ilvl w:val="0"/>
           <w:numId w:val="5"/>
@@ -4047,7 +4457,7 @@
     </w:p>
     <w:p>
       <w:pPr>
-        <w:pStyle w:val="ListParagraph"/>
+        <w:pStyle w:val="Lijstalinea"/>
         <w:numPr>
           <w:ilvl w:val="0"/>
           <w:numId w:val="5"/>
@@ -4071,7 +4481,7 @@
     </w:p>
     <w:p>
       <w:pPr>
-        <w:pStyle w:val="ListParagraph"/>
+        <w:pStyle w:val="Lijstalinea"/>
         <w:numPr>
           <w:ilvl w:val="0"/>
           <w:numId w:val="5"/>
@@ -4089,7 +4499,7 @@
     </w:p>
     <w:p>
       <w:pPr>
-        <w:pStyle w:val="ListParagraph"/>
+        <w:pStyle w:val="Lijstalinea"/>
         <w:numPr>
           <w:ilvl w:val="0"/>
           <w:numId w:val="5"/>
@@ -4102,12 +4512,40 @@
         <w:rPr>
           <w:rFonts w:ascii="Arial" w:hAnsi="Arial" w:cs="Arial"/>
         </w:rPr>
-        <w:t>Een afbeelding van Websentiment in PNG die aangeleverd is door Websentiment.</w:t>
-      </w:r>
-    </w:p>
-    <w:p>
-      <w:pPr>
-        <w:pStyle w:val="ListParagraph"/>
+        <w:t xml:space="preserve">Een afbeelding van </w:t>
+      </w:r>
+      <w:proofErr w:type="spellStart"/>
+      <w:r>
+        <w:rPr>
+          <w:rFonts w:ascii="Arial" w:hAnsi="Arial" w:cs="Arial"/>
+        </w:rPr>
+        <w:t>Websentiment</w:t>
+      </w:r>
+      <w:proofErr w:type="spellEnd"/>
+      <w:r>
+        <w:rPr>
+          <w:rFonts w:ascii="Arial" w:hAnsi="Arial" w:cs="Arial"/>
+        </w:rPr>
+        <w:t xml:space="preserve"> in PNG die aangeleverd is door </w:t>
+      </w:r>
+      <w:proofErr w:type="spellStart"/>
+      <w:r>
+        <w:rPr>
+          <w:rFonts w:ascii="Arial" w:hAnsi="Arial" w:cs="Arial"/>
+        </w:rPr>
+        <w:t>Websentiment</w:t>
+      </w:r>
+      <w:proofErr w:type="spellEnd"/>
+      <w:r>
+        <w:rPr>
+          <w:rFonts w:ascii="Arial" w:hAnsi="Arial" w:cs="Arial"/>
+        </w:rPr>
+        <w:t>.</w:t>
+      </w:r>
+    </w:p>
+    <w:p>
+      <w:pPr>
+        <w:pStyle w:val="Lijstalinea"/>
         <w:numPr>
           <w:ilvl w:val="0"/>
           <w:numId w:val="5"/>
@@ -4125,7 +4563,7 @@
     </w:p>
     <w:p>
       <w:pPr>
-        <w:pStyle w:val="ListParagraph"/>
+        <w:pStyle w:val="Lijstalinea"/>
         <w:numPr>
           <w:ilvl w:val="0"/>
           <w:numId w:val="5"/>
@@ -4143,7 +4581,7 @@
     </w:p>
     <w:p>
       <w:pPr>
-        <w:pStyle w:val="ListParagraph"/>
+        <w:pStyle w:val="Lijstalinea"/>
         <w:numPr>
           <w:ilvl w:val="0"/>
           <w:numId w:val="5"/>
@@ -4161,7 +4599,7 @@
     </w:p>
     <w:p>
       <w:pPr>
-        <w:pStyle w:val="ListParagraph"/>
+        <w:pStyle w:val="Lijstalinea"/>
         <w:rPr>
           <w:rFonts w:ascii="Arial" w:hAnsi="Arial" w:cs="Arial"/>
         </w:rPr>
@@ -4176,7 +4614,7 @@
     </w:p>
     <w:p>
       <w:pPr>
-        <w:pStyle w:val="Heading1"/>
+        <w:pStyle w:val="Kop1"/>
         <w:numPr>
           <w:ilvl w:val="0"/>
           <w:numId w:val="11"/>
@@ -4185,7 +4623,7 @@
           <w:rFonts w:cs="Arial"/>
         </w:rPr>
       </w:pPr>
-      <w:bookmarkStart w:id="15" w:name="_Toc480283338"/>
+      <w:bookmarkStart w:id="16" w:name="_Toc480320872"/>
       <w:r>
         <w:rPr>
           <w:rFonts w:cs="Arial"/>
@@ -4193,13 +4631,14 @@
         <w:lastRenderedPageBreak/>
         <w:t>Bijlage</w:t>
       </w:r>
-      <w:bookmarkEnd w:id="15"/>
-    </w:p>
-    <w:p>
-      <w:pPr>
-        <w:pStyle w:val="Heading1"/>
+      <w:bookmarkEnd w:id="16"/>
+    </w:p>
+    <w:p>
+      <w:pPr>
+        <w:pStyle w:val="Kop1"/>
       </w:pPr>
       <w:hyperlink r:id="rId9" w:history="1">
+        <w:bookmarkStart w:id="17" w:name="_Toc480320873"/>
         <w:r>
           <w:rPr>
             <w:rStyle w:val="Hyperlink"/>
@@ -4211,29 +4650,32 @@
       <w:r>
         <w:br w:type="page"/>
       </w:r>
-      <w:bookmarkStart w:id="16" w:name="_Toc475097334"/>
-      <w:bookmarkStart w:id="17" w:name="_Toc480103499"/>
+      <w:bookmarkStart w:id="18" w:name="_Toc475097334"/>
+      <w:bookmarkStart w:id="19" w:name="_Toc480103499"/>
       <w:r>
         <w:lastRenderedPageBreak/>
         <w:t>Voor akkoord</w:t>
       </w:r>
-      <w:bookmarkEnd w:id="16"/>
       <w:bookmarkEnd w:id="17"/>
-    </w:p>
-    <w:p>
-      <w:r>
-        <w:t>Ik (Nigel Severin</w:t>
-      </w:r>
-      <w:r>
-        <w:t xml:space="preserve">g) ga hierbij akkoord dat deze hernieuwde opdracht en MoSCoW </w:t>
-      </w:r>
-      <w:r>
-        <w:t>overeengekomen is.</w:t>
+      <w:bookmarkEnd w:id="18"/>
+      <w:bookmarkEnd w:id="19"/>
+    </w:p>
+    <w:p>
+      <w:r>
+        <w:t xml:space="preserve">Ik (Nigel Severing) ga hierbij akkoord dat deze hernieuwde opdracht en </w:t>
+      </w:r>
+      <w:proofErr w:type="spellStart"/>
+      <w:r>
+        <w:t>MoSCoW</w:t>
+      </w:r>
+      <w:proofErr w:type="spellEnd"/>
+      <w:r>
+        <w:t xml:space="preserve"> overeengekomen is.</w:t>
       </w:r>
     </w:p>
     <w:tbl>
       <w:tblPr>
-        <w:tblStyle w:val="TableGrid"/>
+        <w:tblStyle w:val="Tabelraster"/>
         <w:tblW w:w="0" w:type="auto"/>
         <w:tblLook w:val="04A0" w:firstRow="1" w:lastRow="0" w:firstColumn="1" w:lastColumn="0" w:noHBand="0" w:noVBand="1"/>
       </w:tblPr>
@@ -4259,8 +4701,6 @@
             <w:r>
               <w:t>Plaats:</w:t>
             </w:r>
-            <w:bookmarkStart w:id="18" w:name="_GoBack"/>
-            <w:bookmarkEnd w:id="18"/>
           </w:p>
           <w:p>
             <w:r>
@@ -4297,7 +4737,7 @@
           </w:p>
           <w:tbl>
             <w:tblPr>
-              <w:tblStyle w:val="TableGrid"/>
+              <w:tblStyle w:val="Tabelraster"/>
               <w:tblW w:w="0" w:type="auto"/>
               <w:tblLook w:val="04A0" w:firstRow="1" w:lastRow="0" w:firstColumn="1" w:lastColumn="0" w:noHBand="0" w:noVBand="1"/>
             </w:tblPr>
@@ -4341,7 +4781,7 @@
     </w:p>
     <w:p>
       <w:pPr>
-        <w:pStyle w:val="Heading1"/>
+        <w:pStyle w:val="Kop1"/>
         <w:numPr>
           <w:ilvl w:val="0"/>
           <w:numId w:val="11"/>
@@ -4350,7 +4790,7 @@
           <w:rFonts w:cs="Arial"/>
         </w:rPr>
       </w:pPr>
-      <w:bookmarkStart w:id="19" w:name="_Toc480283339"/>
+      <w:bookmarkStart w:id="20" w:name="_Toc480320874"/>
       <w:r>
         <w:rPr>
           <w:rFonts w:cs="Arial"/>
@@ -4358,11 +4798,11 @@
         <w:lastRenderedPageBreak/>
         <w:t>Revisie</w:t>
       </w:r>
-      <w:bookmarkEnd w:id="19"/>
+      <w:bookmarkEnd w:id="20"/>
     </w:p>
     <w:tbl>
       <w:tblPr>
-        <w:tblStyle w:val="MediumShading2-Accent5"/>
+        <w:tblStyle w:val="Gemiddeldearcering2-accent5"/>
         <w:tblW w:w="5000" w:type="pct"/>
         <w:tblLook w:val="0660" w:firstRow="1" w:lastRow="1" w:firstColumn="0" w:lastColumn="0" w:noHBand="1" w:noVBand="1"/>
       </w:tblPr>
@@ -4598,12 +5038,28 @@
                 <w:rFonts w:cs="Arial"/>
               </w:rPr>
             </w:pPr>
-            <w:r>
-              <w:rPr>
-                <w:rFonts w:cs="Arial"/>
-              </w:rPr>
-              <w:t>Santino Bonora</w:t>
-            </w:r>
+            <w:proofErr w:type="spellStart"/>
+            <w:r>
+              <w:rPr>
+                <w:rFonts w:cs="Arial"/>
+              </w:rPr>
+              <w:t>Santino</w:t>
+            </w:r>
+            <w:proofErr w:type="spellEnd"/>
+            <w:r>
+              <w:rPr>
+                <w:rFonts w:cs="Arial"/>
+              </w:rPr>
+              <w:t xml:space="preserve"> </w:t>
+            </w:r>
+            <w:proofErr w:type="spellStart"/>
+            <w:r>
+              <w:rPr>
+                <w:rFonts w:cs="Arial"/>
+              </w:rPr>
+              <w:t>Bonora</w:t>
+            </w:r>
+            <w:proofErr w:type="spellEnd"/>
           </w:p>
         </w:tc>
         <w:tc>
@@ -4816,12 +5272,28 @@
                 <w:rFonts w:cs="Arial"/>
               </w:rPr>
             </w:pPr>
-            <w:r>
-              <w:rPr>
-                <w:rFonts w:cs="Arial"/>
-              </w:rPr>
-              <w:t>Santino Bonora</w:t>
-            </w:r>
+            <w:proofErr w:type="spellStart"/>
+            <w:r>
+              <w:rPr>
+                <w:rFonts w:cs="Arial"/>
+              </w:rPr>
+              <w:t>Santino</w:t>
+            </w:r>
+            <w:proofErr w:type="spellEnd"/>
+            <w:r>
+              <w:rPr>
+                <w:rFonts w:cs="Arial"/>
+              </w:rPr>
+              <w:t xml:space="preserve"> </w:t>
+            </w:r>
+            <w:proofErr w:type="spellStart"/>
+            <w:r>
+              <w:rPr>
+                <w:rFonts w:cs="Arial"/>
+              </w:rPr>
+              <w:t>Bonora</w:t>
+            </w:r>
+            <w:proofErr w:type="spellEnd"/>
           </w:p>
         </w:tc>
         <w:tc>
@@ -4904,12 +5376,28 @@
                 <w:rFonts w:cs="Arial"/>
               </w:rPr>
             </w:pPr>
-            <w:r>
-              <w:rPr>
-                <w:rFonts w:cs="Arial"/>
-              </w:rPr>
-              <w:t>Santino Bonora</w:t>
-            </w:r>
+            <w:proofErr w:type="spellStart"/>
+            <w:r>
+              <w:rPr>
+                <w:rFonts w:cs="Arial"/>
+              </w:rPr>
+              <w:t>Santino</w:t>
+            </w:r>
+            <w:proofErr w:type="spellEnd"/>
+            <w:r>
+              <w:rPr>
+                <w:rFonts w:cs="Arial"/>
+              </w:rPr>
+              <w:t xml:space="preserve"> </w:t>
+            </w:r>
+            <w:proofErr w:type="spellStart"/>
+            <w:r>
+              <w:rPr>
+                <w:rFonts w:cs="Arial"/>
+              </w:rPr>
+              <w:t>Bonora</w:t>
+            </w:r>
+            <w:proofErr w:type="spellEnd"/>
           </w:p>
         </w:tc>
         <w:tc>
@@ -4994,12 +5482,28 @@
                 <w:rFonts w:cs="Arial"/>
               </w:rPr>
             </w:pPr>
-            <w:r>
-              <w:rPr>
-                <w:rFonts w:cs="Arial"/>
-              </w:rPr>
-              <w:t>Santino Bonora</w:t>
-            </w:r>
+            <w:proofErr w:type="spellStart"/>
+            <w:r>
+              <w:rPr>
+                <w:rFonts w:cs="Arial"/>
+              </w:rPr>
+              <w:t>Santino</w:t>
+            </w:r>
+            <w:proofErr w:type="spellEnd"/>
+            <w:r>
+              <w:rPr>
+                <w:rFonts w:cs="Arial"/>
+              </w:rPr>
+              <w:t xml:space="preserve"> </w:t>
+            </w:r>
+            <w:proofErr w:type="spellStart"/>
+            <w:r>
+              <w:rPr>
+                <w:rFonts w:cs="Arial"/>
+              </w:rPr>
+              <w:t>Bonora</w:t>
+            </w:r>
+            <w:proofErr w:type="spellEnd"/>
           </w:p>
         </w:tc>
         <w:tc>
@@ -5082,12 +5586,28 @@
                 <w:rFonts w:cs="Arial"/>
               </w:rPr>
             </w:pPr>
-            <w:r>
-              <w:rPr>
-                <w:rFonts w:cs="Arial"/>
-              </w:rPr>
-              <w:t>Santino Bonora</w:t>
-            </w:r>
+            <w:proofErr w:type="spellStart"/>
+            <w:r>
+              <w:rPr>
+                <w:rFonts w:cs="Arial"/>
+              </w:rPr>
+              <w:t>Santino</w:t>
+            </w:r>
+            <w:proofErr w:type="spellEnd"/>
+            <w:r>
+              <w:rPr>
+                <w:rFonts w:cs="Arial"/>
+              </w:rPr>
+              <w:t xml:space="preserve"> </w:t>
+            </w:r>
+            <w:proofErr w:type="spellStart"/>
+            <w:r>
+              <w:rPr>
+                <w:rFonts w:cs="Arial"/>
+              </w:rPr>
+              <w:t>Bonora</w:t>
+            </w:r>
+            <w:proofErr w:type="spellEnd"/>
           </w:p>
         </w:tc>
         <w:tc>
@@ -5163,12 +5683,28 @@
                 <w:rFonts w:cs="Arial"/>
               </w:rPr>
             </w:pPr>
-            <w:r>
-              <w:rPr>
-                <w:rFonts w:cs="Arial"/>
-              </w:rPr>
-              <w:t>Santino Bonora</w:t>
-            </w:r>
+            <w:proofErr w:type="spellStart"/>
+            <w:r>
+              <w:rPr>
+                <w:rFonts w:cs="Arial"/>
+              </w:rPr>
+              <w:t>Santino</w:t>
+            </w:r>
+            <w:proofErr w:type="spellEnd"/>
+            <w:r>
+              <w:rPr>
+                <w:rFonts w:cs="Arial"/>
+              </w:rPr>
+              <w:t xml:space="preserve"> </w:t>
+            </w:r>
+            <w:proofErr w:type="spellStart"/>
+            <w:r>
+              <w:rPr>
+                <w:rFonts w:cs="Arial"/>
+              </w:rPr>
+              <w:t>Bonora</w:t>
+            </w:r>
+            <w:proofErr w:type="spellEnd"/>
           </w:p>
         </w:tc>
         <w:tc>
@@ -5193,7 +5729,7 @@
     </w:tbl>
     <w:p>
       <w:pPr>
-        <w:pStyle w:val="Heading1"/>
+        <w:pStyle w:val="Kop1"/>
         <w:rPr>
           <w:rFonts w:cs="Arial"/>
         </w:rPr>
@@ -5213,7 +5749,7 @@
 </file>
 
 <file path=word/endnotes.xml><?xml version="1.0" encoding="utf-8"?>
-<w:endnotes xmlns:wpc="http://schemas.microsoft.com/office/word/2010/wordprocessingCanvas" xmlns:mc="http://schemas.openxmlformats.org/markup-compatibility/2006" xmlns:o="urn:schemas-microsoft-com:office:office" xmlns:r="http://schemas.openxmlformats.org/officeDocument/2006/relationships" xmlns:m="http://schemas.openxmlformats.org/officeDocument/2006/math" xmlns:v="urn:schemas-microsoft-com:vml" xmlns:wp14="http://schemas.microsoft.com/office/word/2010/wordprocessingDrawing" xmlns:wp="http://schemas.openxmlformats.org/drawingml/2006/wordprocessingDrawing" xmlns:w10="urn:schemas-microsoft-com:office:word" xmlns:w="http://schemas.openxmlformats.org/wordprocessingml/2006/main" xmlns:w14="http://schemas.microsoft.com/office/word/2010/wordml" xmlns:w15="http://schemas.microsoft.com/office/word/2012/wordml" xmlns:wpg="http://schemas.microsoft.com/office/word/2010/wordprocessingGroup" xmlns:wpi="http://schemas.microsoft.com/office/word/2010/wordprocessingInk" xmlns:wne="http://schemas.microsoft.com/office/word/2006/wordml" xmlns:wps="http://schemas.microsoft.com/office/word/2010/wordprocessingShape" mc:Ignorable="w14 w15 wp14">
+<w:endnotes xmlns:wpc="http://schemas.microsoft.com/office/word/2010/wordprocessingCanvas" xmlns:cx="http://schemas.microsoft.com/office/drawing/2014/chartex" xmlns:cx1="http://schemas.microsoft.com/office/drawing/2015/9/8/chartex" xmlns:cx2="http://schemas.microsoft.com/office/drawing/2015/10/21/chartex" xmlns:cx3="http://schemas.microsoft.com/office/drawing/2016/5/9/chartex" xmlns:cx4="http://schemas.microsoft.com/office/drawing/2016/5/10/chartex" xmlns:cx5="http://schemas.microsoft.com/office/drawing/2016/5/11/chartex" xmlns:mc="http://schemas.openxmlformats.org/markup-compatibility/2006" xmlns:o="urn:schemas-microsoft-com:office:office" xmlns:r="http://schemas.openxmlformats.org/officeDocument/2006/relationships" xmlns:m="http://schemas.openxmlformats.org/officeDocument/2006/math" xmlns:v="urn:schemas-microsoft-com:vml" xmlns:wp14="http://schemas.microsoft.com/office/word/2010/wordprocessingDrawing" xmlns:wp="http://schemas.openxmlformats.org/drawingml/2006/wordprocessingDrawing" xmlns:w10="urn:schemas-microsoft-com:office:word" xmlns:w="http://schemas.openxmlformats.org/wordprocessingml/2006/main" xmlns:w14="http://schemas.microsoft.com/office/word/2010/wordml" xmlns:w15="http://schemas.microsoft.com/office/word/2012/wordml" xmlns:w16se="http://schemas.microsoft.com/office/word/2015/wordml/symex" xmlns:wpg="http://schemas.microsoft.com/office/word/2010/wordprocessingGroup" xmlns:wpi="http://schemas.microsoft.com/office/word/2010/wordprocessingInk" xmlns:wne="http://schemas.microsoft.com/office/word/2006/wordml" xmlns:wps="http://schemas.microsoft.com/office/word/2010/wordprocessingShape" mc:Ignorable="w14 w15 w16se wp14">
   <w:endnote w:type="separator" w:id="-1">
     <w:p>
       <w:pPr>
@@ -5238,7 +5774,7 @@
 </file>
 
 <file path=word/footer1.xml><?xml version="1.0" encoding="utf-8"?>
-<w:ftr xmlns:wpc="http://schemas.microsoft.com/office/word/2010/wordprocessingCanvas" xmlns:mc="http://schemas.openxmlformats.org/markup-compatibility/2006" xmlns:o="urn:schemas-microsoft-com:office:office" xmlns:r="http://schemas.openxmlformats.org/officeDocument/2006/relationships" xmlns:m="http://schemas.openxmlformats.org/officeDocument/2006/math" xmlns:v="urn:schemas-microsoft-com:vml" xmlns:wp14="http://schemas.microsoft.com/office/word/2010/wordprocessingDrawing" xmlns:wp="http://schemas.openxmlformats.org/drawingml/2006/wordprocessingDrawing" xmlns:w10="urn:schemas-microsoft-com:office:word" xmlns:w="http://schemas.openxmlformats.org/wordprocessingml/2006/main" xmlns:w14="http://schemas.microsoft.com/office/word/2010/wordml" xmlns:w15="http://schemas.microsoft.com/office/word/2012/wordml" xmlns:wpg="http://schemas.microsoft.com/office/word/2010/wordprocessingGroup" xmlns:wpi="http://schemas.microsoft.com/office/word/2010/wordprocessingInk" xmlns:wne="http://schemas.microsoft.com/office/word/2006/wordml" xmlns:wps="http://schemas.microsoft.com/office/word/2010/wordprocessingShape" mc:Ignorable="w14 w15 wp14">
+<w:ftr xmlns:wpc="http://schemas.microsoft.com/office/word/2010/wordprocessingCanvas" xmlns:cx="http://schemas.microsoft.com/office/drawing/2014/chartex" xmlns:cx1="http://schemas.microsoft.com/office/drawing/2015/9/8/chartex" xmlns:cx2="http://schemas.microsoft.com/office/drawing/2015/10/21/chartex" xmlns:cx3="http://schemas.microsoft.com/office/drawing/2016/5/9/chartex" xmlns:cx4="http://schemas.microsoft.com/office/drawing/2016/5/10/chartex" xmlns:cx5="http://schemas.microsoft.com/office/drawing/2016/5/11/chartex" xmlns:mc="http://schemas.openxmlformats.org/markup-compatibility/2006" xmlns:o="urn:schemas-microsoft-com:office:office" xmlns:r="http://schemas.openxmlformats.org/officeDocument/2006/relationships" xmlns:m="http://schemas.openxmlformats.org/officeDocument/2006/math" xmlns:v="urn:schemas-microsoft-com:vml" xmlns:wp14="http://schemas.microsoft.com/office/word/2010/wordprocessingDrawing" xmlns:wp="http://schemas.openxmlformats.org/drawingml/2006/wordprocessingDrawing" xmlns:w10="urn:schemas-microsoft-com:office:word" xmlns:w="http://schemas.openxmlformats.org/wordprocessingml/2006/main" xmlns:w14="http://schemas.microsoft.com/office/word/2010/wordml" xmlns:w15="http://schemas.microsoft.com/office/word/2012/wordml" xmlns:w16se="http://schemas.microsoft.com/office/word/2015/wordml/symex" xmlns:wpg="http://schemas.microsoft.com/office/word/2010/wordprocessingGroup" xmlns:wpi="http://schemas.microsoft.com/office/word/2010/wordprocessingInk" xmlns:wne="http://schemas.microsoft.com/office/word/2006/wordml" xmlns:wps="http://schemas.microsoft.com/office/word/2010/wordprocessingShape" mc:Ignorable="w14 w15 w16se wp14">
   <w:sdt>
     <w:sdtPr>
       <w:id w:val="1540778983"/>
@@ -5251,7 +5787,7 @@
     <w:sdtContent>
       <w:p>
         <w:pPr>
-          <w:pStyle w:val="Footer"/>
+          <w:pStyle w:val="Voettekst"/>
           <w:jc w:val="right"/>
         </w:pPr>
         <w:r>
@@ -5267,7 +5803,7 @@
           <w:rPr>
             <w:noProof/>
           </w:rPr>
-          <w:t>8</w:t>
+          <w:t>1</w:t>
         </w:r>
         <w:r>
           <w:fldChar w:fldCharType="end"/>
@@ -5277,14 +5813,14 @@
   </w:sdt>
   <w:p>
     <w:pPr>
-      <w:pStyle w:val="Footer"/>
+      <w:pStyle w:val="Voettekst"/>
     </w:pPr>
   </w:p>
 </w:ftr>
 </file>
 
 <file path=word/footnotes.xml><?xml version="1.0" encoding="utf-8"?>
-<w:footnotes xmlns:wpc="http://schemas.microsoft.com/office/word/2010/wordprocessingCanvas" xmlns:mc="http://schemas.openxmlformats.org/markup-compatibility/2006" xmlns:o="urn:schemas-microsoft-com:office:office" xmlns:r="http://schemas.openxmlformats.org/officeDocument/2006/relationships" xmlns:m="http://schemas.openxmlformats.org/officeDocument/2006/math" xmlns:v="urn:schemas-microsoft-com:vml" xmlns:wp14="http://schemas.microsoft.com/office/word/2010/wordprocessingDrawing" xmlns:wp="http://schemas.openxmlformats.org/drawingml/2006/wordprocessingDrawing" xmlns:w10="urn:schemas-microsoft-com:office:word" xmlns:w="http://schemas.openxmlformats.org/wordprocessingml/2006/main" xmlns:w14="http://schemas.microsoft.com/office/word/2010/wordml" xmlns:w15="http://schemas.microsoft.com/office/word/2012/wordml" xmlns:wpg="http://schemas.microsoft.com/office/word/2010/wordprocessingGroup" xmlns:wpi="http://schemas.microsoft.com/office/word/2010/wordprocessingInk" xmlns:wne="http://schemas.microsoft.com/office/word/2006/wordml" xmlns:wps="http://schemas.microsoft.com/office/word/2010/wordprocessingShape" mc:Ignorable="w14 w15 wp14">
+<w:footnotes xmlns:wpc="http://schemas.microsoft.com/office/word/2010/wordprocessingCanvas" xmlns:cx="http://schemas.microsoft.com/office/drawing/2014/chartex" xmlns:cx1="http://schemas.microsoft.com/office/drawing/2015/9/8/chartex" xmlns:cx2="http://schemas.microsoft.com/office/drawing/2015/10/21/chartex" xmlns:cx3="http://schemas.microsoft.com/office/drawing/2016/5/9/chartex" xmlns:cx4="http://schemas.microsoft.com/office/drawing/2016/5/10/chartex" xmlns:cx5="http://schemas.microsoft.com/office/drawing/2016/5/11/chartex" xmlns:mc="http://schemas.openxmlformats.org/markup-compatibility/2006" xmlns:o="urn:schemas-microsoft-com:office:office" xmlns:r="http://schemas.openxmlformats.org/officeDocument/2006/relationships" xmlns:m="http://schemas.openxmlformats.org/officeDocument/2006/math" xmlns:v="urn:schemas-microsoft-com:vml" xmlns:wp14="http://schemas.microsoft.com/office/word/2010/wordprocessingDrawing" xmlns:wp="http://schemas.openxmlformats.org/drawingml/2006/wordprocessingDrawing" xmlns:w10="urn:schemas-microsoft-com:office:word" xmlns:w="http://schemas.openxmlformats.org/wordprocessingml/2006/main" xmlns:w14="http://schemas.microsoft.com/office/word/2010/wordml" xmlns:w15="http://schemas.microsoft.com/office/word/2012/wordml" xmlns:w16se="http://schemas.microsoft.com/office/word/2015/wordml/symex" xmlns:wpg="http://schemas.microsoft.com/office/word/2010/wordprocessingGroup" xmlns:wpi="http://schemas.microsoft.com/office/word/2010/wordprocessingInk" xmlns:wne="http://schemas.microsoft.com/office/word/2006/wordml" xmlns:wps="http://schemas.microsoft.com/office/word/2010/wordprocessingShape" mc:Ignorable="w14 w15 w16se wp14">
   <w:footnote w:type="separator" w:id="-1">
     <w:p>
       <w:pPr>
@@ -5309,7 +5845,7 @@
 </file>
 
 <file path=word/numbering.xml><?xml version="1.0" encoding="utf-8"?>
-<w:numbering xmlns:wpc="http://schemas.microsoft.com/office/word/2010/wordprocessingCanvas" xmlns:mc="http://schemas.openxmlformats.org/markup-compatibility/2006" xmlns:o="urn:schemas-microsoft-com:office:office" xmlns:r="http://schemas.openxmlformats.org/officeDocument/2006/relationships" xmlns:m="http://schemas.openxmlformats.org/officeDocument/2006/math" xmlns:v="urn:schemas-microsoft-com:vml" xmlns:wp14="http://schemas.microsoft.com/office/word/2010/wordprocessingDrawing" xmlns:wp="http://schemas.openxmlformats.org/drawingml/2006/wordprocessingDrawing" xmlns:w10="urn:schemas-microsoft-com:office:word" xmlns:w="http://schemas.openxmlformats.org/wordprocessingml/2006/main" xmlns:w14="http://schemas.microsoft.com/office/word/2010/wordml" xmlns:w15="http://schemas.microsoft.com/office/word/2012/wordml" xmlns:wpg="http://schemas.microsoft.com/office/word/2010/wordprocessingGroup" xmlns:wpi="http://schemas.microsoft.com/office/word/2010/wordprocessingInk" xmlns:wne="http://schemas.microsoft.com/office/word/2006/wordml" xmlns:wps="http://schemas.microsoft.com/office/word/2010/wordprocessingShape" mc:Ignorable="w14 w15 wp14">
+<w:numbering xmlns:wpc="http://schemas.microsoft.com/office/word/2010/wordprocessingCanvas" xmlns:cx="http://schemas.microsoft.com/office/drawing/2014/chartex" xmlns:cx1="http://schemas.microsoft.com/office/drawing/2015/9/8/chartex" xmlns:cx2="http://schemas.microsoft.com/office/drawing/2015/10/21/chartex" xmlns:cx3="http://schemas.microsoft.com/office/drawing/2016/5/9/chartex" xmlns:cx4="http://schemas.microsoft.com/office/drawing/2016/5/10/chartex" xmlns:cx5="http://schemas.microsoft.com/office/drawing/2016/5/11/chartex" xmlns:mc="http://schemas.openxmlformats.org/markup-compatibility/2006" xmlns:o="urn:schemas-microsoft-com:office:office" xmlns:r="http://schemas.openxmlformats.org/officeDocument/2006/relationships" xmlns:m="http://schemas.openxmlformats.org/officeDocument/2006/math" xmlns:v="urn:schemas-microsoft-com:vml" xmlns:wp14="http://schemas.microsoft.com/office/word/2010/wordprocessingDrawing" xmlns:wp="http://schemas.openxmlformats.org/drawingml/2006/wordprocessingDrawing" xmlns:w10="urn:schemas-microsoft-com:office:word" xmlns:w="http://schemas.openxmlformats.org/wordprocessingml/2006/main" xmlns:w14="http://schemas.microsoft.com/office/word/2010/wordml" xmlns:w15="http://schemas.microsoft.com/office/word/2012/wordml" xmlns:w16se="http://schemas.microsoft.com/office/word/2015/wordml/symex" xmlns:wpg="http://schemas.microsoft.com/office/word/2010/wordprocessingGroup" xmlns:wpi="http://schemas.microsoft.com/office/word/2010/wordprocessingInk" xmlns:wne="http://schemas.microsoft.com/office/word/2006/wordml" xmlns:wps="http://schemas.microsoft.com/office/word/2010/wordprocessingShape" mc:Ignorable="w14 w15 w16se wp14">
   <w:abstractNum w:abstractNumId="0" w15:restartNumberingAfterBreak="0">
     <w:nsid w:val="142D288B"/>
     <w:multiLevelType w:val="multilevel"/>
@@ -7268,7 +7804,7 @@
 </file>
 
 <file path=word/styles.xml><?xml version="1.0" encoding="utf-8"?>
-<w:styles xmlns:mc="http://schemas.openxmlformats.org/markup-compatibility/2006" xmlns:r="http://schemas.openxmlformats.org/officeDocument/2006/relationships" xmlns:w="http://schemas.openxmlformats.org/wordprocessingml/2006/main" xmlns:w14="http://schemas.microsoft.com/office/word/2010/wordml" xmlns:w15="http://schemas.microsoft.com/office/word/2012/wordml" mc:Ignorable="w14 w15">
+<w:styles xmlns:mc="http://schemas.openxmlformats.org/markup-compatibility/2006" xmlns:r="http://schemas.openxmlformats.org/officeDocument/2006/relationships" xmlns:w="http://schemas.openxmlformats.org/wordprocessingml/2006/main" xmlns:w14="http://schemas.microsoft.com/office/word/2010/wordml" xmlns:w15="http://schemas.microsoft.com/office/word/2012/wordml" xmlns:w16se="http://schemas.microsoft.com/office/word/2015/wordml/symex" mc:Ignorable="w14 w15 w16se">
   <w:docDefaults>
     <w:rPrDefault>
       <w:rPr>
@@ -7284,7 +7820,7 @@
       </w:pPr>
     </w:pPrDefault>
   </w:docDefaults>
-  <w:latentStyles w:defLockedState="0" w:defUIPriority="99" w:defSemiHidden="0" w:defUnhideWhenUsed="0" w:defQFormat="0" w:count="371">
+  <w:latentStyles w:defLockedState="0" w:defUIPriority="99" w:defSemiHidden="0" w:defUnhideWhenUsed="0" w:defQFormat="0" w:count="374">
     <w:lsdException w:name="Normal" w:uiPriority="0" w:qFormat="1"/>
     <w:lsdException w:name="heading 1" w:uiPriority="9" w:qFormat="1"/>
     <w:lsdException w:name="heading 2" w:semiHidden="1" w:uiPriority="9" w:unhideWhenUsed="1" w:qFormat="1"/>
@@ -7390,7 +7926,6 @@
     <w:lsdException w:name="HTML Sample" w:semiHidden="1" w:unhideWhenUsed="1"/>
     <w:lsdException w:name="HTML Typewriter" w:semiHidden="1" w:unhideWhenUsed="1"/>
     <w:lsdException w:name="HTML Variable" w:semiHidden="1" w:unhideWhenUsed="1"/>
-    <w:lsdException w:name="Normal Table" w:semiHidden="1" w:unhideWhenUsed="1"/>
     <w:lsdException w:name="annotation subject" w:semiHidden="1" w:unhideWhenUsed="1"/>
     <w:lsdException w:name="No List" w:semiHidden="1" w:unhideWhenUsed="1"/>
     <w:lsdException w:name="Outline List 1" w:semiHidden="1" w:unhideWhenUsed="1"/>
@@ -7435,7 +7970,6 @@
     <w:lsdException w:name="Table Professional" w:semiHidden="1" w:unhideWhenUsed="1"/>
     <w:lsdException w:name="Table Subtle 1" w:semiHidden="1" w:unhideWhenUsed="1"/>
     <w:lsdException w:name="Table Subtle 2" w:semiHidden="1" w:unhideWhenUsed="1"/>
-    <w:lsdException w:name="Table Web 1" w:semiHidden="1" w:unhideWhenUsed="1"/>
     <w:lsdException w:name="Table Web 2" w:semiHidden="1" w:unhideWhenUsed="1"/>
     <w:lsdException w:name="Table Web 3" w:semiHidden="1" w:unhideWhenUsed="1"/>
     <w:lsdException w:name="Balloon Text" w:semiHidden="1" w:unhideWhenUsed="1"/>
@@ -7656,8 +8190,11 @@
     <w:lsdException w:name="List Table 5 Dark Accent 6" w:uiPriority="50"/>
     <w:lsdException w:name="List Table 6 Colorful Accent 6" w:uiPriority="51"/>
     <w:lsdException w:name="List Table 7 Colorful Accent 6" w:uiPriority="52"/>
+    <w:lsdException w:name="Mention" w:semiHidden="1" w:unhideWhenUsed="1"/>
+    <w:lsdException w:name="Smart Hyperlink" w:semiHidden="1" w:unhideWhenUsed="1"/>
+    <w:lsdException w:name="Hashtag" w:semiHidden="1" w:unhideWhenUsed="1"/>
   </w:latentStyles>
-  <w:style w:type="paragraph" w:default="1" w:styleId="Normal">
+  <w:style w:type="paragraph" w:default="1" w:styleId="Standaard">
     <w:name w:val="Normal"/>
     <w:qFormat/>
     <w:rsid w:val="00EC075C"/>
@@ -7666,11 +8203,11 @@
       <w:sz w:val="24"/>
     </w:rPr>
   </w:style>
-  <w:style w:type="paragraph" w:styleId="Heading1">
+  <w:style w:type="paragraph" w:styleId="Kop1">
     <w:name w:val="heading 1"/>
-    <w:basedOn w:val="Normal"/>
-    <w:next w:val="Normal"/>
-    <w:link w:val="Heading1Char"/>
+    <w:basedOn w:val="Standaard"/>
+    <w:next w:val="Standaard"/>
+    <w:link w:val="Kop1Char"/>
     <w:uiPriority w:val="9"/>
     <w:qFormat/>
     <w:rsid w:val="00EC075C"/>
@@ -7687,11 +8224,11 @@
       <w:szCs w:val="32"/>
     </w:rPr>
   </w:style>
-  <w:style w:type="paragraph" w:styleId="Heading2">
+  <w:style w:type="paragraph" w:styleId="Kop2">
     <w:name w:val="heading 2"/>
-    <w:basedOn w:val="Normal"/>
-    <w:next w:val="Normal"/>
-    <w:link w:val="Heading2Char"/>
+    <w:basedOn w:val="Standaard"/>
+    <w:next w:val="Standaard"/>
+    <w:link w:val="Kop2Char"/>
     <w:uiPriority w:val="9"/>
     <w:unhideWhenUsed/>
     <w:qFormat/>
@@ -7709,11 +8246,11 @@
       <w:szCs w:val="26"/>
     </w:rPr>
   </w:style>
-  <w:style w:type="paragraph" w:styleId="Heading3">
+  <w:style w:type="paragraph" w:styleId="Kop3">
     <w:name w:val="heading 3"/>
-    <w:basedOn w:val="Normal"/>
-    <w:next w:val="Normal"/>
-    <w:link w:val="Heading3Char"/>
+    <w:basedOn w:val="Standaard"/>
+    <w:next w:val="Standaard"/>
+    <w:link w:val="Kop3Char"/>
     <w:uiPriority w:val="9"/>
     <w:unhideWhenUsed/>
     <w:qFormat/>
@@ -7730,11 +8267,11 @@
       <w:szCs w:val="24"/>
     </w:rPr>
   </w:style>
-  <w:style w:type="paragraph" w:styleId="Heading4">
+  <w:style w:type="paragraph" w:styleId="Kop4">
     <w:name w:val="heading 4"/>
-    <w:basedOn w:val="Normal"/>
-    <w:next w:val="Normal"/>
-    <w:link w:val="Heading4Char"/>
+    <w:basedOn w:val="Standaard"/>
+    <w:next w:val="Standaard"/>
+    <w:link w:val="Kop4Char"/>
     <w:uiPriority w:val="9"/>
     <w:unhideWhenUsed/>
     <w:qFormat/>
@@ -7753,13 +8290,13 @@
       <w:sz w:val="22"/>
     </w:rPr>
   </w:style>
-  <w:style w:type="character" w:default="1" w:styleId="DefaultParagraphFont">
+  <w:style w:type="character" w:default="1" w:styleId="Standaardalinea-lettertype">
     <w:name w:val="Default Paragraph Font"/>
     <w:uiPriority w:val="1"/>
     <w:semiHidden/>
     <w:unhideWhenUsed/>
   </w:style>
-  <w:style w:type="table" w:default="1" w:styleId="TableNormal">
+  <w:style w:type="table" w:default="1" w:styleId="Standaardtabel">
     <w:name w:val="Normal Table"/>
     <w:uiPriority w:val="99"/>
     <w:semiHidden/>
@@ -7774,15 +8311,15 @@
       </w:tblCellMar>
     </w:tblPr>
   </w:style>
-  <w:style w:type="numbering" w:default="1" w:styleId="NoList">
+  <w:style w:type="numbering" w:default="1" w:styleId="Geenlijst">
     <w:name w:val="No List"/>
     <w:uiPriority w:val="99"/>
     <w:semiHidden/>
     <w:unhideWhenUsed/>
   </w:style>
-  <w:style w:type="paragraph" w:styleId="NoSpacing">
+  <w:style w:type="paragraph" w:styleId="Geenafstand">
     <w:name w:val="No Spacing"/>
-    <w:link w:val="NoSpacingChar"/>
+    <w:link w:val="GeenafstandChar"/>
     <w:uiPriority w:val="1"/>
     <w:qFormat/>
     <w:rsid w:val="00EC075C"/>
@@ -7795,10 +8332,10 @@
       <w:lang w:val="en-US"/>
     </w:rPr>
   </w:style>
-  <w:style w:type="character" w:customStyle="1" w:styleId="NoSpacingChar">
-    <w:name w:val="No Spacing Char"/>
-    <w:basedOn w:val="DefaultParagraphFont"/>
-    <w:link w:val="NoSpacing"/>
+  <w:style w:type="character" w:customStyle="1" w:styleId="GeenafstandChar">
+    <w:name w:val="Geen afstand Char"/>
+    <w:basedOn w:val="Standaardalinea-lettertype"/>
+    <w:link w:val="Geenafstand"/>
     <w:uiPriority w:val="1"/>
     <w:rsid w:val="00EC075C"/>
     <w:rPr>
@@ -7807,10 +8344,10 @@
       <w:lang w:val="en-US"/>
     </w:rPr>
   </w:style>
-  <w:style w:type="paragraph" w:styleId="Header">
+  <w:style w:type="paragraph" w:styleId="Koptekst">
     <w:name w:val="header"/>
-    <w:basedOn w:val="Normal"/>
-    <w:link w:val="HeaderChar"/>
+    <w:basedOn w:val="Standaard"/>
+    <w:link w:val="KoptekstChar"/>
     <w:uiPriority w:val="99"/>
     <w:unhideWhenUsed/>
     <w:rsid w:val="008B05BB"/>
@@ -7822,17 +8359,17 @@
       <w:spacing w:after="0" w:line="240" w:lineRule="auto"/>
     </w:pPr>
   </w:style>
-  <w:style w:type="character" w:customStyle="1" w:styleId="HeaderChar">
-    <w:name w:val="Header Char"/>
-    <w:basedOn w:val="DefaultParagraphFont"/>
-    <w:link w:val="Header"/>
+  <w:style w:type="character" w:customStyle="1" w:styleId="KoptekstChar">
+    <w:name w:val="Koptekst Char"/>
+    <w:basedOn w:val="Standaardalinea-lettertype"/>
+    <w:link w:val="Koptekst"/>
     <w:uiPriority w:val="99"/>
     <w:rsid w:val="008B05BB"/>
   </w:style>
-  <w:style w:type="paragraph" w:styleId="Footer">
+  <w:style w:type="paragraph" w:styleId="Voettekst">
     <w:name w:val="footer"/>
-    <w:basedOn w:val="Normal"/>
-    <w:link w:val="FooterChar"/>
+    <w:basedOn w:val="Standaard"/>
+    <w:link w:val="VoettekstChar"/>
     <w:uiPriority w:val="99"/>
     <w:unhideWhenUsed/>
     <w:rsid w:val="008B05BB"/>
@@ -7844,17 +8381,17 @@
       <w:spacing w:after="0" w:line="240" w:lineRule="auto"/>
     </w:pPr>
   </w:style>
-  <w:style w:type="character" w:customStyle="1" w:styleId="FooterChar">
-    <w:name w:val="Footer Char"/>
-    <w:basedOn w:val="DefaultParagraphFont"/>
-    <w:link w:val="Footer"/>
+  <w:style w:type="character" w:customStyle="1" w:styleId="VoettekstChar">
+    <w:name w:val="Voettekst Char"/>
+    <w:basedOn w:val="Standaardalinea-lettertype"/>
+    <w:link w:val="Voettekst"/>
     <w:uiPriority w:val="99"/>
     <w:rsid w:val="008B05BB"/>
   </w:style>
-  <w:style w:type="character" w:customStyle="1" w:styleId="Heading1Char">
-    <w:name w:val="Heading 1 Char"/>
-    <w:basedOn w:val="DefaultParagraphFont"/>
-    <w:link w:val="Heading1"/>
+  <w:style w:type="character" w:customStyle="1" w:styleId="Kop1Char">
+    <w:name w:val="Kop 1 Char"/>
+    <w:basedOn w:val="Standaardalinea-lettertype"/>
+    <w:link w:val="Kop1"/>
     <w:uiPriority w:val="9"/>
     <w:rsid w:val="00EC075C"/>
     <w:rPr>
@@ -7864,10 +8401,10 @@
       <w:szCs w:val="32"/>
     </w:rPr>
   </w:style>
-  <w:style w:type="character" w:customStyle="1" w:styleId="Heading2Char">
-    <w:name w:val="Heading 2 Char"/>
-    <w:basedOn w:val="DefaultParagraphFont"/>
-    <w:link w:val="Heading2"/>
+  <w:style w:type="character" w:customStyle="1" w:styleId="Kop2Char">
+    <w:name w:val="Kop 2 Char"/>
+    <w:basedOn w:val="Standaardalinea-lettertype"/>
+    <w:link w:val="Kop2"/>
     <w:uiPriority w:val="9"/>
     <w:rsid w:val="00EC075C"/>
     <w:rPr>
@@ -7877,11 +8414,11 @@
       <w:szCs w:val="26"/>
     </w:rPr>
   </w:style>
-  <w:style w:type="paragraph" w:styleId="Title">
+  <w:style w:type="paragraph" w:styleId="Titel">
     <w:name w:val="Title"/>
-    <w:basedOn w:val="Normal"/>
-    <w:next w:val="Normal"/>
-    <w:link w:val="TitleChar"/>
+    <w:basedOn w:val="Standaard"/>
+    <w:next w:val="Standaard"/>
+    <w:link w:val="TitelChar"/>
     <w:uiPriority w:val="10"/>
     <w:qFormat/>
     <w:rsid w:val="00EC075C"/>
@@ -7897,10 +8434,10 @@
       <w:szCs w:val="56"/>
     </w:rPr>
   </w:style>
-  <w:style w:type="character" w:customStyle="1" w:styleId="TitleChar">
-    <w:name w:val="Title Char"/>
-    <w:basedOn w:val="DefaultParagraphFont"/>
-    <w:link w:val="Title"/>
+  <w:style w:type="character" w:customStyle="1" w:styleId="TitelChar">
+    <w:name w:val="Titel Char"/>
+    <w:basedOn w:val="Standaardalinea-lettertype"/>
+    <w:link w:val="Titel"/>
     <w:uiPriority w:val="10"/>
     <w:rsid w:val="00EC075C"/>
     <w:rPr>
@@ -7911,10 +8448,10 @@
       <w:szCs w:val="56"/>
     </w:rPr>
   </w:style>
-  <w:style w:type="paragraph" w:styleId="TOCHeading">
+  <w:style w:type="paragraph" w:styleId="Kopvaninhoudsopgave">
     <w:name w:val="TOC Heading"/>
-    <w:basedOn w:val="Heading1"/>
-    <w:next w:val="Normal"/>
+    <w:basedOn w:val="Kop1"/>
+    <w:next w:val="Standaard"/>
     <w:uiPriority w:val="39"/>
     <w:unhideWhenUsed/>
     <w:qFormat/>
@@ -7927,10 +8464,10 @@
       <w:lang w:val="en-US"/>
     </w:rPr>
   </w:style>
-  <w:style w:type="paragraph" w:styleId="TOC2">
+  <w:style w:type="paragraph" w:styleId="Inhopg2">
     <w:name w:val="toc 2"/>
-    <w:basedOn w:val="Normal"/>
-    <w:next w:val="Normal"/>
+    <w:basedOn w:val="Standaard"/>
+    <w:next w:val="Standaard"/>
     <w:autoRedefine/>
     <w:uiPriority w:val="39"/>
     <w:unhideWhenUsed/>
@@ -7945,10 +8482,10 @@
       <w:lang w:val="en-US"/>
     </w:rPr>
   </w:style>
-  <w:style w:type="paragraph" w:styleId="TOC1">
+  <w:style w:type="paragraph" w:styleId="Inhopg1">
     <w:name w:val="toc 1"/>
-    <w:basedOn w:val="Normal"/>
-    <w:next w:val="Normal"/>
+    <w:basedOn w:val="Standaard"/>
+    <w:next w:val="Standaard"/>
     <w:autoRedefine/>
     <w:uiPriority w:val="39"/>
     <w:unhideWhenUsed/>
@@ -7962,10 +8499,10 @@
       <w:lang w:val="en-US"/>
     </w:rPr>
   </w:style>
-  <w:style w:type="paragraph" w:styleId="TOC3">
+  <w:style w:type="paragraph" w:styleId="Inhopg3">
     <w:name w:val="toc 3"/>
-    <w:basedOn w:val="Normal"/>
-    <w:next w:val="Normal"/>
+    <w:basedOn w:val="Standaard"/>
+    <w:next w:val="Standaard"/>
     <w:autoRedefine/>
     <w:uiPriority w:val="39"/>
     <w:unhideWhenUsed/>
@@ -7982,7 +8519,7 @@
   </w:style>
   <w:style w:type="character" w:styleId="Hyperlink">
     <w:name w:val="Hyperlink"/>
-    <w:basedOn w:val="DefaultParagraphFont"/>
+    <w:basedOn w:val="Standaardalinea-lettertype"/>
     <w:uiPriority w:val="99"/>
     <w:unhideWhenUsed/>
     <w:rsid w:val="00EC075C"/>
@@ -7991,9 +8528,9 @@
       <w:u w:val="single"/>
     </w:rPr>
   </w:style>
-  <w:style w:type="table" w:styleId="TableGrid">
+  <w:style w:type="table" w:styleId="Tabelraster">
     <w:name w:val="Table Grid"/>
-    <w:basedOn w:val="TableNormal"/>
+    <w:basedOn w:val="Standaardtabel"/>
     <w:uiPriority w:val="39"/>
     <w:rsid w:val="00A74C59"/>
     <w:pPr>
@@ -8010,10 +8547,10 @@
       </w:tblBorders>
     </w:tblPr>
   </w:style>
-  <w:style w:type="character" w:customStyle="1" w:styleId="Heading3Char">
-    <w:name w:val="Heading 3 Char"/>
-    <w:basedOn w:val="DefaultParagraphFont"/>
-    <w:link w:val="Heading3"/>
+  <w:style w:type="character" w:customStyle="1" w:styleId="Kop3Char">
+    <w:name w:val="Kop 3 Char"/>
+    <w:basedOn w:val="Standaardalinea-lettertype"/>
+    <w:link w:val="Kop3"/>
     <w:uiPriority w:val="9"/>
     <w:rsid w:val="00CD012B"/>
     <w:rPr>
@@ -8023,10 +8560,10 @@
       <w:szCs w:val="24"/>
     </w:rPr>
   </w:style>
-  <w:style w:type="character" w:customStyle="1" w:styleId="Heading4Char">
-    <w:name w:val="Heading 4 Char"/>
-    <w:basedOn w:val="DefaultParagraphFont"/>
-    <w:link w:val="Heading4"/>
+  <w:style w:type="character" w:customStyle="1" w:styleId="Kop4Char">
+    <w:name w:val="Kop 4 Char"/>
+    <w:basedOn w:val="Standaardalinea-lettertype"/>
+    <w:link w:val="Kop4"/>
     <w:uiPriority w:val="9"/>
     <w:rsid w:val="00CD012B"/>
     <w:rPr>
@@ -8036,9 +8573,9 @@
       <w:color w:val="2E74B5" w:themeColor="accent1" w:themeShade="BF"/>
     </w:rPr>
   </w:style>
-  <w:style w:type="paragraph" w:styleId="ListParagraph">
+  <w:style w:type="paragraph" w:styleId="Lijstalinea">
     <w:name w:val="List Paragraph"/>
-    <w:basedOn w:val="Normal"/>
+    <w:basedOn w:val="Standaard"/>
     <w:uiPriority w:val="34"/>
     <w:qFormat/>
     <w:rsid w:val="00CD012B"/>
@@ -8052,9 +8589,9 @@
       <w:lang w:eastAsia="nl-NL"/>
     </w:rPr>
   </w:style>
-  <w:style w:type="table" w:styleId="MediumShading2-Accent5">
+  <w:style w:type="table" w:styleId="Gemiddeldearcering2-accent5">
     <w:name w:val="Medium Shading 2 Accent 5"/>
-    <w:basedOn w:val="TableNormal"/>
+    <w:basedOn w:val="Standaardtabel"/>
     <w:uiPriority w:val="64"/>
     <w:rsid w:val="00870910"/>
     <w:pPr>
@@ -8486,7 +9023,7 @@
 </file>
 
 <file path=customXml/itemProps2.xml><?xml version="1.0" encoding="utf-8"?>
-<ds:datastoreItem xmlns:ds="http://schemas.openxmlformats.org/officeDocument/2006/customXml" ds:itemID="{2F4261AE-A395-4181-AAE9-BFEA279C340E}">
+<ds:datastoreItem xmlns:ds="http://schemas.openxmlformats.org/officeDocument/2006/customXml" ds:itemID="{5BB2AAF8-FFF0-45FD-B3BF-E5825AD8C72B}">
   <ds:schemaRefs>
     <ds:schemaRef ds:uri="http://schemas.openxmlformats.org/officeDocument/2006/bibliography"/>
   </ds:schemaRefs>

</xml_diff>

<commit_message>
KERNTAAK 1 OFFICIEEL MET HANDTEKENING ALLES V3 [FINAL[
</commit_message>
<xml_diff>
--- a/Documentatie/Kerntaak-1/1.1.2_Hernieuwde opdracht/2017-04-18_Hernieuwde-Opdracht_V1.docx
+++ b/Documentatie/Kerntaak-1/1.1.2_Hernieuwde opdracht/2017-04-18_Hernieuwde-Opdracht_V1.docx
@@ -454,40 +454,14 @@
                                     <w:lang w:val="en-US"/>
                                   </w:rPr>
                                   <w:br/>
-                                </w:r>
-                                <w:proofErr w:type="spellStart"/>
-                                <w:r>
-                                  <w:rPr>
-                                    <w:lang w:val="en-US"/>
-                                  </w:rPr>
-                                  <w:t>Klas</w:t>
-                                </w:r>
-                                <w:proofErr w:type="spellEnd"/>
-                                <w:r>
-                                  <w:rPr>
-                                    <w:lang w:val="en-US"/>
-                                  </w:rPr>
-                                  <w:t>: RIO4-APO3A</w:t>
+                                  <w:t>Klas: RIO4-APO3A</w:t>
                                 </w:r>
                                 <w:r>
                                   <w:rPr>
                                     <w:lang w:val="en-US"/>
                                   </w:rPr>
                                   <w:br/>
-                                </w:r>
-                                <w:proofErr w:type="spellStart"/>
-                                <w:r>
-                                  <w:rPr>
-                                    <w:lang w:val="en-US"/>
-                                  </w:rPr>
-                                  <w:t>Examencasus</w:t>
-                                </w:r>
-                                <w:proofErr w:type="spellEnd"/>
-                                <w:r>
-                                  <w:rPr>
-                                    <w:lang w:val="en-US"/>
-                                  </w:rPr>
-                                  <w:t>: 03</w:t>
+                                  <w:t>Examencasus: 03</w:t>
                                 </w:r>
                               </w:p>
                               <w:p>
@@ -830,7 +804,7 @@
             </w:rPr>
             <w:fldChar w:fldCharType="separate"/>
           </w:r>
-          <w:hyperlink w:anchor="_Toc480451222" w:history="1">
+          <w:hyperlink w:anchor="_Toc480454399" w:history="1">
             <w:r>
               <w:rPr>
                 <w:rStyle w:val="Hyperlink"/>
@@ -874,7 +848,7 @@
                 <w:noProof/>
                 <w:webHidden/>
               </w:rPr>
-              <w:instrText xml:space="preserve"> PAGEREF _Toc480451222 \h </w:instrText>
+              <w:instrText xml:space="preserve"> PAGEREF _Toc480454399 \h </w:instrText>
             </w:r>
             <w:r>
               <w:rPr>
@@ -918,7 +892,7 @@
               <w:lang w:val="en-GB" w:eastAsia="en-GB"/>
             </w:rPr>
           </w:pPr>
-          <w:hyperlink w:anchor="_Toc480451223" w:history="1">
+          <w:hyperlink w:anchor="_Toc480454400" w:history="1">
             <w:r>
               <w:rPr>
                 <w:rStyle w:val="Hyperlink"/>
@@ -962,7 +936,7 @@
                 <w:noProof/>
                 <w:webHidden/>
               </w:rPr>
-              <w:instrText xml:space="preserve"> PAGEREF _Toc480451223 \h </w:instrText>
+              <w:instrText xml:space="preserve"> PAGEREF _Toc480454400 \h </w:instrText>
             </w:r>
             <w:r>
               <w:rPr>
@@ -1005,7 +979,7 @@
               <w:lang w:val="en-GB" w:eastAsia="en-GB"/>
             </w:rPr>
           </w:pPr>
-          <w:hyperlink w:anchor="_Toc480451224" w:history="1">
+          <w:hyperlink w:anchor="_Toc480454401" w:history="1">
             <w:r>
               <w:rPr>
                 <w:rStyle w:val="Hyperlink"/>
@@ -1033,7 +1007,7 @@
                 <w:noProof/>
                 <w:webHidden/>
               </w:rPr>
-              <w:instrText xml:space="preserve"> PAGEREF _Toc480451224 \h </w:instrText>
+              <w:instrText xml:space="preserve"> PAGEREF _Toc480454401 \h </w:instrText>
             </w:r>
             <w:r>
               <w:rPr>
@@ -1076,7 +1050,7 @@
               <w:lang w:val="en-GB" w:eastAsia="en-GB"/>
             </w:rPr>
           </w:pPr>
-          <w:hyperlink w:anchor="_Toc480451225" w:history="1">
+          <w:hyperlink w:anchor="_Toc480454402" w:history="1">
             <w:r>
               <w:rPr>
                 <w:rStyle w:val="Hyperlink"/>
@@ -1104,7 +1078,7 @@
                 <w:noProof/>
                 <w:webHidden/>
               </w:rPr>
-              <w:instrText xml:space="preserve"> PAGEREF _Toc480451225 \h </w:instrText>
+              <w:instrText xml:space="preserve"> PAGEREF _Toc480454402 \h </w:instrText>
             </w:r>
             <w:r>
               <w:rPr>
@@ -1148,7 +1122,7 @@
               <w:lang w:val="en-GB" w:eastAsia="en-GB"/>
             </w:rPr>
           </w:pPr>
-          <w:hyperlink w:anchor="_Toc480451226" w:history="1">
+          <w:hyperlink w:anchor="_Toc480454403" w:history="1">
             <w:r>
               <w:rPr>
                 <w:rStyle w:val="Hyperlink"/>
@@ -1192,7 +1166,7 @@
                 <w:noProof/>
                 <w:webHidden/>
               </w:rPr>
-              <w:instrText xml:space="preserve"> PAGEREF _Toc480451226 \h </w:instrText>
+              <w:instrText xml:space="preserve"> PAGEREF _Toc480454403 \h </w:instrText>
             </w:r>
             <w:r>
               <w:rPr>
@@ -1236,7 +1210,7 @@
               <w:lang w:val="en-GB" w:eastAsia="en-GB"/>
             </w:rPr>
           </w:pPr>
-          <w:hyperlink w:anchor="_Toc480451227" w:history="1">
+          <w:hyperlink w:anchor="_Toc480454404" w:history="1">
             <w:r>
               <w:rPr>
                 <w:rStyle w:val="Hyperlink"/>
@@ -1280,7 +1254,7 @@
                 <w:noProof/>
                 <w:webHidden/>
               </w:rPr>
-              <w:instrText xml:space="preserve"> PAGEREF _Toc480451227 \h </w:instrText>
+              <w:instrText xml:space="preserve"> PAGEREF _Toc480454404 \h </w:instrText>
             </w:r>
             <w:r>
               <w:rPr>
@@ -1324,7 +1298,7 @@
               <w:lang w:val="en-GB" w:eastAsia="en-GB"/>
             </w:rPr>
           </w:pPr>
-          <w:hyperlink w:anchor="_Toc480451228" w:history="1">
+          <w:hyperlink w:anchor="_Toc480454405" w:history="1">
             <w:r>
               <w:rPr>
                 <w:rStyle w:val="Hyperlink"/>
@@ -1366,7 +1340,7 @@
                 <w:noProof/>
                 <w:webHidden/>
               </w:rPr>
-              <w:instrText xml:space="preserve"> PAGEREF _Toc480451228 \h </w:instrText>
+              <w:instrText xml:space="preserve"> PAGEREF _Toc480454405 \h </w:instrText>
             </w:r>
             <w:r>
               <w:rPr>
@@ -1410,7 +1384,7 @@
               <w:lang w:val="en-GB" w:eastAsia="en-GB"/>
             </w:rPr>
           </w:pPr>
-          <w:hyperlink w:anchor="_Toc480451229" w:history="1">
+          <w:hyperlink w:anchor="_Toc480454406" w:history="1">
             <w:r>
               <w:rPr>
                 <w:rStyle w:val="Hyperlink"/>
@@ -1452,7 +1426,7 @@
                 <w:noProof/>
                 <w:webHidden/>
               </w:rPr>
-              <w:instrText xml:space="preserve"> PAGEREF _Toc480451229 \h </w:instrText>
+              <w:instrText xml:space="preserve"> PAGEREF _Toc480454406 \h </w:instrText>
             </w:r>
             <w:r>
               <w:rPr>
@@ -1496,7 +1470,7 @@
               <w:lang w:val="en-GB" w:eastAsia="en-GB"/>
             </w:rPr>
           </w:pPr>
-          <w:hyperlink w:anchor="_Toc480451230" w:history="1">
+          <w:hyperlink w:anchor="_Toc480454407" w:history="1">
             <w:r>
               <w:rPr>
                 <w:rStyle w:val="Hyperlink"/>
@@ -1538,7 +1512,7 @@
                 <w:noProof/>
                 <w:webHidden/>
               </w:rPr>
-              <w:instrText xml:space="preserve"> PAGEREF _Toc480451230 \h </w:instrText>
+              <w:instrText xml:space="preserve"> PAGEREF _Toc480454407 \h </w:instrText>
             </w:r>
             <w:r>
               <w:rPr>
@@ -1582,7 +1556,7 @@
               <w:lang w:val="en-GB" w:eastAsia="en-GB"/>
             </w:rPr>
           </w:pPr>
-          <w:hyperlink w:anchor="_Toc480451231" w:history="1">
+          <w:hyperlink w:anchor="_Toc480454408" w:history="1">
             <w:r>
               <w:rPr>
                 <w:rStyle w:val="Hyperlink"/>
@@ -1626,7 +1600,7 @@
                 <w:noProof/>
                 <w:webHidden/>
               </w:rPr>
-              <w:instrText xml:space="preserve"> PAGEREF _Toc480451231 \h </w:instrText>
+              <w:instrText xml:space="preserve"> PAGEREF _Toc480454408 \h </w:instrText>
             </w:r>
             <w:r>
               <w:rPr>
@@ -1670,7 +1644,7 @@
               <w:lang w:val="en-GB" w:eastAsia="en-GB"/>
             </w:rPr>
           </w:pPr>
-          <w:hyperlink w:anchor="_Toc480451232" w:history="1">
+          <w:hyperlink w:anchor="_Toc480454409" w:history="1">
             <w:r>
               <w:rPr>
                 <w:rStyle w:val="Hyperlink"/>
@@ -1714,7 +1688,7 @@
                 <w:noProof/>
                 <w:webHidden/>
               </w:rPr>
-              <w:instrText xml:space="preserve"> PAGEREF _Toc480451232 \h </w:instrText>
+              <w:instrText xml:space="preserve"> PAGEREF _Toc480454409 \h </w:instrText>
             </w:r>
             <w:r>
               <w:rPr>
@@ -1758,7 +1732,7 @@
               <w:lang w:val="en-GB" w:eastAsia="en-GB"/>
             </w:rPr>
           </w:pPr>
-          <w:hyperlink w:anchor="_Toc480451233" w:history="1">
+          <w:hyperlink w:anchor="_Toc480454410" w:history="1">
             <w:r>
               <w:rPr>
                 <w:rStyle w:val="Hyperlink"/>
@@ -1802,7 +1776,7 @@
                 <w:noProof/>
                 <w:webHidden/>
               </w:rPr>
-              <w:instrText xml:space="preserve"> PAGEREF _Toc480451233 \h </w:instrText>
+              <w:instrText xml:space="preserve"> PAGEREF _Toc480454410 \h </w:instrText>
             </w:r>
             <w:r>
               <w:rPr>
@@ -1846,7 +1820,7 @@
               <w:lang w:val="en-GB" w:eastAsia="en-GB"/>
             </w:rPr>
           </w:pPr>
-          <w:hyperlink w:anchor="_Toc480451234" w:history="1">
+          <w:hyperlink w:anchor="_Toc480454411" w:history="1">
             <w:r>
               <w:rPr>
                 <w:rStyle w:val="Hyperlink"/>
@@ -1888,7 +1862,7 @@
                 <w:noProof/>
                 <w:webHidden/>
               </w:rPr>
-              <w:instrText xml:space="preserve"> PAGEREF _Toc480451234 \h </w:instrText>
+              <w:instrText xml:space="preserve"> PAGEREF _Toc480454411 \h </w:instrText>
             </w:r>
             <w:r>
               <w:rPr>
@@ -1932,7 +1906,7 @@
               <w:lang w:val="en-GB" w:eastAsia="en-GB"/>
             </w:rPr>
           </w:pPr>
-          <w:hyperlink w:anchor="_Toc480451235" w:history="1">
+          <w:hyperlink w:anchor="_Toc480454412" w:history="1">
             <w:r>
               <w:rPr>
                 <w:rStyle w:val="Hyperlink"/>
@@ -1976,7 +1950,7 @@
                 <w:noProof/>
                 <w:webHidden/>
               </w:rPr>
-              <w:instrText xml:space="preserve"> PAGEREF _Toc480451235 \h </w:instrText>
+              <w:instrText xml:space="preserve"> PAGEREF _Toc480454412 \h </w:instrText>
             </w:r>
             <w:r>
               <w:rPr>
@@ -2019,7 +1993,7 @@
               <w:lang w:val="en-GB" w:eastAsia="en-GB"/>
             </w:rPr>
           </w:pPr>
-          <w:hyperlink w:anchor="_Toc480451236" w:history="1">
+          <w:hyperlink w:anchor="_Toc480454413" w:history="1">
             <w:r>
               <w:rPr>
                 <w:rStyle w:val="Hyperlink"/>
@@ -2046,7 +2020,7 @@
                 <w:noProof/>
                 <w:webHidden/>
               </w:rPr>
-              <w:instrText xml:space="preserve"> PAGEREF _Toc480451236 \h </w:instrText>
+              <w:instrText xml:space="preserve"> PAGEREF _Toc480454413 \h </w:instrText>
             </w:r>
             <w:r>
               <w:rPr>
@@ -2089,13 +2063,13 @@
               <w:lang w:val="en-GB" w:eastAsia="en-GB"/>
             </w:rPr>
           </w:pPr>
-          <w:hyperlink w:anchor="_Toc480451237" w:history="1">
+          <w:hyperlink w:anchor="_Toc480454414" w:history="1">
             <w:r>
               <w:rPr>
                 <w:rStyle w:val="Hyperlink"/>
                 <w:noProof/>
               </w:rPr>
-              <w:t>Voor akkoord</w:t>
+              <w:t>5 Voor akkoord</w:t>
             </w:r>
             <w:r>
               <w:rPr>
@@ -2116,7 +2090,7 @@
                 <w:noProof/>
                 <w:webHidden/>
               </w:rPr>
-              <w:instrText xml:space="preserve"> PAGEREF _Toc480451237 \h </w:instrText>
+              <w:instrText xml:space="preserve"> PAGEREF _Toc480454414 \h </w:instrText>
             </w:r>
             <w:r>
               <w:rPr>
@@ -2160,14 +2134,14 @@
               <w:lang w:val="en-GB" w:eastAsia="en-GB"/>
             </w:rPr>
           </w:pPr>
-          <w:hyperlink w:anchor="_Toc480451238" w:history="1">
+          <w:hyperlink w:anchor="_Toc480454415" w:history="1">
             <w:r>
               <w:rPr>
                 <w:rStyle w:val="Hyperlink"/>
                 <w:rFonts w:cs="Arial"/>
                 <w:noProof/>
               </w:rPr>
-              <w:t>5</w:t>
+              <w:t>6</w:t>
             </w:r>
             <w:r>
               <w:rPr>
@@ -2204,7 +2178,7 @@
                 <w:noProof/>
                 <w:webHidden/>
               </w:rPr>
-              <w:instrText xml:space="preserve"> PAGEREF _Toc480451238 \h </w:instrText>
+              <w:instrText xml:space="preserve"> PAGEREF _Toc480454415 \h </w:instrText>
             </w:r>
             <w:r>
               <w:rPr>
@@ -2271,8 +2245,6 @@
         </w:rPr>
         <w:br w:type="page"/>
       </w:r>
-      <w:bookmarkStart w:id="0" w:name="_GoBack"/>
-      <w:bookmarkEnd w:id="0"/>
     </w:p>
     <w:p>
       <w:pPr>
@@ -2285,7 +2257,7 @@
           <w:rFonts w:cs="Arial"/>
         </w:rPr>
       </w:pPr>
-      <w:bookmarkStart w:id="1" w:name="_Toc480451222"/>
+      <w:bookmarkStart w:id="0" w:name="_Toc480454399"/>
       <w:r>
         <w:rPr>
           <w:rFonts w:cs="Arial"/>
@@ -2293,7 +2265,7 @@
         <w:lastRenderedPageBreak/>
         <w:t>Inleiding</w:t>
       </w:r>
-      <w:bookmarkEnd w:id="1"/>
+      <w:bookmarkEnd w:id="0"/>
     </w:p>
     <w:p>
       <w:pPr>
@@ -2311,41 +2283,13 @@
         <w:rPr>
           <w:rFonts w:cs="Arial"/>
         </w:rPr>
-        <w:t xml:space="preserve"> </w:t>
-      </w:r>
-      <w:proofErr w:type="spellStart"/>
+        <w:t xml:space="preserve"> Websentiment. De app zal overzichtelijk informatie geven over het bedrijf. </w:t>
+      </w:r>
       <w:r>
         <w:rPr>
           <w:rFonts w:cs="Arial"/>
         </w:rPr>
-        <w:t>Websentiment</w:t>
-      </w:r>
-      <w:proofErr w:type="spellEnd"/>
-      <w:r>
-        <w:rPr>
-          <w:rFonts w:cs="Arial"/>
-        </w:rPr>
-        <w:t xml:space="preserve">. De app zal overzichtelijk informatie geven over het bedrijf. </w:t>
-      </w:r>
-      <w:r>
-        <w:rPr>
-          <w:rFonts w:cs="Arial"/>
-        </w:rPr>
-        <w:t xml:space="preserve">Ook zal je via deze app contact op kunnen nemen met </w:t>
-      </w:r>
-      <w:proofErr w:type="spellStart"/>
-      <w:r>
-        <w:rPr>
-          <w:rFonts w:cs="Arial"/>
-        </w:rPr>
-        <w:t>Websentiment</w:t>
-      </w:r>
-      <w:proofErr w:type="spellEnd"/>
-      <w:r>
-        <w:rPr>
-          <w:rFonts w:cs="Arial"/>
-        </w:rPr>
-        <w:t>.</w:t>
+        <w:t>Ook zal je via deze app contact op kunnen nemen met Websentiment.</w:t>
       </w:r>
     </w:p>
     <w:p>
@@ -2372,9 +2316,9 @@
           <w:rFonts w:cs="Arial"/>
         </w:rPr>
       </w:pPr>
-      <w:bookmarkStart w:id="2" w:name="_Toc434222517"/>
-      <w:bookmarkStart w:id="3" w:name="_Toc474751123"/>
-      <w:bookmarkStart w:id="4" w:name="_Toc480451223"/>
+      <w:bookmarkStart w:id="1" w:name="_Toc434222517"/>
+      <w:bookmarkStart w:id="2" w:name="_Toc474751123"/>
+      <w:bookmarkStart w:id="3" w:name="_Toc480454400"/>
       <w:r>
         <w:rPr>
           <w:rFonts w:cs="Arial"/>
@@ -2382,50 +2326,50 @@
         <w:lastRenderedPageBreak/>
         <w:t>Afspraken</w:t>
       </w:r>
+      <w:bookmarkEnd w:id="1"/>
       <w:bookmarkEnd w:id="2"/>
       <w:bookmarkEnd w:id="3"/>
+    </w:p>
+    <w:p>
+      <w:pPr>
+        <w:rPr>
+          <w:rFonts w:cs="Arial"/>
+        </w:rPr>
+      </w:pPr>
+      <w:r>
+        <w:rPr>
+          <w:rFonts w:cs="Arial"/>
+        </w:rPr>
+        <w:t>Zie bijlage</w:t>
+      </w:r>
+      <w:r>
+        <w:rPr>
+          <w:rFonts w:cs="Arial"/>
+        </w:rPr>
+        <w:t xml:space="preserve"> voor alle afspraken.</w:t>
+      </w:r>
+    </w:p>
+    <w:p>
+      <w:pPr>
+        <w:pStyle w:val="Kop2"/>
+        <w:rPr>
+          <w:rFonts w:cs="Arial"/>
+        </w:rPr>
+      </w:pPr>
+      <w:bookmarkStart w:id="4" w:name="_Toc480454401"/>
+      <w:r>
+        <w:rPr>
+          <w:rFonts w:cs="Arial"/>
+        </w:rPr>
+        <w:t xml:space="preserve">2.1 </w:t>
+      </w:r>
+      <w:r>
+        <w:rPr>
+          <w:rFonts w:cs="Arial"/>
+        </w:rPr>
+        <w:t>Algemene afspraken</w:t>
+      </w:r>
       <w:bookmarkEnd w:id="4"/>
-    </w:p>
-    <w:p>
-      <w:pPr>
-        <w:rPr>
-          <w:rFonts w:cs="Arial"/>
-        </w:rPr>
-      </w:pPr>
-      <w:r>
-        <w:rPr>
-          <w:rFonts w:cs="Arial"/>
-        </w:rPr>
-        <w:t>Zie bijlage</w:t>
-      </w:r>
-      <w:r>
-        <w:rPr>
-          <w:rFonts w:cs="Arial"/>
-        </w:rPr>
-        <w:t xml:space="preserve"> voor alle afspraken.</w:t>
-      </w:r>
-    </w:p>
-    <w:p>
-      <w:pPr>
-        <w:pStyle w:val="Kop2"/>
-        <w:rPr>
-          <w:rFonts w:cs="Arial"/>
-        </w:rPr>
-      </w:pPr>
-      <w:bookmarkStart w:id="5" w:name="_Toc480451224"/>
-      <w:r>
-        <w:rPr>
-          <w:rFonts w:cs="Arial"/>
-        </w:rPr>
-        <w:t xml:space="preserve">2.1 </w:t>
-      </w:r>
-      <w:r>
-        <w:rPr>
-          <w:rFonts w:cs="Arial"/>
-        </w:rPr>
-        <w:t>Algemene afspraken</w:t>
-      </w:r>
-      <w:bookmarkEnd w:id="5"/>
     </w:p>
     <w:p>
       <w:pPr>
@@ -2448,14 +2392,7 @@
         <w:rPr>
           <w:rFonts w:ascii="Arial" w:hAnsi="Arial" w:cs="Arial"/>
         </w:rPr>
-        <w:t xml:space="preserve"> digitaal via de mail of met een </w:t>
-      </w:r>
-      <w:proofErr w:type="gramStart"/>
-      <w:r>
-        <w:rPr>
-          <w:rFonts w:ascii="Arial" w:hAnsi="Arial" w:cs="Arial"/>
-        </w:rPr>
-        <w:t>USB</w:t>
+        <w:t xml:space="preserve"> digitaal via de mail of met een USB</w:t>
       </w:r>
       <w:r>
         <w:rPr>
@@ -2463,7 +2400,6 @@
         </w:rPr>
         <w:t xml:space="preserve"> stick</w:t>
       </w:r>
-      <w:proofErr w:type="gramEnd"/>
       <w:r>
         <w:rPr>
           <w:rFonts w:ascii="Arial" w:hAnsi="Arial" w:cs="Arial"/>
@@ -2504,30 +2440,14 @@
         <w:rPr>
           <w:rFonts w:ascii="Arial" w:hAnsi="Arial" w:cs="Arial"/>
         </w:rPr>
-        <w:t xml:space="preserve"> en </w:t>
-      </w:r>
-      <w:proofErr w:type="spellStart"/>
-      <w:r>
-        <w:rPr>
-          <w:rFonts w:ascii="Arial" w:hAnsi="Arial" w:cs="Arial"/>
-        </w:rPr>
-        <w:t>Santino</w:t>
-      </w:r>
-      <w:proofErr w:type="spellEnd"/>
-      <w:r>
-        <w:rPr>
-          <w:rFonts w:ascii="Arial" w:hAnsi="Arial" w:cs="Arial"/>
-        </w:rPr>
-        <w:t xml:space="preserve"> </w:t>
-      </w:r>
-      <w:proofErr w:type="spellStart"/>
-      <w:r>
-        <w:rPr>
-          <w:rFonts w:ascii="Arial" w:hAnsi="Arial" w:cs="Arial"/>
-        </w:rPr>
-        <w:t>Bonora</w:t>
-      </w:r>
-      <w:proofErr w:type="spellEnd"/>
+        <w:t xml:space="preserve"> en Santino</w:t>
+      </w:r>
+      <w:r>
+        <w:rPr>
+          <w:rFonts w:ascii="Arial" w:hAnsi="Arial" w:cs="Arial"/>
+        </w:rPr>
+        <w:t xml:space="preserve"> Bonora</w:t>
+      </w:r>
       <w:r>
         <w:rPr>
           <w:rFonts w:ascii="Arial" w:hAnsi="Arial" w:cs="Arial"/>
@@ -2579,7 +2499,7 @@
           <w:lang w:val="en-US"/>
         </w:rPr>
       </w:pPr>
-      <w:bookmarkStart w:id="6" w:name="_Toc480451225"/>
+      <w:bookmarkStart w:id="5" w:name="_Toc480454402"/>
       <w:r>
         <w:rPr>
           <w:rFonts w:cs="Arial"/>
@@ -2592,7 +2512,7 @@
         </w:rPr>
         <w:t>Lay-out</w:t>
       </w:r>
-      <w:bookmarkEnd w:id="6"/>
+      <w:bookmarkEnd w:id="5"/>
     </w:p>
     <w:p>
       <w:pPr>
@@ -2747,14 +2667,12 @@
         </w:rPr>
         <w:t>“</w:t>
       </w:r>
-      <w:proofErr w:type="spellStart"/>
       <w:r>
         <w:rPr>
           <w:rFonts w:ascii="Arial" w:hAnsi="Arial" w:cs="Arial"/>
         </w:rPr>
         <w:t>Helvana</w:t>
       </w:r>
-      <w:proofErr w:type="spellEnd"/>
       <w:r>
         <w:rPr>
           <w:rFonts w:ascii="Arial" w:hAnsi="Arial" w:cs="Arial"/>
@@ -2955,14 +2873,14 @@
           <w:rFonts w:cs="Arial"/>
         </w:rPr>
       </w:pPr>
-      <w:bookmarkStart w:id="7" w:name="_Toc480451226"/>
+      <w:bookmarkStart w:id="6" w:name="_Toc480454403"/>
       <w:r>
         <w:rPr>
           <w:rFonts w:cs="Arial"/>
         </w:rPr>
         <w:t>Home</w:t>
       </w:r>
-      <w:bookmarkEnd w:id="7"/>
+      <w:bookmarkEnd w:id="6"/>
     </w:p>
     <w:p>
       <w:pPr>
@@ -3092,7 +3010,6 @@
         </w:rPr>
         <w:t xml:space="preserve"> van </w:t>
       </w:r>
-      <w:proofErr w:type="spellStart"/>
       <w:r>
         <w:rPr>
           <w:rFonts w:ascii="Arial" w:hAnsi="Arial" w:cs="Arial"/>
@@ -3111,14 +3028,12 @@
         </w:rPr>
         <w:t>entiment</w:t>
       </w:r>
-      <w:proofErr w:type="spellEnd"/>
       <w:r>
         <w:rPr>
           <w:rFonts w:ascii="Arial" w:hAnsi="Arial" w:cs="Arial"/>
         </w:rPr>
         <w:t xml:space="preserve"> in PNG die aangeleverd is door </w:t>
       </w:r>
-      <w:proofErr w:type="spellStart"/>
       <w:r>
         <w:rPr>
           <w:rFonts w:ascii="Arial" w:hAnsi="Arial" w:cs="Arial"/>
@@ -3131,7 +3046,6 @@
         </w:rPr>
         <w:t>entiment</w:t>
       </w:r>
-      <w:proofErr w:type="spellEnd"/>
       <w:r>
         <w:rPr>
           <w:rFonts w:ascii="Arial" w:hAnsi="Arial" w:cs="Arial"/>
@@ -3162,7 +3076,6 @@
         </w:rPr>
         <w:t xml:space="preserve"> knoppen met de tekst die is aangeleverd door </w:t>
       </w:r>
-      <w:proofErr w:type="spellStart"/>
       <w:r>
         <w:rPr>
           <w:rFonts w:ascii="Arial" w:hAnsi="Arial" w:cs="Arial"/>
@@ -3175,7 +3088,6 @@
         </w:rPr>
         <w:t>entiment</w:t>
       </w:r>
-      <w:proofErr w:type="spellEnd"/>
       <w:r>
         <w:rPr>
           <w:rFonts w:ascii="Arial" w:hAnsi="Arial" w:cs="Arial"/>
@@ -3194,14 +3106,14 @@
           <w:rFonts w:cs="Arial"/>
         </w:rPr>
       </w:pPr>
-      <w:bookmarkStart w:id="8" w:name="_Toc480451227"/>
+      <w:bookmarkStart w:id="7" w:name="_Toc480454404"/>
       <w:r>
         <w:rPr>
           <w:rFonts w:cs="Arial"/>
         </w:rPr>
         <w:t>Diensten</w:t>
       </w:r>
-      <w:bookmarkEnd w:id="8"/>
+      <w:bookmarkEnd w:id="7"/>
     </w:p>
     <w:p>
       <w:pPr>
@@ -3297,35 +3209,7 @@
         <w:rPr>
           <w:rFonts w:ascii="Arial" w:hAnsi="Arial" w:cs="Arial"/>
         </w:rPr>
-        <w:t xml:space="preserve">Een afbeelding van </w:t>
-      </w:r>
-      <w:proofErr w:type="spellStart"/>
-      <w:r>
-        <w:rPr>
-          <w:rFonts w:ascii="Arial" w:hAnsi="Arial" w:cs="Arial"/>
-        </w:rPr>
-        <w:t>Websentiment</w:t>
-      </w:r>
-      <w:proofErr w:type="spellEnd"/>
-      <w:r>
-        <w:rPr>
-          <w:rFonts w:ascii="Arial" w:hAnsi="Arial" w:cs="Arial"/>
-        </w:rPr>
-        <w:t xml:space="preserve"> in PNG die aangeleverd is door </w:t>
-      </w:r>
-      <w:proofErr w:type="spellStart"/>
-      <w:r>
-        <w:rPr>
-          <w:rFonts w:ascii="Arial" w:hAnsi="Arial" w:cs="Arial"/>
-        </w:rPr>
-        <w:t>Websentiment</w:t>
-      </w:r>
-      <w:proofErr w:type="spellEnd"/>
-      <w:r>
-        <w:rPr>
-          <w:rFonts w:ascii="Arial" w:hAnsi="Arial" w:cs="Arial"/>
-        </w:rPr>
-        <w:t>.</w:t>
+        <w:t>Een afbeelding van Websentiment in PNG die aangeleverd is door Websentiment.</w:t>
       </w:r>
     </w:p>
     <w:p>
@@ -3374,11 +3258,11 @@
           <w:numId w:val="11"/>
         </w:numPr>
       </w:pPr>
-      <w:bookmarkStart w:id="9" w:name="_Toc480451228"/>
+      <w:bookmarkStart w:id="8" w:name="_Toc480454405"/>
       <w:r>
         <w:t>Website</w:t>
       </w:r>
-      <w:bookmarkEnd w:id="9"/>
+      <w:bookmarkEnd w:id="8"/>
     </w:p>
     <w:p>
       <w:pPr>
@@ -3449,35 +3333,7 @@
         <w:rPr>
           <w:rFonts w:ascii="Arial" w:hAnsi="Arial" w:cs="Arial"/>
         </w:rPr>
-        <w:t xml:space="preserve">Een afbeelding van </w:t>
-      </w:r>
-      <w:proofErr w:type="spellStart"/>
-      <w:r>
-        <w:rPr>
-          <w:rFonts w:ascii="Arial" w:hAnsi="Arial" w:cs="Arial"/>
-        </w:rPr>
-        <w:t>Websentiment</w:t>
-      </w:r>
-      <w:proofErr w:type="spellEnd"/>
-      <w:r>
-        <w:rPr>
-          <w:rFonts w:ascii="Arial" w:hAnsi="Arial" w:cs="Arial"/>
-        </w:rPr>
-        <w:t xml:space="preserve"> in PNG die aangeleverd is door </w:t>
-      </w:r>
-      <w:proofErr w:type="spellStart"/>
-      <w:r>
-        <w:rPr>
-          <w:rFonts w:ascii="Arial" w:hAnsi="Arial" w:cs="Arial"/>
-        </w:rPr>
-        <w:t>Websentiment</w:t>
-      </w:r>
-      <w:proofErr w:type="spellEnd"/>
-      <w:r>
-        <w:rPr>
-          <w:rFonts w:ascii="Arial" w:hAnsi="Arial" w:cs="Arial"/>
-        </w:rPr>
-        <w:t>.</w:t>
+        <w:t>Een afbeelding van Websentiment in PNG die aangeleverd is door Websentiment.</w:t>
       </w:r>
     </w:p>
     <w:p>
@@ -3495,21 +3351,7 @@
         <w:rPr>
           <w:rFonts w:ascii="Arial" w:hAnsi="Arial" w:cs="Arial"/>
         </w:rPr>
-        <w:t xml:space="preserve">Tekstuele content aangeleverd door </w:t>
-      </w:r>
-      <w:proofErr w:type="spellStart"/>
-      <w:r>
-        <w:rPr>
-          <w:rFonts w:ascii="Arial" w:hAnsi="Arial" w:cs="Arial"/>
-        </w:rPr>
-        <w:t>Websentiment</w:t>
-      </w:r>
-      <w:proofErr w:type="spellEnd"/>
-      <w:r>
-        <w:rPr>
-          <w:rFonts w:ascii="Arial" w:hAnsi="Arial" w:cs="Arial"/>
-        </w:rPr>
-        <w:t>.</w:t>
+        <w:t>Tekstuele content aangeleverd door Websentiment.</w:t>
       </w:r>
     </w:p>
     <w:p>
@@ -3535,7 +3377,7 @@
           <w:numId w:val="11"/>
         </w:numPr>
       </w:pPr>
-      <w:bookmarkStart w:id="10" w:name="_Toc480451229"/>
+      <w:bookmarkStart w:id="9" w:name="_Toc480454406"/>
       <w:r>
         <w:lastRenderedPageBreak/>
         <w:t>E</w:t>
@@ -3543,7 +3385,7 @@
       <w:r>
         <w:t>-commerce</w:t>
       </w:r>
-      <w:bookmarkEnd w:id="10"/>
+      <w:bookmarkEnd w:id="9"/>
     </w:p>
     <w:p>
       <w:pPr>
@@ -3614,35 +3456,7 @@
         <w:rPr>
           <w:rFonts w:ascii="Arial" w:hAnsi="Arial" w:cs="Arial"/>
         </w:rPr>
-        <w:t xml:space="preserve">Een afbeelding van </w:t>
-      </w:r>
-      <w:proofErr w:type="spellStart"/>
-      <w:r>
-        <w:rPr>
-          <w:rFonts w:ascii="Arial" w:hAnsi="Arial" w:cs="Arial"/>
-        </w:rPr>
-        <w:t>Websentiment</w:t>
-      </w:r>
-      <w:proofErr w:type="spellEnd"/>
-      <w:r>
-        <w:rPr>
-          <w:rFonts w:ascii="Arial" w:hAnsi="Arial" w:cs="Arial"/>
-        </w:rPr>
-        <w:t xml:space="preserve"> in PNG die aangeleverd is door </w:t>
-      </w:r>
-      <w:proofErr w:type="spellStart"/>
-      <w:r>
-        <w:rPr>
-          <w:rFonts w:ascii="Arial" w:hAnsi="Arial" w:cs="Arial"/>
-        </w:rPr>
-        <w:t>Websentiment</w:t>
-      </w:r>
-      <w:proofErr w:type="spellEnd"/>
-      <w:r>
-        <w:rPr>
-          <w:rFonts w:ascii="Arial" w:hAnsi="Arial" w:cs="Arial"/>
-        </w:rPr>
-        <w:t>.</w:t>
+        <w:t>Een afbeelding van Websentiment in PNG die aangeleverd is door Websentiment.</w:t>
       </w:r>
     </w:p>
     <w:p>
@@ -3660,21 +3474,7 @@
         <w:rPr>
           <w:rFonts w:ascii="Arial" w:hAnsi="Arial" w:cs="Arial"/>
         </w:rPr>
-        <w:t xml:space="preserve">Tekstuele content aangeleverd door </w:t>
-      </w:r>
-      <w:proofErr w:type="spellStart"/>
-      <w:r>
-        <w:rPr>
-          <w:rFonts w:ascii="Arial" w:hAnsi="Arial" w:cs="Arial"/>
-        </w:rPr>
-        <w:t>Websentiment</w:t>
-      </w:r>
-      <w:proofErr w:type="spellEnd"/>
-      <w:r>
-        <w:rPr>
-          <w:rFonts w:ascii="Arial" w:hAnsi="Arial" w:cs="Arial"/>
-        </w:rPr>
-        <w:t>.</w:t>
+        <w:t>Tekstuele content aangeleverd door Websentiment.</w:t>
       </w:r>
     </w:p>
     <w:p/>
@@ -3686,14 +3486,14 @@
           <w:numId w:val="11"/>
         </w:numPr>
       </w:pPr>
-      <w:bookmarkStart w:id="11" w:name="_Toc480451230"/>
+      <w:bookmarkStart w:id="10" w:name="_Toc480454407"/>
       <w:r>
         <w:t>A</w:t>
       </w:r>
       <w:r>
         <w:t>pplicaties op maat</w:t>
       </w:r>
-      <w:bookmarkEnd w:id="11"/>
+      <w:bookmarkEnd w:id="10"/>
     </w:p>
     <w:p>
       <w:pPr>
@@ -3764,35 +3564,7 @@
         <w:rPr>
           <w:rFonts w:ascii="Arial" w:hAnsi="Arial" w:cs="Arial"/>
         </w:rPr>
-        <w:t xml:space="preserve">Een afbeelding van </w:t>
-      </w:r>
-      <w:proofErr w:type="spellStart"/>
-      <w:r>
-        <w:rPr>
-          <w:rFonts w:ascii="Arial" w:hAnsi="Arial" w:cs="Arial"/>
-        </w:rPr>
-        <w:t>Websentiment</w:t>
-      </w:r>
-      <w:proofErr w:type="spellEnd"/>
-      <w:r>
-        <w:rPr>
-          <w:rFonts w:ascii="Arial" w:hAnsi="Arial" w:cs="Arial"/>
-        </w:rPr>
-        <w:t xml:space="preserve"> in PNG die aangeleverd is door </w:t>
-      </w:r>
-      <w:proofErr w:type="spellStart"/>
-      <w:r>
-        <w:rPr>
-          <w:rFonts w:ascii="Arial" w:hAnsi="Arial" w:cs="Arial"/>
-        </w:rPr>
-        <w:t>Websentiment</w:t>
-      </w:r>
-      <w:proofErr w:type="spellEnd"/>
-      <w:r>
-        <w:rPr>
-          <w:rFonts w:ascii="Arial" w:hAnsi="Arial" w:cs="Arial"/>
-        </w:rPr>
-        <w:t>.</w:t>
+        <w:t>Een afbeelding van Websentiment in PNG die aangeleverd is door Websentiment.</w:t>
       </w:r>
     </w:p>
     <w:p>
@@ -3810,21 +3582,7 @@
         <w:rPr>
           <w:rFonts w:ascii="Arial" w:hAnsi="Arial" w:cs="Arial"/>
         </w:rPr>
-        <w:t xml:space="preserve">Tekstuele content aangeleverd door </w:t>
-      </w:r>
-      <w:proofErr w:type="spellStart"/>
-      <w:r>
-        <w:rPr>
-          <w:rFonts w:ascii="Arial" w:hAnsi="Arial" w:cs="Arial"/>
-        </w:rPr>
-        <w:t>Websentiment</w:t>
-      </w:r>
-      <w:proofErr w:type="spellEnd"/>
-      <w:r>
-        <w:rPr>
-          <w:rFonts w:ascii="Arial" w:hAnsi="Arial" w:cs="Arial"/>
-        </w:rPr>
-        <w:t>.</w:t>
+        <w:t>Tekstuele content aangeleverd door Websentiment.</w:t>
       </w:r>
     </w:p>
     <w:p>
@@ -3876,7 +3634,7 @@
           <w:rFonts w:cs="Arial"/>
         </w:rPr>
       </w:pPr>
-      <w:bookmarkStart w:id="12" w:name="_Toc480451231"/>
+      <w:bookmarkStart w:id="11" w:name="_Toc480454408"/>
       <w:r>
         <w:rPr>
           <w:rFonts w:cs="Arial"/>
@@ -3884,7 +3642,7 @@
         <w:lastRenderedPageBreak/>
         <w:t>Projecten</w:t>
       </w:r>
-      <w:bookmarkEnd w:id="12"/>
+      <w:bookmarkEnd w:id="11"/>
     </w:p>
     <w:p>
       <w:pPr>
@@ -3974,35 +3732,7 @@
         <w:rPr>
           <w:rFonts w:ascii="Arial" w:hAnsi="Arial" w:cs="Arial"/>
         </w:rPr>
-        <w:t xml:space="preserve">Een afbeelding van </w:t>
-      </w:r>
-      <w:proofErr w:type="spellStart"/>
-      <w:r>
-        <w:rPr>
-          <w:rFonts w:ascii="Arial" w:hAnsi="Arial" w:cs="Arial"/>
-        </w:rPr>
-        <w:t>Websentiment</w:t>
-      </w:r>
-      <w:proofErr w:type="spellEnd"/>
-      <w:r>
-        <w:rPr>
-          <w:rFonts w:ascii="Arial" w:hAnsi="Arial" w:cs="Arial"/>
-        </w:rPr>
-        <w:t xml:space="preserve"> in PNG die aangeleverd is door </w:t>
-      </w:r>
-      <w:proofErr w:type="spellStart"/>
-      <w:r>
-        <w:rPr>
-          <w:rFonts w:ascii="Arial" w:hAnsi="Arial" w:cs="Arial"/>
-        </w:rPr>
-        <w:t>Websentiment</w:t>
-      </w:r>
-      <w:proofErr w:type="spellEnd"/>
-      <w:r>
-        <w:rPr>
-          <w:rFonts w:ascii="Arial" w:hAnsi="Arial" w:cs="Arial"/>
-        </w:rPr>
-        <w:t>.</w:t>
+        <w:t>Een afbeelding van Websentiment in PNG die aangeleverd is door Websentiment.</w:t>
       </w:r>
     </w:p>
     <w:p>
@@ -4096,14 +3826,14 @@
           <w:rFonts w:cs="Arial"/>
         </w:rPr>
       </w:pPr>
-      <w:bookmarkStart w:id="13" w:name="_Toc480451232"/>
+      <w:bookmarkStart w:id="12" w:name="_Toc480454409"/>
       <w:r>
         <w:rPr>
           <w:rFonts w:cs="Arial"/>
         </w:rPr>
         <w:t>Over ons</w:t>
       </w:r>
-      <w:bookmarkEnd w:id="13"/>
+      <w:bookmarkEnd w:id="12"/>
     </w:p>
     <w:p>
       <w:pPr>
@@ -4193,35 +3923,7 @@
         <w:rPr>
           <w:rFonts w:ascii="Arial" w:hAnsi="Arial" w:cs="Arial"/>
         </w:rPr>
-        <w:t xml:space="preserve">Een afbeelding van </w:t>
-      </w:r>
-      <w:proofErr w:type="spellStart"/>
-      <w:r>
-        <w:rPr>
-          <w:rFonts w:ascii="Arial" w:hAnsi="Arial" w:cs="Arial"/>
-        </w:rPr>
-        <w:t>Websentiment</w:t>
-      </w:r>
-      <w:proofErr w:type="spellEnd"/>
-      <w:r>
-        <w:rPr>
-          <w:rFonts w:ascii="Arial" w:hAnsi="Arial" w:cs="Arial"/>
-        </w:rPr>
-        <w:t xml:space="preserve"> in PNG die aangeleverd is door </w:t>
-      </w:r>
-      <w:proofErr w:type="spellStart"/>
-      <w:r>
-        <w:rPr>
-          <w:rFonts w:ascii="Arial" w:hAnsi="Arial" w:cs="Arial"/>
-        </w:rPr>
-        <w:t>Websentiment</w:t>
-      </w:r>
-      <w:proofErr w:type="spellEnd"/>
-      <w:r>
-        <w:rPr>
-          <w:rFonts w:ascii="Arial" w:hAnsi="Arial" w:cs="Arial"/>
-        </w:rPr>
-        <w:t>.</w:t>
+        <w:t>Een afbeelding van Websentiment in PNG die aangeleverd is door Websentiment.</w:t>
       </w:r>
     </w:p>
     <w:p>
@@ -4239,21 +3941,7 @@
         <w:rPr>
           <w:rFonts w:ascii="Arial" w:hAnsi="Arial" w:cs="Arial"/>
         </w:rPr>
-        <w:t xml:space="preserve">Tekstuele content aangeleverd door </w:t>
-      </w:r>
-      <w:proofErr w:type="spellStart"/>
-      <w:r>
-        <w:rPr>
-          <w:rFonts w:ascii="Arial" w:hAnsi="Arial" w:cs="Arial"/>
-        </w:rPr>
-        <w:t>Websentiment</w:t>
-      </w:r>
-      <w:proofErr w:type="spellEnd"/>
-      <w:r>
-        <w:rPr>
-          <w:rFonts w:ascii="Arial" w:hAnsi="Arial" w:cs="Arial"/>
-        </w:rPr>
-        <w:t>.</w:t>
+        <w:t>Tekstuele content aangeleverd door Websentiment.</w:t>
       </w:r>
     </w:p>
     <w:p>
@@ -4277,14 +3965,14 @@
           <w:rFonts w:cs="Arial"/>
         </w:rPr>
       </w:pPr>
-      <w:bookmarkStart w:id="14" w:name="_Toc480451233"/>
+      <w:bookmarkStart w:id="13" w:name="_Toc480454410"/>
       <w:r>
         <w:rPr>
           <w:rFonts w:cs="Arial"/>
         </w:rPr>
         <w:t>Cliënten</w:t>
       </w:r>
-      <w:bookmarkEnd w:id="14"/>
+      <w:bookmarkEnd w:id="13"/>
     </w:p>
     <w:p>
       <w:pPr>
@@ -4374,35 +4062,7 @@
         <w:rPr>
           <w:rFonts w:ascii="Arial" w:hAnsi="Arial" w:cs="Arial"/>
         </w:rPr>
-        <w:t xml:space="preserve">Een afbeelding van </w:t>
-      </w:r>
-      <w:proofErr w:type="spellStart"/>
-      <w:r>
-        <w:rPr>
-          <w:rFonts w:ascii="Arial" w:hAnsi="Arial" w:cs="Arial"/>
-        </w:rPr>
-        <w:t>Websentiment</w:t>
-      </w:r>
-      <w:proofErr w:type="spellEnd"/>
-      <w:r>
-        <w:rPr>
-          <w:rFonts w:ascii="Arial" w:hAnsi="Arial" w:cs="Arial"/>
-        </w:rPr>
-        <w:t xml:space="preserve"> in PNG die aangeleverd is door </w:t>
-      </w:r>
-      <w:proofErr w:type="spellStart"/>
-      <w:r>
-        <w:rPr>
-          <w:rFonts w:ascii="Arial" w:hAnsi="Arial" w:cs="Arial"/>
-        </w:rPr>
-        <w:t>Websentiment</w:t>
-      </w:r>
-      <w:proofErr w:type="spellEnd"/>
-      <w:r>
-        <w:rPr>
-          <w:rFonts w:ascii="Arial" w:hAnsi="Arial" w:cs="Arial"/>
-        </w:rPr>
-        <w:t>.</w:t>
+        <w:t>Een afbeelding van Websentiment in PNG die aangeleverd is door Websentiment.</w:t>
       </w:r>
     </w:p>
     <w:p>
@@ -4497,7 +4157,7 @@
           <w:szCs w:val="26"/>
         </w:rPr>
       </w:pPr>
-      <w:bookmarkStart w:id="15" w:name="_Toc480451234"/>
+      <w:bookmarkStart w:id="14" w:name="_Toc480454411"/>
       <w:r>
         <w:rPr>
           <w:sz w:val="26"/>
@@ -4505,7 +4165,7 @@
         </w:rPr>
         <w:t>Contact</w:t>
       </w:r>
-      <w:bookmarkEnd w:id="15"/>
+      <w:bookmarkEnd w:id="14"/>
     </w:p>
     <w:p>
       <w:pPr>
@@ -4582,35 +4242,7 @@
         <w:rPr>
           <w:rFonts w:ascii="Arial" w:hAnsi="Arial" w:cs="Arial"/>
         </w:rPr>
-        <w:t xml:space="preserve">Een afbeelding van </w:t>
-      </w:r>
-      <w:proofErr w:type="spellStart"/>
-      <w:r>
-        <w:rPr>
-          <w:rFonts w:ascii="Arial" w:hAnsi="Arial" w:cs="Arial"/>
-        </w:rPr>
-        <w:t>Websentiment</w:t>
-      </w:r>
-      <w:proofErr w:type="spellEnd"/>
-      <w:r>
-        <w:rPr>
-          <w:rFonts w:ascii="Arial" w:hAnsi="Arial" w:cs="Arial"/>
-        </w:rPr>
-        <w:t xml:space="preserve"> in PNG die aangeleverd is door </w:t>
-      </w:r>
-      <w:proofErr w:type="spellStart"/>
-      <w:r>
-        <w:rPr>
-          <w:rFonts w:ascii="Arial" w:hAnsi="Arial" w:cs="Arial"/>
-        </w:rPr>
-        <w:t>Websentiment</w:t>
-      </w:r>
-      <w:proofErr w:type="spellEnd"/>
-      <w:r>
-        <w:rPr>
-          <w:rFonts w:ascii="Arial" w:hAnsi="Arial" w:cs="Arial"/>
-        </w:rPr>
-        <w:t>.</w:t>
+        <w:t>Een afbeelding van Websentiment in PNG die aangeleverd is door Websentiment.</w:t>
       </w:r>
     </w:p>
     <w:p>
@@ -4693,7 +4325,7 @@
           <w:rFonts w:cs="Arial"/>
         </w:rPr>
       </w:pPr>
-      <w:bookmarkStart w:id="16" w:name="_Toc480451235"/>
+      <w:bookmarkStart w:id="15" w:name="_Toc480454412"/>
       <w:r>
         <w:rPr>
           <w:rFonts w:cs="Arial"/>
@@ -4701,53 +4333,56 @@
         <w:lastRenderedPageBreak/>
         <w:t>Bijlage</w:t>
       </w:r>
+      <w:bookmarkEnd w:id="15"/>
+    </w:p>
+    <w:p>
+      <w:pPr>
+        <w:pStyle w:val="Kop2"/>
+      </w:pPr>
+      <w:bookmarkStart w:id="16" w:name="_Toc480454413"/>
+      <w:r>
+        <w:t>4.1 “</w:t>
+      </w:r>
+      <w:r>
+        <w:t>2017-04-19_MoSCoW_V1.xls</w:t>
+      </w:r>
+      <w:r>
+        <w:t>”</w:t>
+      </w:r>
       <w:bookmarkEnd w:id="16"/>
     </w:p>
     <w:p>
       <w:pPr>
-        <w:pStyle w:val="Kop2"/>
-      </w:pPr>
-      <w:bookmarkStart w:id="17" w:name="_Toc480451236"/>
-      <w:r>
-        <w:t>4.1 “</w:t>
-      </w:r>
-      <w:r>
-        <w:t>2017-04-19_MoSCoW_V1.xls</w:t>
-      </w:r>
-      <w:r>
-        <w:t>”</w:t>
+        <w:pStyle w:val="Kop1"/>
+      </w:pPr>
+      <w:r>
+        <w:br w:type="page"/>
+      </w:r>
+      <w:bookmarkStart w:id="17" w:name="_Toc475097334"/>
+      <w:bookmarkStart w:id="18" w:name="_Toc480103499"/>
+      <w:bookmarkStart w:id="19" w:name="_Toc480454414"/>
+      <w:r>
+        <w:lastRenderedPageBreak/>
+        <w:t xml:space="preserve">5 </w:t>
+      </w:r>
+      <w:r>
+        <w:t>Voor akkoord</w:t>
       </w:r>
       <w:bookmarkEnd w:id="17"/>
-    </w:p>
-    <w:p>
-      <w:pPr>
-        <w:pStyle w:val="Kop1"/>
-      </w:pPr>
-      <w:r>
-        <w:br w:type="page"/>
-      </w:r>
-      <w:bookmarkStart w:id="18" w:name="_Toc475097334"/>
-      <w:bookmarkStart w:id="19" w:name="_Toc480103499"/>
-      <w:bookmarkStart w:id="20" w:name="_Toc480451237"/>
-      <w:r>
-        <w:lastRenderedPageBreak/>
-        <w:t>Voor akkoord</w:t>
-      </w:r>
       <w:bookmarkEnd w:id="18"/>
       <w:bookmarkEnd w:id="19"/>
+    </w:p>
+    <w:p>
+      <w:r>
+        <w:t>Ik (Nigel Sever</w:t>
+      </w:r>
+      <w:r>
+        <w:t>ing) ga hierbij akkoord dat dit</w:t>
+      </w:r>
+      <w:bookmarkStart w:id="20" w:name="_GoBack"/>
       <w:bookmarkEnd w:id="20"/>
-    </w:p>
-    <w:p>
-      <w:r>
-        <w:t xml:space="preserve">Ik (Nigel Severing) ga hierbij akkoord dat deze hernieuwde opdracht en </w:t>
-      </w:r>
-      <w:proofErr w:type="spellStart"/>
-      <w:r>
-        <w:t>MoSCoW</w:t>
-      </w:r>
-      <w:proofErr w:type="spellEnd"/>
-      <w:r>
-        <w:t xml:space="preserve"> overeengekomen is.</w:t>
+      <w:r>
+        <w:t xml:space="preserve"> hernieuwde opdracht en MoSCoW overeengekomen is.</w:t>
       </w:r>
     </w:p>
     <w:tbl>
@@ -4861,13 +4496,13 @@
         <w:pStyle w:val="Kop1"/>
         <w:numPr>
           <w:ilvl w:val="0"/>
-          <w:numId w:val="11"/>
+          <w:numId w:val="20"/>
         </w:numPr>
         <w:rPr>
           <w:rFonts w:cs="Arial"/>
         </w:rPr>
       </w:pPr>
-      <w:bookmarkStart w:id="21" w:name="_Toc480451238"/>
+      <w:bookmarkStart w:id="21" w:name="_Toc480454415"/>
       <w:r>
         <w:rPr>
           <w:rFonts w:cs="Arial"/>
@@ -5127,28 +4762,12 @@
                 <w:rFonts w:cs="Arial"/>
               </w:rPr>
             </w:pPr>
-            <w:proofErr w:type="spellStart"/>
-            <w:r>
-              <w:rPr>
-                <w:rFonts w:cs="Arial"/>
-              </w:rPr>
-              <w:t>Santino</w:t>
-            </w:r>
-            <w:proofErr w:type="spellEnd"/>
-            <w:r>
-              <w:rPr>
-                <w:rFonts w:cs="Arial"/>
-              </w:rPr>
-              <w:t xml:space="preserve"> </w:t>
-            </w:r>
-            <w:proofErr w:type="spellStart"/>
-            <w:r>
-              <w:rPr>
-                <w:rFonts w:cs="Arial"/>
-              </w:rPr>
-              <w:t>Bonora</w:t>
-            </w:r>
-            <w:proofErr w:type="spellEnd"/>
+            <w:r>
+              <w:rPr>
+                <w:rFonts w:cs="Arial"/>
+              </w:rPr>
+              <w:t>Santino Bonora</w:t>
+            </w:r>
           </w:p>
         </w:tc>
         <w:tc>
@@ -5379,28 +4998,12 @@
                 <w:rFonts w:cs="Arial"/>
               </w:rPr>
             </w:pPr>
-            <w:proofErr w:type="spellStart"/>
-            <w:r>
-              <w:rPr>
-                <w:rFonts w:cs="Arial"/>
-              </w:rPr>
-              <w:t>Santino</w:t>
-            </w:r>
-            <w:proofErr w:type="spellEnd"/>
-            <w:r>
-              <w:rPr>
-                <w:rFonts w:cs="Arial"/>
-              </w:rPr>
-              <w:t xml:space="preserve"> </w:t>
-            </w:r>
-            <w:proofErr w:type="spellStart"/>
-            <w:r>
-              <w:rPr>
-                <w:rFonts w:cs="Arial"/>
-              </w:rPr>
-              <w:t>Bonora</w:t>
-            </w:r>
-            <w:proofErr w:type="spellEnd"/>
+            <w:r>
+              <w:rPr>
+                <w:rFonts w:cs="Arial"/>
+              </w:rPr>
+              <w:t>Santino Bonora</w:t>
+            </w:r>
           </w:p>
         </w:tc>
         <w:tc>
@@ -5489,28 +5092,12 @@
                 <w:rFonts w:cs="Arial"/>
               </w:rPr>
             </w:pPr>
-            <w:proofErr w:type="spellStart"/>
-            <w:r>
-              <w:rPr>
-                <w:rFonts w:cs="Arial"/>
-              </w:rPr>
-              <w:t>Santino</w:t>
-            </w:r>
-            <w:proofErr w:type="spellEnd"/>
-            <w:r>
-              <w:rPr>
-                <w:rFonts w:cs="Arial"/>
-              </w:rPr>
-              <w:t xml:space="preserve"> </w:t>
-            </w:r>
-            <w:proofErr w:type="spellStart"/>
-            <w:r>
-              <w:rPr>
-                <w:rFonts w:cs="Arial"/>
-              </w:rPr>
-              <w:t>Bonora</w:t>
-            </w:r>
-            <w:proofErr w:type="spellEnd"/>
+            <w:r>
+              <w:rPr>
+                <w:rFonts w:cs="Arial"/>
+              </w:rPr>
+              <w:t>Santino Bonora</w:t>
+            </w:r>
           </w:p>
         </w:tc>
         <w:tc>
@@ -5601,28 +5188,12 @@
                 <w:rFonts w:cs="Arial"/>
               </w:rPr>
             </w:pPr>
-            <w:proofErr w:type="spellStart"/>
-            <w:r>
-              <w:rPr>
-                <w:rFonts w:cs="Arial"/>
-              </w:rPr>
-              <w:t>Santino</w:t>
-            </w:r>
-            <w:proofErr w:type="spellEnd"/>
-            <w:r>
-              <w:rPr>
-                <w:rFonts w:cs="Arial"/>
-              </w:rPr>
-              <w:t xml:space="preserve"> </w:t>
-            </w:r>
-            <w:proofErr w:type="spellStart"/>
-            <w:r>
-              <w:rPr>
-                <w:rFonts w:cs="Arial"/>
-              </w:rPr>
-              <w:t>Bonora</w:t>
-            </w:r>
-            <w:proofErr w:type="spellEnd"/>
+            <w:r>
+              <w:rPr>
+                <w:rFonts w:cs="Arial"/>
+              </w:rPr>
+              <w:t>Santino Bonora</w:t>
+            </w:r>
           </w:p>
         </w:tc>
         <w:tc>
@@ -5711,28 +5282,12 @@
                 <w:rFonts w:cs="Arial"/>
               </w:rPr>
             </w:pPr>
-            <w:proofErr w:type="spellStart"/>
-            <w:r>
-              <w:rPr>
-                <w:rFonts w:cs="Arial"/>
-              </w:rPr>
-              <w:t>Santino</w:t>
-            </w:r>
-            <w:proofErr w:type="spellEnd"/>
-            <w:r>
-              <w:rPr>
-                <w:rFonts w:cs="Arial"/>
-              </w:rPr>
-              <w:t xml:space="preserve"> </w:t>
-            </w:r>
-            <w:proofErr w:type="spellStart"/>
-            <w:r>
-              <w:rPr>
-                <w:rFonts w:cs="Arial"/>
-              </w:rPr>
-              <w:t>Bonora</w:t>
-            </w:r>
-            <w:proofErr w:type="spellEnd"/>
+            <w:r>
+              <w:rPr>
+                <w:rFonts w:cs="Arial"/>
+              </w:rPr>
+              <w:t>Santino Bonora</w:t>
+            </w:r>
           </w:p>
         </w:tc>
         <w:tc>
@@ -5814,28 +5369,12 @@
                 <w:rFonts w:cs="Arial"/>
               </w:rPr>
             </w:pPr>
-            <w:proofErr w:type="spellStart"/>
-            <w:r>
-              <w:rPr>
-                <w:rFonts w:cs="Arial"/>
-              </w:rPr>
-              <w:t>Santino</w:t>
-            </w:r>
-            <w:proofErr w:type="spellEnd"/>
-            <w:r>
-              <w:rPr>
-                <w:rFonts w:cs="Arial"/>
-              </w:rPr>
-              <w:t xml:space="preserve"> </w:t>
-            </w:r>
-            <w:proofErr w:type="spellStart"/>
-            <w:r>
-              <w:rPr>
-                <w:rFonts w:cs="Arial"/>
-              </w:rPr>
-              <w:t>Bonora</w:t>
-            </w:r>
-            <w:proofErr w:type="spellEnd"/>
+            <w:r>
+              <w:rPr>
+                <w:rFonts w:cs="Arial"/>
+              </w:rPr>
+              <w:t>Santino Bonora</w:t>
+            </w:r>
           </w:p>
         </w:tc>
         <w:tc>
@@ -5927,7 +5466,7 @@
           <w:rPr>
             <w:noProof/>
           </w:rPr>
-          <w:t>8</w:t>
+          <w:t>7</w:t>
         </w:r>
         <w:r>
           <w:fldChar w:fldCharType="end"/>
@@ -7082,6 +6621,95 @@
     </w:lvl>
   </w:abstractNum>
   <w:abstractNum w:abstractNumId="11" w15:restartNumberingAfterBreak="0">
+    <w:nsid w:val="5CAA3597"/>
+    <w:multiLevelType w:val="hybridMultilevel"/>
+    <w:tmpl w:val="6D20DD78"/>
+    <w:lvl w:ilvl="0" w:tplc="8E6406A6">
+      <w:start w:val="6"/>
+      <w:numFmt w:val="decimal"/>
+      <w:lvlText w:val="%1"/>
+      <w:lvlJc w:val="left"/>
+      <w:pPr>
+        <w:ind w:left="720" w:hanging="360"/>
+      </w:pPr>
+      <w:rPr>
+        <w:rFonts w:hint="default"/>
+      </w:rPr>
+    </w:lvl>
+    <w:lvl w:ilvl="1" w:tplc="08090019" w:tentative="1">
+      <w:start w:val="1"/>
+      <w:numFmt w:val="lowerLetter"/>
+      <w:lvlText w:val="%2."/>
+      <w:lvlJc w:val="left"/>
+      <w:pPr>
+        <w:ind w:left="1440" w:hanging="360"/>
+      </w:pPr>
+    </w:lvl>
+    <w:lvl w:ilvl="2" w:tplc="0809001B" w:tentative="1">
+      <w:start w:val="1"/>
+      <w:numFmt w:val="lowerRoman"/>
+      <w:lvlText w:val="%3."/>
+      <w:lvlJc w:val="right"/>
+      <w:pPr>
+        <w:ind w:left="2160" w:hanging="180"/>
+      </w:pPr>
+    </w:lvl>
+    <w:lvl w:ilvl="3" w:tplc="0809000F" w:tentative="1">
+      <w:start w:val="1"/>
+      <w:numFmt w:val="decimal"/>
+      <w:lvlText w:val="%4."/>
+      <w:lvlJc w:val="left"/>
+      <w:pPr>
+        <w:ind w:left="2880" w:hanging="360"/>
+      </w:pPr>
+    </w:lvl>
+    <w:lvl w:ilvl="4" w:tplc="08090019" w:tentative="1">
+      <w:start w:val="1"/>
+      <w:numFmt w:val="lowerLetter"/>
+      <w:lvlText w:val="%5."/>
+      <w:lvlJc w:val="left"/>
+      <w:pPr>
+        <w:ind w:left="3600" w:hanging="360"/>
+      </w:pPr>
+    </w:lvl>
+    <w:lvl w:ilvl="5" w:tplc="0809001B" w:tentative="1">
+      <w:start w:val="1"/>
+      <w:numFmt w:val="lowerRoman"/>
+      <w:lvlText w:val="%6."/>
+      <w:lvlJc w:val="right"/>
+      <w:pPr>
+        <w:ind w:left="4320" w:hanging="180"/>
+      </w:pPr>
+    </w:lvl>
+    <w:lvl w:ilvl="6" w:tplc="0809000F" w:tentative="1">
+      <w:start w:val="1"/>
+      <w:numFmt w:val="decimal"/>
+      <w:lvlText w:val="%7."/>
+      <w:lvlJc w:val="left"/>
+      <w:pPr>
+        <w:ind w:left="5040" w:hanging="360"/>
+      </w:pPr>
+    </w:lvl>
+    <w:lvl w:ilvl="7" w:tplc="08090019" w:tentative="1">
+      <w:start w:val="1"/>
+      <w:numFmt w:val="lowerLetter"/>
+      <w:lvlText w:val="%8."/>
+      <w:lvlJc w:val="left"/>
+      <w:pPr>
+        <w:ind w:left="5760" w:hanging="360"/>
+      </w:pPr>
+    </w:lvl>
+    <w:lvl w:ilvl="8" w:tplc="0809001B" w:tentative="1">
+      <w:start w:val="1"/>
+      <w:numFmt w:val="lowerRoman"/>
+      <w:lvlText w:val="%9."/>
+      <w:lvlJc w:val="right"/>
+      <w:pPr>
+        <w:ind w:left="6480" w:hanging="180"/>
+      </w:pPr>
+    </w:lvl>
+  </w:abstractNum>
+  <w:abstractNum w:abstractNumId="12" w15:restartNumberingAfterBreak="0">
     <w:nsid w:val="60EE4BB0"/>
     <w:multiLevelType w:val="hybridMultilevel"/>
     <w:tmpl w:val="163C5574"/>
@@ -7170,7 +6798,7 @@
       </w:pPr>
     </w:lvl>
   </w:abstractNum>
-  <w:abstractNum w:abstractNumId="12" w15:restartNumberingAfterBreak="0">
+  <w:abstractNum w:abstractNumId="13" w15:restartNumberingAfterBreak="0">
     <w:nsid w:val="656E697A"/>
     <w:multiLevelType w:val="hybridMultilevel"/>
     <w:tmpl w:val="56240546"/>
@@ -7256,7 +6884,7 @@
       </w:pPr>
     </w:lvl>
   </w:abstractNum>
-  <w:abstractNum w:abstractNumId="13" w15:restartNumberingAfterBreak="0">
+  <w:abstractNum w:abstractNumId="14" w15:restartNumberingAfterBreak="0">
     <w:nsid w:val="658730E6"/>
     <w:multiLevelType w:val="hybridMultilevel"/>
     <w:tmpl w:val="72F0D586"/>
@@ -7345,7 +6973,7 @@
       </w:pPr>
     </w:lvl>
   </w:abstractNum>
-  <w:abstractNum w:abstractNumId="14" w15:restartNumberingAfterBreak="0">
+  <w:abstractNum w:abstractNumId="15" w15:restartNumberingAfterBreak="0">
     <w:nsid w:val="66B628C0"/>
     <w:multiLevelType w:val="hybridMultilevel"/>
     <w:tmpl w:val="72F0D586"/>
@@ -7434,7 +7062,7 @@
       </w:pPr>
     </w:lvl>
   </w:abstractNum>
-  <w:abstractNum w:abstractNumId="15" w15:restartNumberingAfterBreak="0">
+  <w:abstractNum w:abstractNumId="16" w15:restartNumberingAfterBreak="0">
     <w:nsid w:val="6A2B4177"/>
     <w:multiLevelType w:val="multilevel"/>
     <w:tmpl w:val="670EE274"/>
@@ -7547,7 +7175,7 @@
       </w:rPr>
     </w:lvl>
   </w:abstractNum>
-  <w:abstractNum w:abstractNumId="16" w15:restartNumberingAfterBreak="0">
+  <w:abstractNum w:abstractNumId="17" w15:restartNumberingAfterBreak="0">
     <w:nsid w:val="6EFD208A"/>
     <w:multiLevelType w:val="multilevel"/>
     <w:tmpl w:val="D548EA3E"/>
@@ -7668,7 +7296,7 @@
       </w:rPr>
     </w:lvl>
   </w:abstractNum>
-  <w:abstractNum w:abstractNumId="17" w15:restartNumberingAfterBreak="0">
+  <w:abstractNum w:abstractNumId="18" w15:restartNumberingAfterBreak="0">
     <w:nsid w:val="74BF085E"/>
     <w:multiLevelType w:val="hybridMultilevel"/>
     <w:tmpl w:val="6E5886BC"/>
@@ -7754,7 +7382,7 @@
       </w:pPr>
     </w:lvl>
   </w:abstractNum>
-  <w:abstractNum w:abstractNumId="18" w15:restartNumberingAfterBreak="0">
+  <w:abstractNum w:abstractNumId="19" w15:restartNumberingAfterBreak="0">
     <w:nsid w:val="7FDD1A99"/>
     <w:multiLevelType w:val="hybridMultilevel"/>
     <w:tmpl w:val="E6F86A80"/>
@@ -7868,25 +7496,25 @@
     </w:lvl>
   </w:abstractNum>
   <w:num w:numId="1">
-    <w:abstractNumId w:val="14"/>
+    <w:abstractNumId w:val="15"/>
   </w:num>
   <w:num w:numId="2">
     <w:abstractNumId w:val="6"/>
   </w:num>
   <w:num w:numId="3">
-    <w:abstractNumId w:val="11"/>
+    <w:abstractNumId w:val="12"/>
   </w:num>
   <w:num w:numId="4">
-    <w:abstractNumId w:val="13"/>
+    <w:abstractNumId w:val="14"/>
   </w:num>
   <w:num w:numId="5">
-    <w:abstractNumId w:val="18"/>
+    <w:abstractNumId w:val="19"/>
   </w:num>
   <w:num w:numId="6">
-    <w:abstractNumId w:val="16"/>
+    <w:abstractNumId w:val="17"/>
   </w:num>
   <w:num w:numId="7">
-    <w:abstractNumId w:val="15"/>
+    <w:abstractNumId w:val="16"/>
   </w:num>
   <w:num w:numId="8">
     <w:abstractNumId w:val="9"/>
@@ -7913,7 +7541,7 @@
     <w:abstractNumId w:val="8"/>
   </w:num>
   <w:num w:numId="16">
-    <w:abstractNumId w:val="12"/>
+    <w:abstractNumId w:val="13"/>
   </w:num>
   <w:num w:numId="17">
     <w:abstractNumId w:val="4"/>
@@ -7922,7 +7550,10 @@
     <w:abstractNumId w:val="1"/>
   </w:num>
   <w:num w:numId="19">
-    <w:abstractNumId w:val="17"/>
+    <w:abstractNumId w:val="18"/>
+  </w:num>
+  <w:num w:numId="20">
+    <w:abstractNumId w:val="11"/>
   </w:num>
 </w:numbering>
 </file>
@@ -8419,6 +8050,7 @@
   <w:style w:type="character" w:default="1" w:styleId="Standaardalinea-lettertype">
     <w:name w:val="Default Paragraph Font"/>
     <w:uiPriority w:val="1"/>
+    <w:semiHidden/>
     <w:unhideWhenUsed/>
   </w:style>
   <w:style w:type="table" w:default="1" w:styleId="Standaardtabel">
@@ -9148,7 +8780,7 @@
 </file>
 
 <file path=customXml/itemProps2.xml><?xml version="1.0" encoding="utf-8"?>
-<ds:datastoreItem xmlns:ds="http://schemas.openxmlformats.org/officeDocument/2006/customXml" ds:itemID="{C4CE434E-1E5D-4FA3-9D16-EBAB80B56F68}">
+<ds:datastoreItem xmlns:ds="http://schemas.openxmlformats.org/officeDocument/2006/customXml" ds:itemID="{1F66604F-63B8-41CE-9DE9-EA5396D83CE6}">
   <ds:schemaRefs>
     <ds:schemaRef ds:uri="http://schemas.openxmlformats.org/officeDocument/2006/bibliography"/>
   </ds:schemaRefs>

</xml_diff>

<commit_message>
Paging en schermen designed.
</commit_message>
<xml_diff>
--- a/Documentatie/Kerntaak-1/1.1.2_Hernieuwde opdracht/2017-04-18_Hernieuwde-Opdracht_V1.docx
+++ b/Documentatie/Kerntaak-1/1.1.2_Hernieuwde opdracht/2017-04-18_Hernieuwde-Opdracht_V1.docx
@@ -454,40 +454,14 @@
                                     <w:lang w:val="en-US"/>
                                   </w:rPr>
                                   <w:br/>
-                                </w:r>
-                                <w:proofErr w:type="spellStart"/>
-                                <w:r>
-                                  <w:rPr>
-                                    <w:lang w:val="en-US"/>
-                                  </w:rPr>
-                                  <w:t>Klas</w:t>
-                                </w:r>
-                                <w:proofErr w:type="spellEnd"/>
-                                <w:r>
-                                  <w:rPr>
-                                    <w:lang w:val="en-US"/>
-                                  </w:rPr>
-                                  <w:t>: RIO4-APO3A</w:t>
+                                  <w:t>Klas: RIO4-APO3A</w:t>
                                 </w:r>
                                 <w:r>
                                   <w:rPr>
                                     <w:lang w:val="en-US"/>
                                   </w:rPr>
                                   <w:br/>
-                                </w:r>
-                                <w:proofErr w:type="spellStart"/>
-                                <w:r>
-                                  <w:rPr>
-                                    <w:lang w:val="en-US"/>
-                                  </w:rPr>
-                                  <w:t>Examencasus</w:t>
-                                </w:r>
-                                <w:proofErr w:type="spellEnd"/>
-                                <w:r>
-                                  <w:rPr>
-                                    <w:lang w:val="en-US"/>
-                                  </w:rPr>
-                                  <w:t>: 03</w:t>
+                                  <w:t>Examencasus: 03</w:t>
                                 </w:r>
                               </w:p>
                               <w:p>
@@ -2309,41 +2283,13 @@
         <w:rPr>
           <w:rFonts w:cs="Arial"/>
         </w:rPr>
-        <w:t xml:space="preserve"> </w:t>
-      </w:r>
-      <w:proofErr w:type="spellStart"/>
+        <w:t xml:space="preserve"> Websentiment. De app zal overzichtelijk informatie geven over het bedrijf. </w:t>
+      </w:r>
       <w:r>
         <w:rPr>
           <w:rFonts w:cs="Arial"/>
         </w:rPr>
-        <w:t>Websentiment</w:t>
-      </w:r>
-      <w:proofErr w:type="spellEnd"/>
-      <w:r>
-        <w:rPr>
-          <w:rFonts w:cs="Arial"/>
-        </w:rPr>
-        <w:t xml:space="preserve">. De app zal overzichtelijk informatie geven over het bedrijf. </w:t>
-      </w:r>
-      <w:r>
-        <w:rPr>
-          <w:rFonts w:cs="Arial"/>
-        </w:rPr>
-        <w:t xml:space="preserve">Ook zal je via deze app contact op kunnen nemen met </w:t>
-      </w:r>
-      <w:proofErr w:type="spellStart"/>
-      <w:r>
-        <w:rPr>
-          <w:rFonts w:cs="Arial"/>
-        </w:rPr>
-        <w:t>Websentiment</w:t>
-      </w:r>
-      <w:proofErr w:type="spellEnd"/>
-      <w:r>
-        <w:rPr>
-          <w:rFonts w:cs="Arial"/>
-        </w:rPr>
-        <w:t>.</w:t>
+        <w:t>Ook zal je via deze app contact op kunnen nemen met Websentiment.</w:t>
       </w:r>
     </w:p>
     <w:p>
@@ -2494,30 +2440,14 @@
         <w:rPr>
           <w:rFonts w:ascii="Arial" w:hAnsi="Arial" w:cs="Arial"/>
         </w:rPr>
-        <w:t xml:space="preserve"> en </w:t>
-      </w:r>
-      <w:proofErr w:type="spellStart"/>
-      <w:r>
-        <w:rPr>
-          <w:rFonts w:ascii="Arial" w:hAnsi="Arial" w:cs="Arial"/>
-        </w:rPr>
-        <w:t>Santino</w:t>
-      </w:r>
-      <w:proofErr w:type="spellEnd"/>
-      <w:r>
-        <w:rPr>
-          <w:rFonts w:ascii="Arial" w:hAnsi="Arial" w:cs="Arial"/>
-        </w:rPr>
-        <w:t xml:space="preserve"> </w:t>
-      </w:r>
-      <w:proofErr w:type="spellStart"/>
-      <w:r>
-        <w:rPr>
-          <w:rFonts w:ascii="Arial" w:hAnsi="Arial" w:cs="Arial"/>
-        </w:rPr>
-        <w:t>Bonora</w:t>
-      </w:r>
-      <w:proofErr w:type="spellEnd"/>
+        <w:t xml:space="preserve"> en Santino</w:t>
+      </w:r>
+      <w:r>
+        <w:rPr>
+          <w:rFonts w:ascii="Arial" w:hAnsi="Arial" w:cs="Arial"/>
+        </w:rPr>
+        <w:t xml:space="preserve"> Bonora</w:t>
+      </w:r>
       <w:r>
         <w:rPr>
           <w:rFonts w:ascii="Arial" w:hAnsi="Arial" w:cs="Arial"/>
@@ -2737,14 +2667,14 @@
         </w:rPr>
         <w:t>“</w:t>
       </w:r>
-      <w:proofErr w:type="spellStart"/>
-      <w:r>
-        <w:rPr>
-          <w:rFonts w:ascii="Arial" w:hAnsi="Arial" w:cs="Arial"/>
-        </w:rPr>
-        <w:t>Helvana</w:t>
-      </w:r>
-      <w:proofErr w:type="spellEnd"/>
+      <w:r>
+        <w:rPr>
+          <w:rFonts w:ascii="Arial" w:hAnsi="Arial" w:cs="Arial"/>
+        </w:rPr>
+        <w:t>Helvetica</w:t>
+      </w:r>
+      <w:bookmarkStart w:id="6" w:name="_GoBack"/>
+      <w:bookmarkEnd w:id="6"/>
       <w:r>
         <w:rPr>
           <w:rFonts w:ascii="Arial" w:hAnsi="Arial" w:cs="Arial"/>
@@ -2945,14 +2875,14 @@
           <w:rFonts w:cs="Arial"/>
         </w:rPr>
       </w:pPr>
-      <w:bookmarkStart w:id="6" w:name="_Toc481486385"/>
+      <w:bookmarkStart w:id="7" w:name="_Toc481486385"/>
       <w:r>
         <w:rPr>
           <w:rFonts w:cs="Arial"/>
         </w:rPr>
         <w:t>Home</w:t>
       </w:r>
-      <w:bookmarkEnd w:id="6"/>
+      <w:bookmarkEnd w:id="7"/>
     </w:p>
     <w:p>
       <w:pPr>
@@ -3082,7 +3012,6 @@
         </w:rPr>
         <w:t xml:space="preserve"> van </w:t>
       </w:r>
-      <w:proofErr w:type="spellStart"/>
       <w:r>
         <w:rPr>
           <w:rFonts w:ascii="Arial" w:hAnsi="Arial" w:cs="Arial"/>
@@ -3101,14 +3030,12 @@
         </w:rPr>
         <w:t>entiment</w:t>
       </w:r>
-      <w:proofErr w:type="spellEnd"/>
       <w:r>
         <w:rPr>
           <w:rFonts w:ascii="Arial" w:hAnsi="Arial" w:cs="Arial"/>
         </w:rPr>
         <w:t xml:space="preserve"> in PNG die aangeleverd is door </w:t>
       </w:r>
-      <w:proofErr w:type="spellStart"/>
       <w:r>
         <w:rPr>
           <w:rFonts w:ascii="Arial" w:hAnsi="Arial" w:cs="Arial"/>
@@ -3121,7 +3048,6 @@
         </w:rPr>
         <w:t>entiment</w:t>
       </w:r>
-      <w:proofErr w:type="spellEnd"/>
       <w:r>
         <w:rPr>
           <w:rFonts w:ascii="Arial" w:hAnsi="Arial" w:cs="Arial"/>
@@ -3152,7 +3078,6 @@
         </w:rPr>
         <w:t xml:space="preserve"> knoppen met de tekst die is aangeleverd door </w:t>
       </w:r>
-      <w:proofErr w:type="spellStart"/>
       <w:r>
         <w:rPr>
           <w:rFonts w:ascii="Arial" w:hAnsi="Arial" w:cs="Arial"/>
@@ -3165,7 +3090,6 @@
         </w:rPr>
         <w:t>entiment</w:t>
       </w:r>
-      <w:proofErr w:type="spellEnd"/>
       <w:r>
         <w:rPr>
           <w:rFonts w:ascii="Arial" w:hAnsi="Arial" w:cs="Arial"/>
@@ -3184,14 +3108,14 @@
           <w:rFonts w:cs="Arial"/>
         </w:rPr>
       </w:pPr>
-      <w:bookmarkStart w:id="7" w:name="_Toc481486386"/>
+      <w:bookmarkStart w:id="8" w:name="_Toc481486386"/>
       <w:r>
         <w:rPr>
           <w:rFonts w:cs="Arial"/>
         </w:rPr>
         <w:t>Diensten</w:t>
       </w:r>
-      <w:bookmarkEnd w:id="7"/>
+      <w:bookmarkEnd w:id="8"/>
     </w:p>
     <w:p>
       <w:pPr>
@@ -3287,35 +3211,7 @@
         <w:rPr>
           <w:rFonts w:ascii="Arial" w:hAnsi="Arial" w:cs="Arial"/>
         </w:rPr>
-        <w:t xml:space="preserve">Een afbeelding van </w:t>
-      </w:r>
-      <w:proofErr w:type="spellStart"/>
-      <w:r>
-        <w:rPr>
-          <w:rFonts w:ascii="Arial" w:hAnsi="Arial" w:cs="Arial"/>
-        </w:rPr>
-        <w:t>Websentiment</w:t>
-      </w:r>
-      <w:proofErr w:type="spellEnd"/>
-      <w:r>
-        <w:rPr>
-          <w:rFonts w:ascii="Arial" w:hAnsi="Arial" w:cs="Arial"/>
-        </w:rPr>
-        <w:t xml:space="preserve"> in PNG die aangeleverd is door </w:t>
-      </w:r>
-      <w:proofErr w:type="spellStart"/>
-      <w:r>
-        <w:rPr>
-          <w:rFonts w:ascii="Arial" w:hAnsi="Arial" w:cs="Arial"/>
-        </w:rPr>
-        <w:t>Websentiment</w:t>
-      </w:r>
-      <w:proofErr w:type="spellEnd"/>
-      <w:r>
-        <w:rPr>
-          <w:rFonts w:ascii="Arial" w:hAnsi="Arial" w:cs="Arial"/>
-        </w:rPr>
-        <w:t>.</w:t>
+        <w:t>Een afbeelding van Websentiment in PNG die aangeleverd is door Websentiment.</w:t>
       </w:r>
     </w:p>
     <w:p>
@@ -3364,11 +3260,11 @@
           <w:numId w:val="11"/>
         </w:numPr>
       </w:pPr>
-      <w:bookmarkStart w:id="8" w:name="_Toc481486387"/>
+      <w:bookmarkStart w:id="9" w:name="_Toc481486387"/>
       <w:r>
         <w:t>Website</w:t>
       </w:r>
-      <w:bookmarkEnd w:id="8"/>
+      <w:bookmarkEnd w:id="9"/>
     </w:p>
     <w:p>
       <w:pPr>
@@ -3439,35 +3335,7 @@
         <w:rPr>
           <w:rFonts w:ascii="Arial" w:hAnsi="Arial" w:cs="Arial"/>
         </w:rPr>
-        <w:t xml:space="preserve">Een afbeelding van </w:t>
-      </w:r>
-      <w:proofErr w:type="spellStart"/>
-      <w:r>
-        <w:rPr>
-          <w:rFonts w:ascii="Arial" w:hAnsi="Arial" w:cs="Arial"/>
-        </w:rPr>
-        <w:t>Websentiment</w:t>
-      </w:r>
-      <w:proofErr w:type="spellEnd"/>
-      <w:r>
-        <w:rPr>
-          <w:rFonts w:ascii="Arial" w:hAnsi="Arial" w:cs="Arial"/>
-        </w:rPr>
-        <w:t xml:space="preserve"> in PNG die aangeleverd is door </w:t>
-      </w:r>
-      <w:proofErr w:type="spellStart"/>
-      <w:r>
-        <w:rPr>
-          <w:rFonts w:ascii="Arial" w:hAnsi="Arial" w:cs="Arial"/>
-        </w:rPr>
-        <w:t>Websentiment</w:t>
-      </w:r>
-      <w:proofErr w:type="spellEnd"/>
-      <w:r>
-        <w:rPr>
-          <w:rFonts w:ascii="Arial" w:hAnsi="Arial" w:cs="Arial"/>
-        </w:rPr>
-        <w:t>.</w:t>
+        <w:t>Een afbeelding van Websentiment in PNG die aangeleverd is door Websentiment.</w:t>
       </w:r>
     </w:p>
     <w:p>
@@ -3485,21 +3353,7 @@
         <w:rPr>
           <w:rFonts w:ascii="Arial" w:hAnsi="Arial" w:cs="Arial"/>
         </w:rPr>
-        <w:t xml:space="preserve">Tekstuele content aangeleverd door </w:t>
-      </w:r>
-      <w:proofErr w:type="spellStart"/>
-      <w:r>
-        <w:rPr>
-          <w:rFonts w:ascii="Arial" w:hAnsi="Arial" w:cs="Arial"/>
-        </w:rPr>
-        <w:t>Websentiment</w:t>
-      </w:r>
-      <w:proofErr w:type="spellEnd"/>
-      <w:r>
-        <w:rPr>
-          <w:rFonts w:ascii="Arial" w:hAnsi="Arial" w:cs="Arial"/>
-        </w:rPr>
-        <w:t>.</w:t>
+        <w:t>Tekstuele content aangeleverd door Websentiment.</w:t>
       </w:r>
     </w:p>
     <w:p>
@@ -3525,7 +3379,7 @@
           <w:numId w:val="11"/>
         </w:numPr>
       </w:pPr>
-      <w:bookmarkStart w:id="9" w:name="_Toc481486388"/>
+      <w:bookmarkStart w:id="10" w:name="_Toc481486388"/>
       <w:r>
         <w:lastRenderedPageBreak/>
         <w:t>E</w:t>
@@ -3533,7 +3387,7 @@
       <w:r>
         <w:t>-commerce</w:t>
       </w:r>
-      <w:bookmarkEnd w:id="9"/>
+      <w:bookmarkEnd w:id="10"/>
     </w:p>
     <w:p>
       <w:pPr>
@@ -3604,35 +3458,7 @@
         <w:rPr>
           <w:rFonts w:ascii="Arial" w:hAnsi="Arial" w:cs="Arial"/>
         </w:rPr>
-        <w:t xml:space="preserve">Een afbeelding van </w:t>
-      </w:r>
-      <w:proofErr w:type="spellStart"/>
-      <w:r>
-        <w:rPr>
-          <w:rFonts w:ascii="Arial" w:hAnsi="Arial" w:cs="Arial"/>
-        </w:rPr>
-        <w:t>Websentiment</w:t>
-      </w:r>
-      <w:proofErr w:type="spellEnd"/>
-      <w:r>
-        <w:rPr>
-          <w:rFonts w:ascii="Arial" w:hAnsi="Arial" w:cs="Arial"/>
-        </w:rPr>
-        <w:t xml:space="preserve"> in PNG die aangeleverd is door </w:t>
-      </w:r>
-      <w:proofErr w:type="spellStart"/>
-      <w:r>
-        <w:rPr>
-          <w:rFonts w:ascii="Arial" w:hAnsi="Arial" w:cs="Arial"/>
-        </w:rPr>
-        <w:t>Websentiment</w:t>
-      </w:r>
-      <w:proofErr w:type="spellEnd"/>
-      <w:r>
-        <w:rPr>
-          <w:rFonts w:ascii="Arial" w:hAnsi="Arial" w:cs="Arial"/>
-        </w:rPr>
-        <w:t>.</w:t>
+        <w:t>Een afbeelding van Websentiment in PNG die aangeleverd is door Websentiment.</w:t>
       </w:r>
     </w:p>
     <w:p>
@@ -3650,21 +3476,7 @@
         <w:rPr>
           <w:rFonts w:ascii="Arial" w:hAnsi="Arial" w:cs="Arial"/>
         </w:rPr>
-        <w:t xml:space="preserve">Tekstuele content aangeleverd door </w:t>
-      </w:r>
-      <w:proofErr w:type="spellStart"/>
-      <w:r>
-        <w:rPr>
-          <w:rFonts w:ascii="Arial" w:hAnsi="Arial" w:cs="Arial"/>
-        </w:rPr>
-        <w:t>Websentiment</w:t>
-      </w:r>
-      <w:proofErr w:type="spellEnd"/>
-      <w:r>
-        <w:rPr>
-          <w:rFonts w:ascii="Arial" w:hAnsi="Arial" w:cs="Arial"/>
-        </w:rPr>
-        <w:t>.</w:t>
+        <w:t>Tekstuele content aangeleverd door Websentiment.</w:t>
       </w:r>
     </w:p>
     <w:p/>
@@ -3676,14 +3488,14 @@
           <w:numId w:val="11"/>
         </w:numPr>
       </w:pPr>
-      <w:bookmarkStart w:id="10" w:name="_Toc481486389"/>
+      <w:bookmarkStart w:id="11" w:name="_Toc481486389"/>
       <w:r>
         <w:t>A</w:t>
       </w:r>
       <w:r>
         <w:t>pplicaties op maat</w:t>
       </w:r>
-      <w:bookmarkEnd w:id="10"/>
+      <w:bookmarkEnd w:id="11"/>
     </w:p>
     <w:p>
       <w:pPr>
@@ -3754,35 +3566,7 @@
         <w:rPr>
           <w:rFonts w:ascii="Arial" w:hAnsi="Arial" w:cs="Arial"/>
         </w:rPr>
-        <w:t xml:space="preserve">Een afbeelding van </w:t>
-      </w:r>
-      <w:proofErr w:type="spellStart"/>
-      <w:r>
-        <w:rPr>
-          <w:rFonts w:ascii="Arial" w:hAnsi="Arial" w:cs="Arial"/>
-        </w:rPr>
-        <w:t>Websentiment</w:t>
-      </w:r>
-      <w:proofErr w:type="spellEnd"/>
-      <w:r>
-        <w:rPr>
-          <w:rFonts w:ascii="Arial" w:hAnsi="Arial" w:cs="Arial"/>
-        </w:rPr>
-        <w:t xml:space="preserve"> in PNG die aangeleverd is door </w:t>
-      </w:r>
-      <w:proofErr w:type="spellStart"/>
-      <w:r>
-        <w:rPr>
-          <w:rFonts w:ascii="Arial" w:hAnsi="Arial" w:cs="Arial"/>
-        </w:rPr>
-        <w:t>Websentiment</w:t>
-      </w:r>
-      <w:proofErr w:type="spellEnd"/>
-      <w:r>
-        <w:rPr>
-          <w:rFonts w:ascii="Arial" w:hAnsi="Arial" w:cs="Arial"/>
-        </w:rPr>
-        <w:t>.</w:t>
+        <w:t>Een afbeelding van Websentiment in PNG die aangeleverd is door Websentiment.</w:t>
       </w:r>
     </w:p>
     <w:p>
@@ -3800,21 +3584,7 @@
         <w:rPr>
           <w:rFonts w:ascii="Arial" w:hAnsi="Arial" w:cs="Arial"/>
         </w:rPr>
-        <w:t xml:space="preserve">Tekstuele content aangeleverd door </w:t>
-      </w:r>
-      <w:proofErr w:type="spellStart"/>
-      <w:r>
-        <w:rPr>
-          <w:rFonts w:ascii="Arial" w:hAnsi="Arial" w:cs="Arial"/>
-        </w:rPr>
-        <w:t>Websentiment</w:t>
-      </w:r>
-      <w:proofErr w:type="spellEnd"/>
-      <w:r>
-        <w:rPr>
-          <w:rFonts w:ascii="Arial" w:hAnsi="Arial" w:cs="Arial"/>
-        </w:rPr>
-        <w:t>.</w:t>
+        <w:t>Tekstuele content aangeleverd door Websentiment.</w:t>
       </w:r>
     </w:p>
     <w:p>
@@ -3844,7 +3614,7 @@
           <w:rFonts w:cs="Arial"/>
         </w:rPr>
       </w:pPr>
-      <w:bookmarkStart w:id="11" w:name="_Toc481486390"/>
+      <w:bookmarkStart w:id="12" w:name="_Toc481486390"/>
       <w:r>
         <w:rPr>
           <w:rFonts w:cs="Arial"/>
@@ -3852,7 +3622,7 @@
         <w:lastRenderedPageBreak/>
         <w:t>Projecten</w:t>
       </w:r>
-      <w:bookmarkEnd w:id="11"/>
+      <w:bookmarkEnd w:id="12"/>
     </w:p>
     <w:p>
       <w:pPr>
@@ -3942,35 +3712,7 @@
         <w:rPr>
           <w:rFonts w:ascii="Arial" w:hAnsi="Arial" w:cs="Arial"/>
         </w:rPr>
-        <w:t xml:space="preserve">Een afbeelding van </w:t>
-      </w:r>
-      <w:proofErr w:type="spellStart"/>
-      <w:r>
-        <w:rPr>
-          <w:rFonts w:ascii="Arial" w:hAnsi="Arial" w:cs="Arial"/>
-        </w:rPr>
-        <w:t>Websentiment</w:t>
-      </w:r>
-      <w:proofErr w:type="spellEnd"/>
-      <w:r>
-        <w:rPr>
-          <w:rFonts w:ascii="Arial" w:hAnsi="Arial" w:cs="Arial"/>
-        </w:rPr>
-        <w:t xml:space="preserve"> in PNG die aangeleverd is door </w:t>
-      </w:r>
-      <w:proofErr w:type="spellStart"/>
-      <w:r>
-        <w:rPr>
-          <w:rFonts w:ascii="Arial" w:hAnsi="Arial" w:cs="Arial"/>
-        </w:rPr>
-        <w:t>Websentiment</w:t>
-      </w:r>
-      <w:proofErr w:type="spellEnd"/>
-      <w:r>
-        <w:rPr>
-          <w:rFonts w:ascii="Arial" w:hAnsi="Arial" w:cs="Arial"/>
-        </w:rPr>
-        <w:t>.</w:t>
+        <w:t>Een afbeelding van Websentiment in PNG die aangeleverd is door Websentiment.</w:t>
       </w:r>
     </w:p>
     <w:p>
@@ -4064,14 +3806,14 @@
           <w:rFonts w:cs="Arial"/>
         </w:rPr>
       </w:pPr>
-      <w:bookmarkStart w:id="12" w:name="_Toc481486391"/>
+      <w:bookmarkStart w:id="13" w:name="_Toc481486391"/>
       <w:r>
         <w:rPr>
           <w:rFonts w:cs="Arial"/>
         </w:rPr>
         <w:t>Over ons</w:t>
       </w:r>
-      <w:bookmarkEnd w:id="12"/>
+      <w:bookmarkEnd w:id="13"/>
     </w:p>
     <w:p>
       <w:pPr>
@@ -4161,35 +3903,7 @@
         <w:rPr>
           <w:rFonts w:ascii="Arial" w:hAnsi="Arial" w:cs="Arial"/>
         </w:rPr>
-        <w:t xml:space="preserve">Een afbeelding van </w:t>
-      </w:r>
-      <w:proofErr w:type="spellStart"/>
-      <w:r>
-        <w:rPr>
-          <w:rFonts w:ascii="Arial" w:hAnsi="Arial" w:cs="Arial"/>
-        </w:rPr>
-        <w:t>Websentiment</w:t>
-      </w:r>
-      <w:proofErr w:type="spellEnd"/>
-      <w:r>
-        <w:rPr>
-          <w:rFonts w:ascii="Arial" w:hAnsi="Arial" w:cs="Arial"/>
-        </w:rPr>
-        <w:t xml:space="preserve"> in PNG die aangeleverd is door </w:t>
-      </w:r>
-      <w:proofErr w:type="spellStart"/>
-      <w:r>
-        <w:rPr>
-          <w:rFonts w:ascii="Arial" w:hAnsi="Arial" w:cs="Arial"/>
-        </w:rPr>
-        <w:t>Websentiment</w:t>
-      </w:r>
-      <w:proofErr w:type="spellEnd"/>
-      <w:r>
-        <w:rPr>
-          <w:rFonts w:ascii="Arial" w:hAnsi="Arial" w:cs="Arial"/>
-        </w:rPr>
-        <w:t>.</w:t>
+        <w:t>Een afbeelding van Websentiment in PNG die aangeleverd is door Websentiment.</w:t>
       </w:r>
     </w:p>
     <w:p>
@@ -4207,21 +3921,7 @@
         <w:rPr>
           <w:rFonts w:ascii="Arial" w:hAnsi="Arial" w:cs="Arial"/>
         </w:rPr>
-        <w:t xml:space="preserve">Tekstuele content aangeleverd door </w:t>
-      </w:r>
-      <w:proofErr w:type="spellStart"/>
-      <w:r>
-        <w:rPr>
-          <w:rFonts w:ascii="Arial" w:hAnsi="Arial" w:cs="Arial"/>
-        </w:rPr>
-        <w:t>Websentiment</w:t>
-      </w:r>
-      <w:proofErr w:type="spellEnd"/>
-      <w:r>
-        <w:rPr>
-          <w:rFonts w:ascii="Arial" w:hAnsi="Arial" w:cs="Arial"/>
-        </w:rPr>
-        <w:t>.</w:t>
+        <w:t>Tekstuele content aangeleverd door Websentiment.</w:t>
       </w:r>
     </w:p>
     <w:p>
@@ -4235,14 +3935,14 @@
           <w:rFonts w:cs="Arial"/>
         </w:rPr>
       </w:pPr>
-      <w:bookmarkStart w:id="13" w:name="_Toc481486392"/>
+      <w:bookmarkStart w:id="14" w:name="_Toc481486392"/>
       <w:r>
         <w:rPr>
           <w:rFonts w:cs="Arial"/>
         </w:rPr>
         <w:t>Cliënten</w:t>
       </w:r>
-      <w:bookmarkEnd w:id="13"/>
+      <w:bookmarkEnd w:id="14"/>
     </w:p>
     <w:p>
       <w:pPr>
@@ -4332,35 +4032,7 @@
         <w:rPr>
           <w:rFonts w:ascii="Arial" w:hAnsi="Arial" w:cs="Arial"/>
         </w:rPr>
-        <w:t xml:space="preserve">Een afbeelding van </w:t>
-      </w:r>
-      <w:proofErr w:type="spellStart"/>
-      <w:r>
-        <w:rPr>
-          <w:rFonts w:ascii="Arial" w:hAnsi="Arial" w:cs="Arial"/>
-        </w:rPr>
-        <w:t>Websentiment</w:t>
-      </w:r>
-      <w:proofErr w:type="spellEnd"/>
-      <w:r>
-        <w:rPr>
-          <w:rFonts w:ascii="Arial" w:hAnsi="Arial" w:cs="Arial"/>
-        </w:rPr>
-        <w:t xml:space="preserve"> in PNG die aangeleverd is door </w:t>
-      </w:r>
-      <w:proofErr w:type="spellStart"/>
-      <w:r>
-        <w:rPr>
-          <w:rFonts w:ascii="Arial" w:hAnsi="Arial" w:cs="Arial"/>
-        </w:rPr>
-        <w:t>Websentiment</w:t>
-      </w:r>
-      <w:proofErr w:type="spellEnd"/>
-      <w:r>
-        <w:rPr>
-          <w:rFonts w:ascii="Arial" w:hAnsi="Arial" w:cs="Arial"/>
-        </w:rPr>
-        <w:t>.</w:t>
+        <w:t>Een afbeelding van Websentiment in PNG die aangeleverd is door Websentiment.</w:t>
       </w:r>
     </w:p>
     <w:p>
@@ -4455,7 +4127,7 @@
           <w:szCs w:val="26"/>
         </w:rPr>
       </w:pPr>
-      <w:bookmarkStart w:id="14" w:name="_Toc481486393"/>
+      <w:bookmarkStart w:id="15" w:name="_Toc481486393"/>
       <w:r>
         <w:rPr>
           <w:sz w:val="26"/>
@@ -4463,7 +4135,7 @@
         </w:rPr>
         <w:t>Contact</w:t>
       </w:r>
-      <w:bookmarkEnd w:id="14"/>
+      <w:bookmarkEnd w:id="15"/>
     </w:p>
     <w:p>
       <w:pPr>
@@ -4540,35 +4212,7 @@
         <w:rPr>
           <w:rFonts w:ascii="Arial" w:hAnsi="Arial" w:cs="Arial"/>
         </w:rPr>
-        <w:t xml:space="preserve">Een afbeelding van </w:t>
-      </w:r>
-      <w:proofErr w:type="spellStart"/>
-      <w:r>
-        <w:rPr>
-          <w:rFonts w:ascii="Arial" w:hAnsi="Arial" w:cs="Arial"/>
-        </w:rPr>
-        <w:t>Websentiment</w:t>
-      </w:r>
-      <w:proofErr w:type="spellEnd"/>
-      <w:r>
-        <w:rPr>
-          <w:rFonts w:ascii="Arial" w:hAnsi="Arial" w:cs="Arial"/>
-        </w:rPr>
-        <w:t xml:space="preserve"> in PNG die aangeleverd is door </w:t>
-      </w:r>
-      <w:proofErr w:type="spellStart"/>
-      <w:r>
-        <w:rPr>
-          <w:rFonts w:ascii="Arial" w:hAnsi="Arial" w:cs="Arial"/>
-        </w:rPr>
-        <w:t>Websentiment</w:t>
-      </w:r>
-      <w:proofErr w:type="spellEnd"/>
-      <w:r>
-        <w:rPr>
-          <w:rFonts w:ascii="Arial" w:hAnsi="Arial" w:cs="Arial"/>
-        </w:rPr>
-        <w:t>.</w:t>
+        <w:t>Een afbeelding van Websentiment in PNG die aangeleverd is door Websentiment.</w:t>
       </w:r>
     </w:p>
     <w:p>
@@ -4641,7 +4285,7 @@
           <w:rFonts w:cs="Arial"/>
         </w:rPr>
       </w:pPr>
-      <w:bookmarkStart w:id="15" w:name="_Toc481486394"/>
+      <w:bookmarkStart w:id="16" w:name="_Toc481486394"/>
       <w:r>
         <w:rPr>
           <w:rFonts w:cs="Arial"/>
@@ -4649,14 +4293,13 @@
         <w:lastRenderedPageBreak/>
         <w:t>Bijlage</w:t>
       </w:r>
-      <w:bookmarkEnd w:id="15"/>
+      <w:bookmarkEnd w:id="16"/>
     </w:p>
     <w:p>
       <w:pPr>
         <w:pStyle w:val="Kop2"/>
       </w:pPr>
-      <w:bookmarkStart w:id="16" w:name="_Toc481486395"/>
-      <w:bookmarkStart w:id="17" w:name="_GoBack"/>
+      <w:bookmarkStart w:id="17" w:name="_Toc481486395"/>
       <w:r>
         <w:t>4.1 “</w:t>
       </w:r>
@@ -4666,9 +4309,8 @@
       <w:r>
         <w:t>”</w:t>
       </w:r>
-      <w:bookmarkEnd w:id="16"/>
-    </w:p>
-    <w:bookmarkEnd w:id="17"/>
+      <w:bookmarkEnd w:id="17"/>
+    </w:p>
     <w:p>
       <w:pPr>
         <w:pStyle w:val="Kop1"/>
@@ -4698,15 +4340,7 @@
         <w:t>ing) ga hierbij akkoord dat dit</w:t>
       </w:r>
       <w:r>
-        <w:t xml:space="preserve"> hernieuwde opdracht en </w:t>
-      </w:r>
-      <w:proofErr w:type="spellStart"/>
-      <w:r>
-        <w:t>MoSCoW</w:t>
-      </w:r>
-      <w:proofErr w:type="spellEnd"/>
-      <w:r>
-        <w:t xml:space="preserve"> overeengekomen is.</w:t>
+        <w:t xml:space="preserve"> hernieuwde opdracht en MoSCoW overeengekomen is.</w:t>
       </w:r>
     </w:p>
     <w:tbl>
@@ -5086,28 +4720,12 @@
                 <w:rFonts w:cs="Arial"/>
               </w:rPr>
             </w:pPr>
-            <w:proofErr w:type="spellStart"/>
-            <w:r>
-              <w:rPr>
-                <w:rFonts w:cs="Arial"/>
-              </w:rPr>
-              <w:t>Santino</w:t>
-            </w:r>
-            <w:proofErr w:type="spellEnd"/>
-            <w:r>
-              <w:rPr>
-                <w:rFonts w:cs="Arial"/>
-              </w:rPr>
-              <w:t xml:space="preserve"> </w:t>
-            </w:r>
-            <w:proofErr w:type="spellStart"/>
-            <w:r>
-              <w:rPr>
-                <w:rFonts w:cs="Arial"/>
-              </w:rPr>
-              <w:t>Bonora</w:t>
-            </w:r>
-            <w:proofErr w:type="spellEnd"/>
+            <w:r>
+              <w:rPr>
+                <w:rFonts w:cs="Arial"/>
+              </w:rPr>
+              <w:t>Santino Bonora</w:t>
+            </w:r>
           </w:p>
         </w:tc>
         <w:tc>
@@ -5338,28 +4956,12 @@
                 <w:rFonts w:cs="Arial"/>
               </w:rPr>
             </w:pPr>
-            <w:proofErr w:type="spellStart"/>
-            <w:r>
-              <w:rPr>
-                <w:rFonts w:cs="Arial"/>
-              </w:rPr>
-              <w:t>Santino</w:t>
-            </w:r>
-            <w:proofErr w:type="spellEnd"/>
-            <w:r>
-              <w:rPr>
-                <w:rFonts w:cs="Arial"/>
-              </w:rPr>
-              <w:t xml:space="preserve"> </w:t>
-            </w:r>
-            <w:proofErr w:type="spellStart"/>
-            <w:r>
-              <w:rPr>
-                <w:rFonts w:cs="Arial"/>
-              </w:rPr>
-              <w:t>Bonora</w:t>
-            </w:r>
-            <w:proofErr w:type="spellEnd"/>
+            <w:r>
+              <w:rPr>
+                <w:rFonts w:cs="Arial"/>
+              </w:rPr>
+              <w:t>Santino Bonora</w:t>
+            </w:r>
           </w:p>
         </w:tc>
         <w:tc>
@@ -5448,28 +5050,12 @@
                 <w:rFonts w:cs="Arial"/>
               </w:rPr>
             </w:pPr>
-            <w:proofErr w:type="spellStart"/>
-            <w:r>
-              <w:rPr>
-                <w:rFonts w:cs="Arial"/>
-              </w:rPr>
-              <w:t>Santino</w:t>
-            </w:r>
-            <w:proofErr w:type="spellEnd"/>
-            <w:r>
-              <w:rPr>
-                <w:rFonts w:cs="Arial"/>
-              </w:rPr>
-              <w:t xml:space="preserve"> </w:t>
-            </w:r>
-            <w:proofErr w:type="spellStart"/>
-            <w:r>
-              <w:rPr>
-                <w:rFonts w:cs="Arial"/>
-              </w:rPr>
-              <w:t>Bonora</w:t>
-            </w:r>
-            <w:proofErr w:type="spellEnd"/>
+            <w:r>
+              <w:rPr>
+                <w:rFonts w:cs="Arial"/>
+              </w:rPr>
+              <w:t>Santino Bonora</w:t>
+            </w:r>
           </w:p>
         </w:tc>
         <w:tc>
@@ -5560,28 +5146,12 @@
                 <w:rFonts w:cs="Arial"/>
               </w:rPr>
             </w:pPr>
-            <w:proofErr w:type="spellStart"/>
-            <w:r>
-              <w:rPr>
-                <w:rFonts w:cs="Arial"/>
-              </w:rPr>
-              <w:t>Santino</w:t>
-            </w:r>
-            <w:proofErr w:type="spellEnd"/>
-            <w:r>
-              <w:rPr>
-                <w:rFonts w:cs="Arial"/>
-              </w:rPr>
-              <w:t xml:space="preserve"> </w:t>
-            </w:r>
-            <w:proofErr w:type="spellStart"/>
-            <w:r>
-              <w:rPr>
-                <w:rFonts w:cs="Arial"/>
-              </w:rPr>
-              <w:t>Bonora</w:t>
-            </w:r>
-            <w:proofErr w:type="spellEnd"/>
+            <w:r>
+              <w:rPr>
+                <w:rFonts w:cs="Arial"/>
+              </w:rPr>
+              <w:t>Santino Bonora</w:t>
+            </w:r>
           </w:p>
         </w:tc>
         <w:tc>
@@ -5670,28 +5240,12 @@
                 <w:rFonts w:cs="Arial"/>
               </w:rPr>
             </w:pPr>
-            <w:proofErr w:type="spellStart"/>
-            <w:r>
-              <w:rPr>
-                <w:rFonts w:cs="Arial"/>
-              </w:rPr>
-              <w:t>Santino</w:t>
-            </w:r>
-            <w:proofErr w:type="spellEnd"/>
-            <w:r>
-              <w:rPr>
-                <w:rFonts w:cs="Arial"/>
-              </w:rPr>
-              <w:t xml:space="preserve"> </w:t>
-            </w:r>
-            <w:proofErr w:type="spellStart"/>
-            <w:r>
-              <w:rPr>
-                <w:rFonts w:cs="Arial"/>
-              </w:rPr>
-              <w:t>Bonora</w:t>
-            </w:r>
-            <w:proofErr w:type="spellEnd"/>
+            <w:r>
+              <w:rPr>
+                <w:rFonts w:cs="Arial"/>
+              </w:rPr>
+              <w:t>Santino Bonora</w:t>
+            </w:r>
           </w:p>
         </w:tc>
         <w:tc>
@@ -5773,28 +5327,12 @@
                 <w:rFonts w:cs="Arial"/>
               </w:rPr>
             </w:pPr>
-            <w:proofErr w:type="spellStart"/>
-            <w:r>
-              <w:rPr>
-                <w:rFonts w:cs="Arial"/>
-              </w:rPr>
-              <w:t>Santino</w:t>
-            </w:r>
-            <w:proofErr w:type="spellEnd"/>
-            <w:r>
-              <w:rPr>
-                <w:rFonts w:cs="Arial"/>
-              </w:rPr>
-              <w:t xml:space="preserve"> </w:t>
-            </w:r>
-            <w:proofErr w:type="spellStart"/>
-            <w:r>
-              <w:rPr>
-                <w:rFonts w:cs="Arial"/>
-              </w:rPr>
-              <w:t>Bonora</w:t>
-            </w:r>
-            <w:proofErr w:type="spellEnd"/>
+            <w:r>
+              <w:rPr>
+                <w:rFonts w:cs="Arial"/>
+              </w:rPr>
+              <w:t>Santino Bonora</w:t>
+            </w:r>
           </w:p>
         </w:tc>
         <w:tc>
@@ -5886,7 +5424,7 @@
           <w:rPr>
             <w:noProof/>
           </w:rPr>
-          <w:t>8</w:t>
+          <w:t>3</w:t>
         </w:r>
         <w:r>
           <w:fldChar w:fldCharType="end"/>
@@ -9200,7 +8738,7 @@
 </file>
 
 <file path=customXml/itemProps2.xml><?xml version="1.0" encoding="utf-8"?>
-<ds:datastoreItem xmlns:ds="http://schemas.openxmlformats.org/officeDocument/2006/customXml" ds:itemID="{8C7F758E-0915-4A53-8439-73B9AA056315}">
+<ds:datastoreItem xmlns:ds="http://schemas.openxmlformats.org/officeDocument/2006/customXml" ds:itemID="{6598B9B9-E5E9-4EA6-9E54-66BFFC1D5081}">
   <ds:schemaRefs>
     <ds:schemaRef ds:uri="http://schemas.openxmlformats.org/officeDocument/2006/bibliography"/>
   </ds:schemaRefs>

</xml_diff>